<commit_message>
working pick up bolt in rviz
</commit_message>
<xml_diff>
--- a/nistfanuc_ws/NistControllerReadme.docx
+++ b/nistfanuc_ws/NistControllerReadme.docx
@@ -103,16 +103,13 @@
     <w:p/>
     <w:p>
       <w:r>
-        <w:t xml:space="preserve">This document presents the </w:t>
-      </w:r>
-      <w:r>
-        <w:t xml:space="preserve">robot controller </w:t>
-      </w:r>
-      <w:r>
-        <w:t xml:space="preserve">with trajectory motion and gripper open/close control </w:t>
-      </w:r>
-      <w:r>
-        <w:t xml:space="preserve">developed for the </w:t>
+        <w:t>This document presents</w:t>
+      </w:r>
+      <w:r>
+        <w:t xml:space="preserve">a </w:t>
+      </w:r>
+      <w:r>
+        <w:t xml:space="preserve"> </w:t>
       </w:r>
       <w:r>
         <w:rPr>
@@ -121,7 +118,10 @@
           <w:sz w:val="20"/>
           <w:szCs w:val="20"/>
         </w:rPr>
-        <w:t xml:space="preserve">Robot Operating System (ROS) package </w:t>
+        <w:t xml:space="preserve">Robot Operating System (ROS) </w:t>
+      </w:r>
+      <w:r>
+        <w:t xml:space="preserve"> </w:t>
       </w:r>
       <w:r>
         <w:rPr>
@@ -130,10 +130,13 @@
           <w:sz w:val="20"/>
           <w:szCs w:val="20"/>
         </w:rPr>
-        <w:t>that accepts</w:t>
-      </w:r>
-      <w:r>
-        <w:t xml:space="preserve"> </w:t>
+        <w:t xml:space="preserve">package </w:t>
+      </w:r>
+      <w:r>
+        <w:t>for a</w:t>
+      </w:r>
+      <w:r>
+        <w:t xml:space="preserve"> trajectory motion and gripper open/close control </w:t>
       </w:r>
       <w:r>
         <w:rPr>
@@ -142,7 +145,10 @@
           <w:sz w:val="20"/>
           <w:szCs w:val="20"/>
         </w:rPr>
-        <w:t>Canonical Robot Control Language</w:t>
+        <w:t>that accepts</w:t>
+      </w:r>
+      <w:r>
+        <w:t xml:space="preserve"> </w:t>
       </w:r>
       <w:r>
         <w:rPr>
@@ -151,7 +157,7 @@
           <w:sz w:val="20"/>
           <w:szCs w:val="20"/>
         </w:rPr>
-        <w:t xml:space="preserve"> (CRCL) </w:t>
+        <w:t>Canonical Robot Control Language</w:t>
       </w:r>
       <w:r>
         <w:rPr>
@@ -160,6 +166,15 @@
           <w:sz w:val="20"/>
           <w:szCs w:val="20"/>
         </w:rPr>
+        <w:t xml:space="preserve"> (CRCL) </w:t>
+      </w:r>
+      <w:r>
+        <w:rPr>
+          <w:rFonts w:ascii="Helvetica" w:hAnsi="Helvetica" w:cs="Helvetica"/>
+          <w:color w:val="000000"/>
+          <w:sz w:val="20"/>
+          <w:szCs w:val="20"/>
+        </w:rPr>
         <w:t>commands and reports robot status using ROS subscribe and advertise communication topics</w:t>
       </w:r>
       <w:r>
@@ -174,7 +189,13 @@
         <w:t>Unified Robot Description Format (</w:t>
       </w:r>
       <w:r>
-        <w:t xml:space="preserve">URDF) and </w:t>
+        <w:t>URDF)</w:t>
+      </w:r>
+      <w:r>
+        <w:t>. The URDF robot description is read using a C++ developed by David Lu that also supports the</w:t>
+      </w:r>
+      <w:r>
+        <w:t xml:space="preserve"> </w:t>
       </w:r>
       <w:r>
         <w:t xml:space="preserve">Kinematics and Dynamics Library </w:t>
@@ -189,10 +210,22 @@
         <w:t>)</w:t>
       </w:r>
       <w:r>
-        <w:t xml:space="preserve"> from orocos</w:t>
-      </w:r>
-      <w:r>
-        <w:t xml:space="preserve"> to soved the forward and inverse kinematics of a robot represented in URDF.</w:t>
+        <w:t xml:space="preserve"> from </w:t>
+      </w:r>
+      <w:r>
+        <w:t>O</w:t>
+      </w:r>
+      <w:r>
+        <w:t>rocos</w:t>
+      </w:r>
+      <w:r>
+        <w:t xml:space="preserve"> to solve</w:t>
+      </w:r>
+      <w:r>
+        <w:t xml:space="preserve"> the forward and inverse kinematics of a robot represented in URDF.</w:t>
+      </w:r>
+      <w:r>
+        <w:t xml:space="preserve"> In addition, the ikfast standalone solution for the Fanuc LR Mate 200 iD robot are available to perform forward and inverse kinematics.</w:t>
       </w:r>
     </w:p>
     <w:p>
@@ -262,11 +295,11 @@
         </w:rPr>
       </w:pPr>
       <w:r>
-        <w:t xml:space="preserve">Although CRCL is not a programming language, the commands are in the context of a session consisting of getting ready for activity, performing activities, and becoming quiescent. CRCL commands may be collected in files for testing purposes, but executing such files (by giving the commands in the order they occur in the file) is not be the normal operating mode of a robot. Because robots operate in uncertain </w:t>
+        <w:t xml:space="preserve">Although CRCL is not a programming language, the commands are in the context of a session consisting of getting ready for activity, performing activities, and becoming quiescent. CRCL commands may be collected in files for testing purposes, but executing such files (by giving the commands in the order they </w:t>
       </w:r>
       <w:r>
         <w:lastRenderedPageBreak/>
-        <w:t>and changing environment, the reliance on sensors to adjust for such disturbances makes canned scripts ineffective under real conditions.</w:t>
+        <w:t>occur in the file) is not be the normal operating mode of a robot. Because robots operate in uncertain and changing environment, the reliance on sensors to adjust for such disturbances makes canned scripts ineffective under real conditions.</w:t>
       </w:r>
       <w:r>
         <w:rPr>
@@ -331,7 +364,13 @@
     </w:p>
     <w:p>
       <w:r>
-        <w:t>The robot path is specified I terms of a "position equation" made up of a series of homogeneous matrix transforms relation the manipulator to the task.</w:t>
+        <w:t>The robot path is specified I terms of a "</w:t>
+      </w:r>
+      <w:r>
+        <w:t xml:space="preserve">kinematic chain </w:t>
+      </w:r>
+      <w:r>
+        <w:t>" made up of a series of homogeneous matrix transforms relation the manipulator to the task.</w:t>
       </w:r>
     </w:p>
     <w:p>
@@ -418,19 +457,55 @@
         <w:t xml:space="preserve">This </w:t>
       </w:r>
       <w:r>
-        <w:t>position</w:t>
-      </w:r>
-      <w:r>
-        <w:t xml:space="preserve"> equation is evaluated many times a second, each time providing a new set of joint angles positions for the manipulator to follow.</w:t>
-      </w:r>
-      <w:r>
-        <w:t xml:space="preserve"> This type of transform will execute a function each sample period containing an equation to define its values.  The Trajectory Generator will use the new values in the position equation. Sensor integration is accomplished in the same </w:t>
-      </w:r>
-      <w:r>
-        <w:t>manner;</w:t>
-      </w:r>
-      <w:r>
-        <w:t xml:space="preserve"> new transforms are determined by sensor input instead of by equations.</w:t>
+        <w:t xml:space="preserve">kinematic chain </w:t>
+      </w:r>
+      <w:r>
+        <w:t>is evaluated many times a second, each time providing a new set of joint angles positions for the manipulator to follow.</w:t>
+      </w:r>
+      <w:r>
+        <w:t xml:space="preserve"> This </w:t>
+      </w:r>
+      <w:r>
+        <w:t xml:space="preserve">kinematic chain </w:t>
+      </w:r>
+      <w:r>
+        <w:t>will execute a</w:t>
+      </w:r>
+      <w:r>
+        <w:t xml:space="preserve"> function each sample period that returns a 4x4 Homogeneou Transform that defines the position and orientation of that element</w:t>
+      </w:r>
+      <w:r>
+        <w:t xml:space="preserve">.  The Trajectory Generator will use the values in the </w:t>
+      </w:r>
+      <w:r>
+        <w:t>kinematic chain</w:t>
+      </w:r>
+      <w:r>
+        <w:t xml:space="preserve"> to solve the kinematics for a robot</w:t>
+      </w:r>
+      <w:r>
+        <w:t>. Senso</w:t>
+      </w:r>
+      <w:r>
+        <w:t>r integration is accomplished with the same mechanism</w:t>
+      </w:r>
+      <w:r>
+        <w:t>;</w:t>
+      </w:r>
+      <w:r>
+        <w:t xml:space="preserve"> transforms are determined</w:t>
+      </w:r>
+      <w:r>
+        <w:t xml:space="preserve"> in real time based on</w:t>
+      </w:r>
+      <w:r>
+        <w:t xml:space="preserve"> sensor input instead of </w:t>
+      </w:r>
+      <w:r>
+        <w:t>by a static transform</w:t>
+      </w:r>
+      <w:r>
+        <w:t>.</w:t>
       </w:r>
     </w:p>
     <w:p>
@@ -699,8 +774,6 @@
       <w:pPr>
         <w:pStyle w:val="Heading1"/>
       </w:pPr>
-      <w:bookmarkStart w:id="0" w:name="_GoBack"/>
-      <w:bookmarkEnd w:id="0"/>
       <w:r>
         <w:t>RVIZ</w:t>
       </w:r>
@@ -752,10 +825,13 @@
       </w:r>
       <w:r>
         <w:lastRenderedPageBreak/>
-        <w:t>helpful, are bundled with other packages making it monolithic and often feel like coding with a heap of spaghetti</w:t>
-      </w:r>
-      <w:r>
-        <w:t xml:space="preserve"> . However, the source code </w:t>
+        <w:t xml:space="preserve">helpful, are bundled with other packages making it monolithic and often feel like coding with a heap of </w:t>
+      </w:r>
+      <w:r>
+        <w:t>spaghetti.</w:t>
+      </w:r>
+      <w:r>
+        <w:t xml:space="preserve"> However, the source code </w:t>
       </w:r>
       <w:r>
         <w:t xml:space="preserve">is available </w:t>
@@ -764,7 +840,25 @@
         <w:t xml:space="preserve">and noodling around </w:t>
       </w:r>
       <w:r>
-        <w:t>in the source code and search far and wide across the internet, pearls of ROS programming can be found.</w:t>
+        <w:t xml:space="preserve">in the source code and </w:t>
+      </w:r>
+      <w:r>
+        <w:t xml:space="preserve">by searching </w:t>
+      </w:r>
+      <w:r>
+        <w:t xml:space="preserve">far and wide across the </w:t>
+      </w:r>
+      <w:r>
+        <w:t>Internet</w:t>
+      </w:r>
+      <w:r>
+        <w:t>, pearls of ROS programming can be found</w:t>
+      </w:r>
+      <w:r>
+        <w:t xml:space="preserve"> and where integrated into the package, and are hopefully understandable in this documentation</w:t>
+      </w:r>
+      <w:r>
+        <w:t>.</w:t>
       </w:r>
       <w:r>
         <w:t xml:space="preserve"> This section will attempt to explain how to use </w:t>
@@ -779,7 +873,13 @@
         <w:t xml:space="preserve">without moveit planning </w:t>
       </w:r>
       <w:r>
-        <w:t xml:space="preserve">and obstacle avoidance ) </w:t>
+        <w:t xml:space="preserve">and obstacle </w:t>
+      </w:r>
+      <w:r>
+        <w:t>avoidance)</w:t>
+      </w:r>
+      <w:r>
+        <w:t xml:space="preserve"> </w:t>
       </w:r>
       <w:r>
         <w:t xml:space="preserve">to visualize </w:t>
@@ -996,7 +1096,13 @@
     <w:p/>
     <w:p>
       <w:r>
-        <w:t>The, the robot that is described in the robot_description ROS parameter will appear in the RVIZ visualization, as shown below. The robot shown below is a Fanuc LR Mate 200 Id with a 2 finger robotiq gripper attached.</w:t>
+        <w:t>The</w:t>
+      </w:r>
+      <w:r>
+        <w:t>n</w:t>
+      </w:r>
+      <w:r>
+        <w:t>, the robot that is described in the robot_description ROS parameter will appear in the RVIZ visualization, as shown below. The robot shown below is a Fanuc LR Mate 200 Id with a 2 finger robotiq gripper attached.</w:t>
       </w:r>
     </w:p>
     <w:p/>
@@ -1087,7 +1193,19 @@
     </w:p>
     <w:p>
       <w:r>
-        <w:t xml:space="preserve">Of importance is the ros parameter source_list", which is a list of topics that the "joint_state_publisher" node listens for sensor_msgs/JointState messages. Below, the "joint_state_publisher" node source list contains "nist_controller/robot/joint_states" topic which is listened to for new joint position to update the published joint_state. In this manner, the </w:t>
+        <w:t xml:space="preserve">Of importance is the </w:t>
+      </w:r>
+      <w:r>
+        <w:t>ROS</w:t>
+      </w:r>
+      <w:r>
+        <w:t xml:space="preserve"> parameter </w:t>
+      </w:r>
+      <w:r>
+        <w:t>:</w:t>
+      </w:r>
+      <w:r>
+        <w:t xml:space="preserve">ource_list", which is a list of topics that the "joint_state_publisher" node listens for sensor_msgs/JointState messages. Below, the "joint_state_publisher" node source list contains "nist_controller/robot/joint_states" topic which is listened to for new joint position to update the published joint_state. In this manner, the </w:t>
       </w:r>
       <w:r>
         <w:t>Real Time Crcl Trajectory Controller</w:t>
@@ -1109,8 +1227,6 @@
         <w:t xml:space="preserve"> topic that RVIZ is listening to for joint updates.</w:t>
       </w:r>
     </w:p>
-    <w:p/>
-    <w:p/>
     <w:p>
       <w:pPr>
         <w:pStyle w:val="BoxedCode"/>
@@ -1171,12 +1287,10 @@
         <w:t>&lt;/node&gt;</w:t>
       </w:r>
     </w:p>
-    <w:p/>
     <w:p>
       <w:pPr>
         <w:shd w:val="clear" w:color="auto" w:fill="FFFFFF"/>
         <w:spacing w:after="0" w:line="315" w:lineRule="atLeast"/>
-        <w:jc w:val="center"/>
         <w:rPr>
           <w:rFonts w:ascii="Arial" w:eastAsia="Times New Roman" w:hAnsi="Arial" w:cs="Arial"/>
           <w:b/>
@@ -1186,17 +1300,6 @@
           <w:szCs w:val="38"/>
         </w:rPr>
       </w:pPr>
-      <w:r>
-        <w:rPr>
-          <w:rFonts w:ascii="Arial" w:eastAsia="Times New Roman" w:hAnsi="Arial" w:cs="Arial"/>
-          <w:b/>
-          <w:bCs/>
-          <w:color w:val="777777"/>
-          <w:sz w:val="38"/>
-          <w:szCs w:val="38"/>
-        </w:rPr>
-        <w:t>0</w:t>
-      </w:r>
     </w:p>
     <w:p>
       <w:pPr>
@@ -1334,7 +1437,6 @@
         <w:rPr>
           <w:noProof/>
         </w:rPr>
-        <w:lastRenderedPageBreak/>
         <w:drawing>
           <wp:inline distT="0" distB="0" distL="0" distR="0">
             <wp:extent cx="5943600" cy="3292754"/>
@@ -1451,7 +1553,7 @@
           </mc:Choice>
           <mc:Fallback>
             <w:pict>
-              <v:rect w14:anchorId="64455486" id="Rectangle 5" o:spid="_x0000_s1026" alt="alt text" style="width:24pt;height:24pt;visibility:visible;mso-wrap-style:square;mso-left-percent:-10001;mso-top-percent:-10001;mso-position-horizontal:absolute;mso-position-horizontal-relative:char;mso-position-vertical:absolute;mso-position-vertical-relative:line;mso-left-percent:-10001;mso-top-percent:-10001;v-text-anchor:top" o:gfxdata="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" filled="f" stroked="f">
+              <v:rect w14:anchorId="71986708" id="Rectangle 5" o:spid="_x0000_s1026" alt="alt text" style="width:24pt;height:24pt;visibility:visible;mso-wrap-style:square;mso-left-percent:-10001;mso-top-percent:-10001;mso-position-horizontal:absolute;mso-position-horizontal-relative:char;mso-position-vertical:absolute;mso-position-vertical-relative:line;mso-left-percent:-10001;mso-top-percent:-10001;v-text-anchor:top" o:gfxdata="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" filled="f" stroked="f">
                 <o:lock v:ext="edit" aspectratio="t"/>
                 <w10:anchorlock/>
               </v:rect>
@@ -1480,6 +1582,7 @@
         <w:t xml:space="preserve"> (See </w:t>
       </w:r>
       <w:r>
+        <w:lastRenderedPageBreak/>
         <w:t>http://wiki.ros.org/motion_planning_environment/Tutorials/Adding%20known%20objects%20to%20the%20collision%20environment</w:t>
       </w:r>
       <w:r>
@@ -1599,7 +1702,39 @@
     </w:p>
     <w:p>
       <w:r>
-        <w:t>Two objects will be added to the Rviz scene, a medium gear and a gear holder tray.  These scene objects were created in a CAD design system and have been produced by an 3D printing device. 3D printing devices use STL, so the STL files from these objects were imported and displayed Rviz.</w:t>
+        <w:t>Two objects will be added to the Rviz scene, a medium gear and a gear holder tray.  These scene objects were created in a CAD design system and have been produced by an 3D printing device. 3D printing devices use STL, so the STL files from these objects were imported and displayed Rviz</w:t>
+      </w:r>
+      <w:r>
+        <w:t xml:space="preserve"> using the displayMesh rviz</w:t>
+      </w:r>
+      <w:r>
+        <w:t>-visual-tools</w:t>
+      </w:r>
+      <w:r>
+        <w:t xml:space="preserve"> method</w:t>
+      </w:r>
+      <w:r>
+        <w:t>.</w:t>
+      </w:r>
+    </w:p>
+    <w:p>
+      <w:r>
+        <w:t>In addition, the method publishWall was developed</w:t>
+      </w:r>
+      <w:r>
+        <w:t xml:space="preserve"> that is</w:t>
+      </w:r>
+      <w:r>
+        <w:t xml:space="preserve"> based on rviz</w:t>
+      </w:r>
+      <w:r>
+        <w:t>-visual-tools</w:t>
+      </w:r>
+      <w:r>
+        <w:t xml:space="preserve">, to </w:t>
+      </w:r>
+      <w:r>
+        <w:t>display a wall in Rviz.</w:t>
       </w:r>
     </w:p>
     <w:p>
@@ -1697,7 +1832,21 @@
           <w:rFonts w:ascii="Segoe UI" w:hAnsi="Segoe UI" w:cs="Segoe UI"/>
           <w:color w:val="333333"/>
         </w:rPr>
-        <w:t xml:space="preserve">12.4 platform that ROS was running , </w:t>
+        <w:t>12.4 platform that ROS was running</w:t>
+      </w:r>
+      <w:r>
+        <w:rPr>
+          <w:rFonts w:ascii="Segoe UI" w:hAnsi="Segoe UI" w:cs="Segoe UI"/>
+          <w:color w:val="333333"/>
+        </w:rPr>
+        <w:t xml:space="preserve"> indigo version</w:t>
+      </w:r>
+      <w:r>
+        <w:rPr>
+          <w:rFonts w:ascii="Segoe UI" w:hAnsi="Segoe UI" w:cs="Segoe UI"/>
+          <w:color w:val="333333"/>
+        </w:rPr>
+        <w:t xml:space="preserve"> , </w:t>
       </w:r>
       <w:r>
         <w:rPr>
@@ -1735,7 +1884,13 @@
         <w:pStyle w:val="BoxedCode"/>
       </w:pPr>
       <w:r>
-        <w:t>sudo apt-get install ros-kinetic-rviz-visual-tools</w:t>
+        <w:t>sudo apt-get install ros-</w:t>
+      </w:r>
+      <w:r>
+        <w:t>indigo</w:t>
+      </w:r>
+      <w:r>
+        <w:t>-rviz-visual-tools</w:t>
       </w:r>
     </w:p>
     <w:p>
@@ -1824,6 +1979,7 @@
         <w:rPr>
           <w:color w:val="0000FF"/>
         </w:rPr>
+        <w:lastRenderedPageBreak/>
         <w:t>using</w:t>
       </w:r>
       <w:r>
@@ -1849,7 +2005,6 @@
         <w:pStyle w:val="BoxedCode"/>
       </w:pPr>
       <w:r>
-        <w:lastRenderedPageBreak/>
         <w:t>rviz_visual_tools::RvizVisualToolsPtr visual_tools;</w:t>
       </w:r>
     </w:p>
@@ -2429,6 +2584,7 @@
           <w:color w:val="333333"/>
           <w:bdr w:val="none" w:sz="0" w:space="0" w:color="auto" w:frame="1"/>
         </w:rPr>
+        <w:lastRenderedPageBreak/>
         <w:t>// For visualizing things in rviz</w:t>
       </w:r>
     </w:p>
@@ -2449,7 +2605,6 @@
           <w:color w:val="333333"/>
           <w:bdr w:val="none" w:sz="0" w:space="0" w:color="auto" w:frame="1"/>
         </w:rPr>
-        <w:lastRenderedPageBreak/>
         <w:t>rviz_visual_tools::RvizVisualToolsPtr visual_tools_;</w:t>
       </w:r>
     </w:p>
@@ -2467,7 +2622,28 @@
           <w:rFonts w:ascii="Segoe UI" w:hAnsi="Segoe UI" w:cs="Segoe UI"/>
           <w:color w:val="333333"/>
         </w:rPr>
-        <w:t>Not DO NOT instantiate the declaration with a</w:t>
+        <w:t>Please n</w:t>
+      </w:r>
+      <w:r>
+        <w:rPr>
+          <w:rFonts w:ascii="Segoe UI" w:hAnsi="Segoe UI" w:cs="Segoe UI"/>
+          <w:color w:val="333333"/>
+        </w:rPr>
+        <w:t>ot</w:t>
+      </w:r>
+      <w:r>
+        <w:rPr>
+          <w:rFonts w:ascii="Segoe UI" w:hAnsi="Segoe UI" w:cs="Segoe UI"/>
+          <w:color w:val="333333"/>
+        </w:rPr>
+        <w:t>e,</w:t>
+      </w:r>
+      <w:r>
+        <w:rPr>
+          <w:rFonts w:ascii="Segoe UI" w:hAnsi="Segoe UI" w:cs="Segoe UI"/>
+          <w:color w:val="333333"/>
+        </w:rPr>
+        <w:t xml:space="preserve"> DO NOT instantiate the declaration with a</w:t>
       </w:r>
       <w:r>
         <w:rPr>
@@ -2855,7 +3031,21 @@
           <w:rFonts w:ascii="Segoe UI" w:hAnsi="Segoe UI" w:cs="Segoe UI"/>
           <w:color w:val="333333"/>
         </w:rPr>
-        <w:t xml:space="preserve"> and each ID must be unique or only the last item with the id will be displayed. There is a namespace which was left blank, and a scaling factor (i.e., 0.35) when displaying the STL file. Unfortunately, other STL files were represented with millimeters, but by trial and error 0.35 seems to work.</w:t>
+        <w:t xml:space="preserve"> and each ID must be unique or only the last item with the id will be displayed. There is a namespace which was </w:t>
+      </w:r>
+      <w:r>
+        <w:rPr>
+          <w:rFonts w:ascii="Segoe UI" w:hAnsi="Segoe UI" w:cs="Segoe UI"/>
+          <w:color w:val="333333"/>
+        </w:rPr>
+        <w:t>declared to be a "mesh"</w:t>
+      </w:r>
+      <w:r>
+        <w:rPr>
+          <w:rFonts w:ascii="Segoe UI" w:hAnsi="Segoe UI" w:cs="Segoe UI"/>
+          <w:color w:val="333333"/>
+        </w:rPr>
+        <w:t>, and a scaling factor (i.e., 0.35) when displaying the STL file. Unfortunately, other STL files were represented with millimeters, but by trial and error 0.35 seems to work.</w:t>
       </w:r>
     </w:p>
     <w:p>
@@ -2987,13 +3177,31 @@
         <w:jc w:val="left"/>
       </w:pPr>
       <w:r>
-        <w:t xml:space="preserve">   "", </w:t>
+        <w:t xml:space="preserve">   "</w:t>
+      </w:r>
+      <w:r>
+        <w:t>mesh</w:t>
+      </w:r>
+      <w:r>
+        <w:t xml:space="preserve">", </w:t>
       </w:r>
       <w:r>
         <w:rPr>
           <w:color w:val="008000"/>
         </w:rPr>
-        <w:t>// no namespace",</w:t>
+        <w:t xml:space="preserve">// </w:t>
+      </w:r>
+      <w:r>
+        <w:rPr>
+          <w:color w:val="008000"/>
+        </w:rPr>
+        <w:t>mesh</w:t>
+      </w:r>
+      <w:r>
+        <w:rPr>
+          <w:color w:val="008000"/>
+        </w:rPr>
+        <w:t xml:space="preserve"> namespace",</w:t>
       </w:r>
     </w:p>
     <w:p>
@@ -3004,6 +3212,9 @@
       <w:r>
         <w:t xml:space="preserve">   1); // id</w:t>
       </w:r>
+      <w:r>
+        <w:t xml:space="preserve"> must be unique, 0 used package to assign id</w:t>
+      </w:r>
     </w:p>
     <w:p>
       <w:pPr>
@@ -3026,6 +3237,7 @@
         <w:jc w:val="left"/>
       </w:pPr>
       <w:r>
+        <w:lastRenderedPageBreak/>
         <w:t xml:space="preserve">  visual_tools-&gt;publishMesh(pose</w:t>
       </w:r>
       <w:r>
@@ -3068,7 +3280,6 @@
         <w:jc w:val="left"/>
       </w:pPr>
       <w:r>
-        <w:lastRenderedPageBreak/>
         <w:t xml:space="preserve">   "", </w:t>
       </w:r>
       <w:r>
@@ -3378,14 +3589,6 @@
     </w:p>
     <w:p>
       <w:pPr>
-        <w:pStyle w:val="Heading2"/>
-      </w:pPr>
-      <w:r>
-        <w:t>Available Colors</w:t>
-      </w:r>
-    </w:p>
-    <w:p>
-      <w:pPr>
         <w:pStyle w:val="NormalWeb"/>
         <w:spacing w:before="0" w:beforeAutospacing="0" w:after="240" w:afterAutospacing="0" w:line="360" w:lineRule="atLeast"/>
         <w:rPr>
@@ -3393,442 +3596,13 @@
           <w:color w:val="333333"/>
         </w:rPr>
       </w:pPr>
-      <w:r>
-        <w:rPr>
-          <w:rFonts w:ascii="Segoe UI" w:hAnsi="Segoe UI" w:cs="Segoe UI"/>
-          <w:color w:val="333333"/>
-        </w:rPr>
-        <w:t>This package helps you quickly choose colors - feel free to send PRs with more colors as needed</w:t>
-      </w:r>
-    </w:p>
-    <w:p>
-      <w:pPr>
-        <w:pStyle w:val="BoxedCode"/>
-        <w:rPr>
-          <w:rStyle w:val="HTMLCode"/>
-          <w:rFonts w:ascii="Consolas" w:hAnsi="Consolas" w:cs="Consolas"/>
-          <w:color w:val="333333"/>
-          <w:bdr w:val="none" w:sz="0" w:space="0" w:color="auto" w:frame="1"/>
-        </w:rPr>
-      </w:pPr>
-      <w:r>
-        <w:rPr>
-          <w:rStyle w:val="HTMLCode"/>
-          <w:rFonts w:ascii="Consolas" w:hAnsi="Consolas" w:cs="Consolas"/>
-          <w:color w:val="333333"/>
-          <w:bdr w:val="none" w:sz="0" w:space="0" w:color="auto" w:frame="1"/>
-        </w:rPr>
-        <w:t>BLACK,</w:t>
-      </w:r>
-    </w:p>
-    <w:p>
-      <w:pPr>
-        <w:pStyle w:val="BoxedCode"/>
-        <w:rPr>
-          <w:rStyle w:val="HTMLCode"/>
-          <w:rFonts w:ascii="Consolas" w:hAnsi="Consolas" w:cs="Consolas"/>
-          <w:color w:val="333333"/>
-          <w:bdr w:val="none" w:sz="0" w:space="0" w:color="auto" w:frame="1"/>
-        </w:rPr>
-      </w:pPr>
-      <w:r>
-        <w:rPr>
-          <w:rStyle w:val="HTMLCode"/>
-          <w:rFonts w:ascii="Consolas" w:hAnsi="Consolas" w:cs="Consolas"/>
-          <w:color w:val="333333"/>
-          <w:bdr w:val="none" w:sz="0" w:space="0" w:color="auto" w:frame="1"/>
-        </w:rPr>
-        <w:t>BLUE,</w:t>
-      </w:r>
-    </w:p>
-    <w:p>
-      <w:pPr>
-        <w:pStyle w:val="BoxedCode"/>
-        <w:rPr>
-          <w:rStyle w:val="HTMLCode"/>
-          <w:rFonts w:ascii="Consolas" w:hAnsi="Consolas" w:cs="Consolas"/>
-          <w:color w:val="333333"/>
-          <w:bdr w:val="none" w:sz="0" w:space="0" w:color="auto" w:frame="1"/>
-        </w:rPr>
-      </w:pPr>
-      <w:r>
-        <w:rPr>
-          <w:rStyle w:val="HTMLCode"/>
-          <w:rFonts w:ascii="Consolas" w:hAnsi="Consolas" w:cs="Consolas"/>
-          <w:color w:val="333333"/>
-          <w:bdr w:val="none" w:sz="0" w:space="0" w:color="auto" w:frame="1"/>
-        </w:rPr>
-        <w:t>BROWN,</w:t>
-      </w:r>
-    </w:p>
-    <w:p>
-      <w:pPr>
-        <w:pStyle w:val="BoxedCode"/>
-        <w:rPr>
-          <w:rStyle w:val="HTMLCode"/>
-          <w:rFonts w:ascii="Consolas" w:hAnsi="Consolas" w:cs="Consolas"/>
-          <w:color w:val="333333"/>
-          <w:bdr w:val="none" w:sz="0" w:space="0" w:color="auto" w:frame="1"/>
-        </w:rPr>
-      </w:pPr>
-      <w:r>
-        <w:rPr>
-          <w:rStyle w:val="HTMLCode"/>
-          <w:rFonts w:ascii="Consolas" w:hAnsi="Consolas" w:cs="Consolas"/>
-          <w:color w:val="333333"/>
-          <w:bdr w:val="none" w:sz="0" w:space="0" w:color="auto" w:frame="1"/>
-        </w:rPr>
-        <w:t>CYAN,</w:t>
-      </w:r>
-    </w:p>
-    <w:p>
-      <w:pPr>
-        <w:pStyle w:val="BoxedCode"/>
-        <w:rPr>
-          <w:rStyle w:val="HTMLCode"/>
-          <w:rFonts w:ascii="Consolas" w:hAnsi="Consolas" w:cs="Consolas"/>
-          <w:color w:val="333333"/>
-          <w:bdr w:val="none" w:sz="0" w:space="0" w:color="auto" w:frame="1"/>
-        </w:rPr>
-      </w:pPr>
-      <w:r>
-        <w:rPr>
-          <w:rStyle w:val="HTMLCode"/>
-          <w:rFonts w:ascii="Consolas" w:hAnsi="Consolas" w:cs="Consolas"/>
-          <w:color w:val="333333"/>
-          <w:bdr w:val="none" w:sz="0" w:space="0" w:color="auto" w:frame="1"/>
-        </w:rPr>
-        <w:t>DARK_GREY,</w:t>
-      </w:r>
-    </w:p>
-    <w:p>
-      <w:pPr>
-        <w:pStyle w:val="BoxedCode"/>
-        <w:rPr>
-          <w:rStyle w:val="HTMLCode"/>
-          <w:rFonts w:ascii="Consolas" w:hAnsi="Consolas" w:cs="Consolas"/>
-          <w:color w:val="333333"/>
-          <w:bdr w:val="none" w:sz="0" w:space="0" w:color="auto" w:frame="1"/>
-        </w:rPr>
-      </w:pPr>
-      <w:r>
-        <w:rPr>
-          <w:rStyle w:val="HTMLCode"/>
-          <w:rFonts w:ascii="Consolas" w:hAnsi="Consolas" w:cs="Consolas"/>
-          <w:color w:val="333333"/>
-          <w:bdr w:val="none" w:sz="0" w:space="0" w:color="auto" w:frame="1"/>
-        </w:rPr>
-        <w:t>GREEN,</w:t>
-      </w:r>
-    </w:p>
-    <w:p>
-      <w:pPr>
-        <w:pStyle w:val="BoxedCode"/>
-        <w:rPr>
-          <w:rStyle w:val="HTMLCode"/>
-          <w:rFonts w:ascii="Consolas" w:hAnsi="Consolas" w:cs="Consolas"/>
-          <w:color w:val="333333"/>
-          <w:bdr w:val="none" w:sz="0" w:space="0" w:color="auto" w:frame="1"/>
-        </w:rPr>
-      </w:pPr>
-      <w:r>
-        <w:rPr>
-          <w:rStyle w:val="HTMLCode"/>
-          <w:rFonts w:ascii="Consolas" w:hAnsi="Consolas" w:cs="Consolas"/>
-          <w:color w:val="333333"/>
-          <w:bdr w:val="none" w:sz="0" w:space="0" w:color="auto" w:frame="1"/>
-        </w:rPr>
-        <w:t>GREY,</w:t>
-      </w:r>
-    </w:p>
-    <w:p>
-      <w:pPr>
-        <w:pStyle w:val="BoxedCode"/>
-        <w:rPr>
-          <w:rStyle w:val="HTMLCode"/>
-          <w:rFonts w:ascii="Consolas" w:hAnsi="Consolas" w:cs="Consolas"/>
-          <w:color w:val="333333"/>
-          <w:bdr w:val="none" w:sz="0" w:space="0" w:color="auto" w:frame="1"/>
-        </w:rPr>
-      </w:pPr>
-      <w:r>
-        <w:rPr>
-          <w:rStyle w:val="HTMLCode"/>
-          <w:rFonts w:ascii="Consolas" w:hAnsi="Consolas" w:cs="Consolas"/>
-          <w:color w:val="333333"/>
-          <w:bdr w:val="none" w:sz="0" w:space="0" w:color="auto" w:frame="1"/>
-        </w:rPr>
-        <w:t>LIME_GREEN,</w:t>
-      </w:r>
-    </w:p>
-    <w:p>
-      <w:pPr>
-        <w:pStyle w:val="BoxedCode"/>
-        <w:rPr>
-          <w:rStyle w:val="HTMLCode"/>
-          <w:rFonts w:ascii="Consolas" w:hAnsi="Consolas" w:cs="Consolas"/>
-          <w:color w:val="333333"/>
-          <w:bdr w:val="none" w:sz="0" w:space="0" w:color="auto" w:frame="1"/>
-        </w:rPr>
-      </w:pPr>
-      <w:r>
-        <w:rPr>
-          <w:rStyle w:val="HTMLCode"/>
-          <w:rFonts w:ascii="Consolas" w:hAnsi="Consolas" w:cs="Consolas"/>
-          <w:color w:val="333333"/>
-          <w:bdr w:val="none" w:sz="0" w:space="0" w:color="auto" w:frame="1"/>
-        </w:rPr>
-        <w:t>MAGENTA,</w:t>
-      </w:r>
-    </w:p>
-    <w:p>
-      <w:pPr>
-        <w:pStyle w:val="BoxedCode"/>
-        <w:rPr>
-          <w:rStyle w:val="HTMLCode"/>
-          <w:rFonts w:ascii="Consolas" w:hAnsi="Consolas" w:cs="Consolas"/>
-          <w:color w:val="333333"/>
-          <w:bdr w:val="none" w:sz="0" w:space="0" w:color="auto" w:frame="1"/>
-        </w:rPr>
-      </w:pPr>
-      <w:r>
-        <w:rPr>
-          <w:rStyle w:val="HTMLCode"/>
-          <w:rFonts w:ascii="Consolas" w:hAnsi="Consolas" w:cs="Consolas"/>
-          <w:color w:val="333333"/>
-          <w:bdr w:val="none" w:sz="0" w:space="0" w:color="auto" w:frame="1"/>
-        </w:rPr>
-        <w:t>ORANGE,</w:t>
-      </w:r>
-    </w:p>
-    <w:p>
-      <w:pPr>
-        <w:pStyle w:val="BoxedCode"/>
-        <w:rPr>
-          <w:rStyle w:val="HTMLCode"/>
-          <w:rFonts w:ascii="Consolas" w:hAnsi="Consolas" w:cs="Consolas"/>
-          <w:color w:val="333333"/>
-          <w:bdr w:val="none" w:sz="0" w:space="0" w:color="auto" w:frame="1"/>
-        </w:rPr>
-      </w:pPr>
-      <w:r>
-        <w:rPr>
-          <w:rStyle w:val="HTMLCode"/>
-          <w:rFonts w:ascii="Consolas" w:hAnsi="Consolas" w:cs="Consolas"/>
-          <w:color w:val="333333"/>
-          <w:bdr w:val="none" w:sz="0" w:space="0" w:color="auto" w:frame="1"/>
-        </w:rPr>
-        <w:t>PINK,</w:t>
-      </w:r>
-    </w:p>
-    <w:p>
-      <w:pPr>
-        <w:pStyle w:val="BoxedCode"/>
-        <w:rPr>
-          <w:rStyle w:val="HTMLCode"/>
-          <w:rFonts w:ascii="Consolas" w:hAnsi="Consolas" w:cs="Consolas"/>
-          <w:color w:val="333333"/>
-          <w:bdr w:val="none" w:sz="0" w:space="0" w:color="auto" w:frame="1"/>
-        </w:rPr>
-      </w:pPr>
-      <w:r>
-        <w:rPr>
-          <w:rStyle w:val="HTMLCode"/>
-          <w:rFonts w:ascii="Consolas" w:hAnsi="Consolas" w:cs="Consolas"/>
-          <w:color w:val="333333"/>
-          <w:bdr w:val="none" w:sz="0" w:space="0" w:color="auto" w:frame="1"/>
-        </w:rPr>
-        <w:t>PURPLE,</w:t>
-      </w:r>
-    </w:p>
-    <w:p>
-      <w:pPr>
-        <w:pStyle w:val="BoxedCode"/>
-        <w:rPr>
-          <w:rStyle w:val="HTMLCode"/>
-          <w:rFonts w:ascii="Consolas" w:hAnsi="Consolas" w:cs="Consolas"/>
-          <w:color w:val="333333"/>
-          <w:bdr w:val="none" w:sz="0" w:space="0" w:color="auto" w:frame="1"/>
-        </w:rPr>
-      </w:pPr>
-      <w:r>
-        <w:rPr>
-          <w:rStyle w:val="HTMLCode"/>
-          <w:rFonts w:ascii="Consolas" w:hAnsi="Consolas" w:cs="Consolas"/>
-          <w:color w:val="333333"/>
-          <w:bdr w:val="none" w:sz="0" w:space="0" w:color="auto" w:frame="1"/>
-        </w:rPr>
-        <w:t>RED,</w:t>
-      </w:r>
-    </w:p>
-    <w:p>
-      <w:pPr>
-        <w:pStyle w:val="BoxedCode"/>
-        <w:rPr>
-          <w:rStyle w:val="HTMLCode"/>
-          <w:rFonts w:ascii="Consolas" w:hAnsi="Consolas" w:cs="Consolas"/>
-          <w:color w:val="333333"/>
-          <w:bdr w:val="none" w:sz="0" w:space="0" w:color="auto" w:frame="1"/>
-        </w:rPr>
-      </w:pPr>
-      <w:r>
-        <w:rPr>
-          <w:rStyle w:val="HTMLCode"/>
-          <w:rFonts w:ascii="Consolas" w:hAnsi="Consolas" w:cs="Consolas"/>
-          <w:color w:val="333333"/>
-          <w:bdr w:val="none" w:sz="0" w:space="0" w:color="auto" w:frame="1"/>
-        </w:rPr>
-        <w:t>WHITE,</w:t>
-      </w:r>
-    </w:p>
-    <w:p>
-      <w:pPr>
-        <w:pStyle w:val="BoxedCode"/>
-        <w:rPr>
-          <w:rStyle w:val="HTMLCode"/>
-          <w:rFonts w:ascii="Consolas" w:hAnsi="Consolas" w:cs="Consolas"/>
-          <w:color w:val="333333"/>
-          <w:bdr w:val="none" w:sz="0" w:space="0" w:color="auto" w:frame="1"/>
-        </w:rPr>
-      </w:pPr>
-      <w:r>
-        <w:rPr>
-          <w:rStyle w:val="HTMLCode"/>
-          <w:rFonts w:ascii="Consolas" w:hAnsi="Consolas" w:cs="Consolas"/>
-          <w:color w:val="333333"/>
-          <w:bdr w:val="none" w:sz="0" w:space="0" w:color="auto" w:frame="1"/>
-        </w:rPr>
-        <w:t>YELLOW,</w:t>
-      </w:r>
-    </w:p>
-    <w:p>
-      <w:pPr>
-        <w:pStyle w:val="BoxedCode"/>
-        <w:rPr>
-          <w:rStyle w:val="HTMLCode"/>
-          <w:rFonts w:ascii="Consolas" w:hAnsi="Consolas" w:cs="Consolas"/>
-          <w:color w:val="333333"/>
-          <w:bdr w:val="none" w:sz="0" w:space="0" w:color="auto" w:frame="1"/>
-        </w:rPr>
-      </w:pPr>
-      <w:r>
-        <w:rPr>
-          <w:rStyle w:val="HTMLCode"/>
-          <w:rFonts w:ascii="Consolas" w:hAnsi="Consolas" w:cs="Consolas"/>
-          <w:color w:val="333333"/>
-          <w:bdr w:val="none" w:sz="0" w:space="0" w:color="auto" w:frame="1"/>
-        </w:rPr>
-        <w:t>TRANSLUCENT_LIGHT,</w:t>
-      </w:r>
-    </w:p>
-    <w:p>
-      <w:pPr>
-        <w:pStyle w:val="BoxedCode"/>
-        <w:rPr>
-          <w:rStyle w:val="HTMLCode"/>
-          <w:rFonts w:ascii="Consolas" w:hAnsi="Consolas" w:cs="Consolas"/>
-          <w:color w:val="333333"/>
-          <w:bdr w:val="none" w:sz="0" w:space="0" w:color="auto" w:frame="1"/>
-        </w:rPr>
-      </w:pPr>
-      <w:r>
-        <w:rPr>
-          <w:rStyle w:val="HTMLCode"/>
-          <w:rFonts w:ascii="Consolas" w:hAnsi="Consolas" w:cs="Consolas"/>
-          <w:color w:val="333333"/>
-          <w:bdr w:val="none" w:sz="0" w:space="0" w:color="auto" w:frame="1"/>
-        </w:rPr>
-        <w:t>TRANSLUCENT,</w:t>
-      </w:r>
-    </w:p>
-    <w:p>
-      <w:pPr>
-        <w:pStyle w:val="BoxedCode"/>
-        <w:rPr>
-          <w:rStyle w:val="HTMLCode"/>
-          <w:rFonts w:ascii="Consolas" w:hAnsi="Consolas" w:cs="Consolas"/>
-          <w:color w:val="333333"/>
-          <w:bdr w:val="none" w:sz="0" w:space="0" w:color="auto" w:frame="1"/>
-        </w:rPr>
-      </w:pPr>
-      <w:r>
-        <w:rPr>
-          <w:rStyle w:val="HTMLCode"/>
-          <w:rFonts w:ascii="Consolas" w:hAnsi="Consolas" w:cs="Consolas"/>
-          <w:color w:val="333333"/>
-          <w:bdr w:val="none" w:sz="0" w:space="0" w:color="auto" w:frame="1"/>
-        </w:rPr>
-        <w:t>TRANSLUCENT_DARK,</w:t>
-      </w:r>
-    </w:p>
-    <w:p>
-      <w:pPr>
-        <w:pStyle w:val="BoxedCode"/>
-        <w:rPr>
-          <w:rStyle w:val="HTMLCode"/>
-          <w:rFonts w:ascii="Consolas" w:hAnsi="Consolas" w:cs="Consolas"/>
-          <w:color w:val="333333"/>
-          <w:bdr w:val="none" w:sz="0" w:space="0" w:color="auto" w:frame="1"/>
-        </w:rPr>
-      </w:pPr>
-      <w:r>
-        <w:rPr>
-          <w:rStyle w:val="HTMLCode"/>
-          <w:rFonts w:ascii="Consolas" w:hAnsi="Consolas" w:cs="Consolas"/>
-          <w:color w:val="333333"/>
-          <w:bdr w:val="none" w:sz="0" w:space="0" w:color="auto" w:frame="1"/>
-        </w:rPr>
-        <w:t>RAND,</w:t>
-      </w:r>
-    </w:p>
-    <w:p>
-      <w:pPr>
-        <w:pStyle w:val="BoxedCode"/>
-        <w:rPr>
-          <w:rStyle w:val="HTMLCode"/>
-          <w:rFonts w:ascii="Consolas" w:hAnsi="Consolas" w:cs="Consolas"/>
-          <w:color w:val="333333"/>
-          <w:bdr w:val="none" w:sz="0" w:space="0" w:color="auto" w:frame="1"/>
-        </w:rPr>
-      </w:pPr>
-      <w:r>
-        <w:rPr>
-          <w:rStyle w:val="HTMLCode"/>
-          <w:rFonts w:ascii="Consolas" w:hAnsi="Consolas" w:cs="Consolas"/>
-          <w:color w:val="333333"/>
-          <w:bdr w:val="none" w:sz="0" w:space="0" w:color="auto" w:frame="1"/>
-        </w:rPr>
-        <w:t>CLEAR,</w:t>
-      </w:r>
-    </w:p>
-    <w:p>
-      <w:pPr>
-        <w:pStyle w:val="BoxedCode"/>
-        <w:rPr>
-          <w:rStyle w:val="HTMLCode"/>
-          <w:rFonts w:ascii="Consolas" w:hAnsi="Consolas" w:cs="Consolas"/>
-          <w:color w:val="333333"/>
-          <w:bdr w:val="none" w:sz="0" w:space="0" w:color="auto" w:frame="1"/>
-        </w:rPr>
-      </w:pPr>
-      <w:r>
-        <w:rPr>
-          <w:rStyle w:val="HTMLCode"/>
-          <w:rFonts w:ascii="Consolas" w:hAnsi="Consolas" w:cs="Consolas"/>
-          <w:color w:val="333333"/>
-          <w:bdr w:val="none" w:sz="0" w:space="0" w:color="auto" w:frame="1"/>
-        </w:rPr>
-        <w:t>DEFAULT // i.e. 'do not change default color'</w:t>
-      </w:r>
     </w:p>
     <w:p/>
-    <w:p/>
     <w:p>
       <w:pPr>
         <w:pStyle w:val="Heading2"/>
       </w:pPr>
       <w:r>
-        <w:lastRenderedPageBreak/>
         <w:t>TRAJ Trajectory Planning Algorithms</w:t>
       </w:r>
     </w:p>
@@ -3916,7 +3690,11 @@
         <w:spacing w:after="0" w:line="240" w:lineRule="auto"/>
       </w:pPr>
       <w:r>
-        <w:t xml:space="preserve">Constant-jerk (CJ) profiling is shown in Figure 1, a plot of the   speed versus time. There are 7 phases to the motion. Phase 1 is a   jerk phase, where the acceleration varies smoothly from 0 at time 0   to \a a1 at time \a t1 following the jerk (change in acceleration per unit   time) \a j0. Phase 2 is an acceleration phase, with   constant acceleration \a a1 throughout. Phase 3 is a jerk phase (or   de-jerk phase) with constant (negative) jerk slowing down the   acceleration from \a a1 to 0. Phase 4 is a constant speed phase at   speed \a v3. Phase 5 is a constant-jerk counterpart to phase 3,   where the deceleration varies smoothly from 0 to \a -a1. Phase 6 is   a constant-acceleration counterpart to phase 2. Phase 7 is a   constant-jerk counterpart to phase 1, where the deceleration varies   smoothly from \a -a1 to 0 and motion stops. </w:t>
+        <w:t xml:space="preserve">Constant-jerk (CJ) profiling is shown in Figure 1, a plot of the   speed versus time. There are 7 phases to the motion. Phase 1 is a   jerk phase, where the acceleration varies smoothly from 0 at time 0   to \a a1 at time \a t1 following the jerk (change in acceleration per unit   time) \a j0. Phase 2 is an acceleration phase, with   constant acceleration \a a1 throughout. Phase 3 is a jerk phase (or   de-jerk phase) with constant (negative) jerk slowing down the   acceleration from \a a1 to 0. Phase 4 is a constant speed phase at   speed \a v3. Phase 5 is a constant-jerk counterpart to phase 3,   where the deceleration varies smoothly from 0 to \a -a1. Phase 6 is   a constant-acceleration counterpart to phase 2. Phase 7 is a   </w:t>
+      </w:r>
+      <w:r>
+        <w:lastRenderedPageBreak/>
+        <w:t xml:space="preserve">constant-jerk counterpart to phase 1, where the deceleration varies   smoothly from \a -a1 to 0 and motion stops. </w:t>
       </w:r>
     </w:p>
     <w:p>
@@ -4026,9 +3804,317 @@
         </w:rPr>
       </w:pPr>
     </w:p>
+    <w:p>
+      <w:pPr>
+        <w:pStyle w:val="Heading2"/>
+      </w:pPr>
+      <w:r>
+        <w:t>Rviz display of the robot tf (transform) display</w:t>
+      </w:r>
+    </w:p>
+    <w:p>
+      <w:r>
+        <w:t xml:space="preserve">In order to get a visualization of the axes for each axis of you robot, rviz can offer this service is you ADD the "TF" module. </w:t>
+      </w:r>
+      <w:r>
+        <w:t xml:space="preserve">Assuming you have started Rviz and configured it so that there is a robot description and the Robot Model module has been added to Rviz, </w:t>
+      </w:r>
+      <w:r>
+        <w:t xml:space="preserve"> you can turn on the axes visualization for the links you desire to visualize them. Below, link_1 through link_6 have axis visualization enabled </w:t>
+      </w:r>
+      <w:r>
+        <w:t>:</w:t>
+      </w:r>
+    </w:p>
+    <w:p/>
+    <w:p>
+      <w:r>
+        <w:rPr>
+          <w:noProof/>
+        </w:rPr>
+        <w:lastRenderedPageBreak/>
+        <w:drawing>
+          <wp:inline distT="0" distB="0" distL="0" distR="0">
+            <wp:extent cx="5943600" cy="4202610"/>
+            <wp:effectExtent l="0" t="0" r="0" b="7620"/>
+            <wp:docPr id="12" name="Picture 12" descr="X:\Pictures\S4UECL~L.PNG"/>
+            <wp:cNvGraphicFramePr>
+              <a:graphicFrameLocks xmlns:a="http://schemas.openxmlformats.org/drawingml/2006/main" noChangeAspect="1"/>
+            </wp:cNvGraphicFramePr>
+            <a:graphic xmlns:a="http://schemas.openxmlformats.org/drawingml/2006/main">
+              <a:graphicData uri="http://schemas.openxmlformats.org/drawingml/2006/picture">
+                <pic:pic xmlns:pic="http://schemas.openxmlformats.org/drawingml/2006/picture">
+                  <pic:nvPicPr>
+                    <pic:cNvPr id="0" name="Picture 5" descr="X:\Pictures\S4UECL~L.PNG"/>
+                    <pic:cNvPicPr>
+                      <a:picLocks noChangeAspect="1" noChangeArrowheads="1"/>
+                    </pic:cNvPicPr>
+                  </pic:nvPicPr>
+                  <pic:blipFill>
+                    <a:blip r:embed="rId15">
+                      <a:extLst>
+                        <a:ext uri="{28A0092B-C50C-407E-A947-70E740481C1C}">
+                          <a14:useLocalDpi xmlns:a14="http://schemas.microsoft.com/office/drawing/2010/main" val="0"/>
+                        </a:ext>
+                      </a:extLst>
+                    </a:blip>
+                    <a:srcRect/>
+                    <a:stretch>
+                      <a:fillRect/>
+                    </a:stretch>
+                  </pic:blipFill>
+                  <pic:spPr bwMode="auto">
+                    <a:xfrm>
+                      <a:off x="0" y="0"/>
+                      <a:ext cx="5943600" cy="4202610"/>
+                    </a:xfrm>
+                    <a:prstGeom prst="rect">
+                      <a:avLst/>
+                    </a:prstGeom>
+                    <a:noFill/>
+                    <a:ln>
+                      <a:noFill/>
+                    </a:ln>
+                  </pic:spPr>
+                </pic:pic>
+              </a:graphicData>
+            </a:graphic>
+          </wp:inline>
+        </w:drawing>
+      </w:r>
+    </w:p>
     <w:p/>
     <w:p/>
+    <w:p>
+      <w:r>
+        <w:t>Here is another vantage point:</w:t>
+      </w:r>
+    </w:p>
+    <w:p>
+      <w:r>
+        <w:rPr>
+          <w:noProof/>
+        </w:rPr>
+        <w:lastRenderedPageBreak/>
+        <w:drawing>
+          <wp:inline distT="0" distB="0" distL="0" distR="0">
+            <wp:extent cx="4236720" cy="6050280"/>
+            <wp:effectExtent l="0" t="0" r="0" b="7620"/>
+            <wp:docPr id="13" name="Picture 13" descr="X:\Pictures\S4AF59~E.PNG"/>
+            <wp:cNvGraphicFramePr>
+              <a:graphicFrameLocks xmlns:a="http://schemas.openxmlformats.org/drawingml/2006/main" noChangeAspect="1"/>
+            </wp:cNvGraphicFramePr>
+            <a:graphic xmlns:a="http://schemas.openxmlformats.org/drawingml/2006/main">
+              <a:graphicData uri="http://schemas.openxmlformats.org/drawingml/2006/picture">
+                <pic:pic xmlns:pic="http://schemas.openxmlformats.org/drawingml/2006/picture">
+                  <pic:nvPicPr>
+                    <pic:cNvPr id="0" name="Picture 7" descr="X:\Pictures\S4AF59~E.PNG"/>
+                    <pic:cNvPicPr>
+                      <a:picLocks noChangeAspect="1" noChangeArrowheads="1"/>
+                    </pic:cNvPicPr>
+                  </pic:nvPicPr>
+                  <pic:blipFill>
+                    <a:blip r:embed="rId16">
+                      <a:extLst>
+                        <a:ext uri="{28A0092B-C50C-407E-A947-70E740481C1C}">
+                          <a14:useLocalDpi xmlns:a14="http://schemas.microsoft.com/office/drawing/2010/main" val="0"/>
+                        </a:ext>
+                      </a:extLst>
+                    </a:blip>
+                    <a:srcRect/>
+                    <a:stretch>
+                      <a:fillRect/>
+                    </a:stretch>
+                  </pic:blipFill>
+                  <pic:spPr bwMode="auto">
+                    <a:xfrm>
+                      <a:off x="0" y="0"/>
+                      <a:ext cx="4236720" cy="6050280"/>
+                    </a:xfrm>
+                    <a:prstGeom prst="rect">
+                      <a:avLst/>
+                    </a:prstGeom>
+                    <a:noFill/>
+                    <a:ln>
+                      <a:noFill/>
+                    </a:ln>
+                  </pic:spPr>
+                </pic:pic>
+              </a:graphicData>
+            </a:graphic>
+          </wp:inline>
+        </w:drawing>
+      </w:r>
+    </w:p>
+    <w:p>
+      <w:r>
+        <w:t>T</w:t>
+      </w:r>
+      <w:r>
+        <w:t>he X axis is indicated in red, the Y axis is indicated in green, and the Z axis is indicated in blue.</w:t>
+      </w:r>
+      <w:r>
+        <w:t xml:space="preserve"> (</w:t>
+      </w:r>
+      <w:hyperlink r:id="rId17" w:history="1">
+        <w:r>
+          <w:rPr>
+            <w:rStyle w:val="Hyperlink"/>
+          </w:rPr>
+          <w:t>http://wiki.ros.org/rviz/DisplayTypes/TF</w:t>
+        </w:r>
+      </w:hyperlink>
+      <w:r>
+        <w:t xml:space="preserve">). </w:t>
+      </w:r>
+      <w:r>
+        <w:t xml:space="preserve"> Thus, in the scene above the bolt is located at (.25,-45,0) which is not the centroid of the object.</w:t>
+      </w:r>
+      <w:bookmarkStart w:id="0" w:name="_GoBack"/>
+      <w:bookmarkEnd w:id="0"/>
+    </w:p>
+    <w:p>
+      <w:pPr>
+        <w:pStyle w:val="Heading2"/>
+      </w:pPr>
+      <w:r>
+        <w:t>Finding the pose of an object in the RVIZ scene</w:t>
+      </w:r>
+    </w:p>
+    <w:p>
+      <w:r>
+        <w:t xml:space="preserve">The STL meshes mapping into the Rviz scene use a pose to position the STL object. At this point in time, this Rviz mapping of the object pose is that it is not a centroid or it would be assumed the centroid of the pose to place the </w:t>
+      </w:r>
+      <w:r>
+        <w:t xml:space="preserve">bolt </w:t>
+      </w:r>
+      <w:r>
+        <w:t>object would give the bolt location – and it does not.</w:t>
+      </w:r>
+    </w:p>
+    <w:p>
+      <w:r>
+        <w:lastRenderedPageBreak/>
+        <w:t>Instead trusty joint publisher GUI has sliders to move the joint values around to place the robot with the correct position and orientation to pick up the bolt. Suffice to say that it was not trivial centering the robot over the bolt but can be done. You can get the joint positions on the Joint State Publisher GUI :</w:t>
+      </w:r>
+    </w:p>
+    <w:p>
+      <w:r>
+        <w:rPr>
+          <w:noProof/>
+        </w:rPr>
+        <w:drawing>
+          <wp:inline distT="0" distB="0" distL="0" distR="0" wp14:anchorId="2F35C3DB" wp14:editId="3CA77F67">
+            <wp:extent cx="3703320" cy="4678680"/>
+            <wp:effectExtent l="0" t="0" r="0" b="7620"/>
+            <wp:docPr id="7" name="Picture 7" descr="X:\Pictures\SIQQ7G~M.PNG"/>
+            <wp:cNvGraphicFramePr>
+              <a:graphicFrameLocks xmlns:a="http://schemas.openxmlformats.org/drawingml/2006/main" noChangeAspect="1"/>
+            </wp:cNvGraphicFramePr>
+            <a:graphic xmlns:a="http://schemas.openxmlformats.org/drawingml/2006/main">
+              <a:graphicData uri="http://schemas.openxmlformats.org/drawingml/2006/picture">
+                <pic:pic xmlns:pic="http://schemas.openxmlformats.org/drawingml/2006/picture">
+                  <pic:nvPicPr>
+                    <pic:cNvPr id="0" name="Picture 1" descr="X:\Pictures\SIQQ7G~M.PNG"/>
+                    <pic:cNvPicPr>
+                      <a:picLocks noChangeAspect="1" noChangeArrowheads="1"/>
+                    </pic:cNvPicPr>
+                  </pic:nvPicPr>
+                  <pic:blipFill>
+                    <a:blip r:embed="rId18">
+                      <a:extLst>
+                        <a:ext uri="{28A0092B-C50C-407E-A947-70E740481C1C}">
+                          <a14:useLocalDpi xmlns:a14="http://schemas.microsoft.com/office/drawing/2010/main" val="0"/>
+                        </a:ext>
+                      </a:extLst>
+                    </a:blip>
+                    <a:srcRect/>
+                    <a:stretch>
+                      <a:fillRect/>
+                    </a:stretch>
+                  </pic:blipFill>
+                  <pic:spPr bwMode="auto">
+                    <a:xfrm>
+                      <a:off x="0" y="0"/>
+                      <a:ext cx="3703320" cy="4678680"/>
+                    </a:xfrm>
+                    <a:prstGeom prst="rect">
+                      <a:avLst/>
+                    </a:prstGeom>
+                    <a:noFill/>
+                    <a:ln>
+                      <a:noFill/>
+                    </a:ln>
+                  </pic:spPr>
+                </pic:pic>
+              </a:graphicData>
+            </a:graphic>
+          </wp:inline>
+        </w:drawing>
+      </w:r>
+    </w:p>
     <w:p/>
+    <w:p>
+      <w:r>
+        <w:t>Assuming you have started Rviz and configured it so that there is a robot description and the Robot Model module has been added to Rviz, you can read the position and orientation of link_6 which should place the robot in the correct position to grasp the bolt:</w:t>
+      </w:r>
+    </w:p>
+    <w:p>
+      <w:r>
+        <w:rPr>
+          <w:noProof/>
+        </w:rPr>
+        <w:lastRenderedPageBreak/>
+        <w:drawing>
+          <wp:inline distT="0" distB="0" distL="0" distR="0">
+            <wp:extent cx="5943600" cy="3877837"/>
+            <wp:effectExtent l="0" t="0" r="0" b="8890"/>
+            <wp:docPr id="8" name="Picture 8" descr="X:\Pictures\S8O9AW~F.PNG"/>
+            <wp:cNvGraphicFramePr>
+              <a:graphicFrameLocks xmlns:a="http://schemas.openxmlformats.org/drawingml/2006/main" noChangeAspect="1"/>
+            </wp:cNvGraphicFramePr>
+            <a:graphic xmlns:a="http://schemas.openxmlformats.org/drawingml/2006/main">
+              <a:graphicData uri="http://schemas.openxmlformats.org/drawingml/2006/picture">
+                <pic:pic xmlns:pic="http://schemas.openxmlformats.org/drawingml/2006/picture">
+                  <pic:nvPicPr>
+                    <pic:cNvPr id="0" name="Picture 3" descr="X:\Pictures\S8O9AW~F.PNG"/>
+                    <pic:cNvPicPr>
+                      <a:picLocks noChangeAspect="1" noChangeArrowheads="1"/>
+                    </pic:cNvPicPr>
+                  </pic:nvPicPr>
+                  <pic:blipFill>
+                    <a:blip r:embed="rId19">
+                      <a:extLst>
+                        <a:ext uri="{28A0092B-C50C-407E-A947-70E740481C1C}">
+                          <a14:useLocalDpi xmlns:a14="http://schemas.microsoft.com/office/drawing/2010/main" val="0"/>
+                        </a:ext>
+                      </a:extLst>
+                    </a:blip>
+                    <a:srcRect/>
+                    <a:stretch>
+                      <a:fillRect/>
+                    </a:stretch>
+                  </pic:blipFill>
+                  <pic:spPr bwMode="auto">
+                    <a:xfrm>
+                      <a:off x="0" y="0"/>
+                      <a:ext cx="5943600" cy="3877837"/>
+                    </a:xfrm>
+                    <a:prstGeom prst="rect">
+                      <a:avLst/>
+                    </a:prstGeom>
+                    <a:noFill/>
+                    <a:ln>
+                      <a:noFill/>
+                    </a:ln>
+                  </pic:spPr>
+                </pic:pic>
+              </a:graphicData>
+            </a:graphic>
+          </wp:inline>
+        </w:drawing>
+      </w:r>
+    </w:p>
     <w:p>
       <w:r>
         <w:rPr>
@@ -4042,6 +4128,7 @@
         <w:br/>
       </w:r>
     </w:p>
+    <w:p/>
     <w:sectPr>
       <w:pgSz w:w="12240" w:h="15840"/>
       <w:pgMar w:top="1440" w:right="1440" w:bottom="1440" w:left="1440" w:header="720" w:footer="720" w:gutter="0"/>

</xml_diff>

<commit_message>
robot moves checkers when publish point clicked
</commit_message>
<xml_diff>
--- a/nistfanuc_ws/NistControllerReadme.docx
+++ b/nistfanuc_ws/NistControllerReadme.docx
@@ -400,7 +400,7 @@
                     </pic:cNvPicPr>
                   </pic:nvPicPr>
                   <pic:blipFill>
-                    <a:blip r:embed="rId5">
+                    <a:blip r:embed="rId8">
                       <a:extLst>
                         <a:ext uri="{28A0092B-C50C-407E-A947-70E740481C1C}">
                           <a14:useLocalDpi xmlns:a14="http://schemas.microsoft.com/office/drawing/2010/main" val="0"/>
@@ -767,13 +767,656 @@
     <w:p/>
     <w:p>
       <w:pPr>
+        <w:pStyle w:val="Heading2"/>
+      </w:pPr>
+      <w:r>
+        <w:t>Robot Gripper</w:t>
+      </w:r>
+    </w:p>
+    <w:p>
+      <w:r>
+        <w:t>In general, a</w:t>
+      </w:r>
+      <w:r>
+        <w:t xml:space="preserve">n end effector is the device at the end of a robotic arm, </w:t>
+      </w:r>
+      <w:r>
+        <w:t>meant</w:t>
+      </w:r>
+      <w:r>
+        <w:t xml:space="preserve"> to interact with </w:t>
+      </w:r>
+      <w:r>
+        <w:t xml:space="preserve">the </w:t>
+      </w:r>
+      <w:r>
+        <w:t>environment</w:t>
+      </w:r>
+      <w:sdt>
+        <w:sdtPr>
+          <w:id w:val="1565832304"/>
+          <w:citation/>
+        </w:sdtPr>
+        <w:sdtEndPr/>
+        <w:sdtContent>
+          <w:r>
+            <w:fldChar w:fldCharType="begin"/>
+          </w:r>
+          <w:r>
+            <w:rPr>
+              <w:rStyle w:val="FootnoteReference"/>
+            </w:rPr>
+            <w:instrText xml:space="preserve"> CITATION Wik16 \l 1033 </w:instrText>
+          </w:r>
+          <w:r>
+            <w:fldChar w:fldCharType="separate"/>
+          </w:r>
+          <w:r>
+            <w:rPr>
+              <w:rStyle w:val="FootnoteReference"/>
+              <w:noProof/>
+            </w:rPr>
+            <w:t xml:space="preserve"> </w:t>
+          </w:r>
+          <w:r>
+            <w:rPr>
+              <w:noProof/>
+            </w:rPr>
+            <w:t>(Wikipedia, 2016)</w:t>
+          </w:r>
+          <w:r>
+            <w:fldChar w:fldCharType="end"/>
+          </w:r>
+        </w:sdtContent>
+      </w:sdt>
+      <w:r>
+        <w:t xml:space="preserve">. The exact nature of this device depends on the application of the robot. </w:t>
+      </w:r>
+      <w:r>
+        <w:t xml:space="preserve"> We are concerned with grasping objects and placing the objects somewhere else. This can be done with a vacuum gripper, but we are interested in the case of using grippers (with 2 fingers) to achieve object manipulation (grasping and releasing).</w:t>
+      </w:r>
+    </w:p>
+    <w:p>
+      <w:r>
+        <w:lastRenderedPageBreak/>
+        <w:t xml:space="preserve">If you use a gripper, you must multiply the inverse of gripper pose (offset) against the pose to get the goal pose for the robot </w:t>
+      </w:r>
+      <w:r>
+        <w:t>arm.</w:t>
+      </w:r>
+      <w:r>
+        <w:t xml:space="preserve"> </w:t>
+      </w:r>
+      <w:r>
+        <w:rPr>
+          <w:noProof/>
+        </w:rPr>
+        <w:drawing>
+          <wp:inline distT="0" distB="0" distL="0" distR="0" wp14:anchorId="30700FAB" wp14:editId="5615F1D4">
+            <wp:extent cx="5943600" cy="2600325"/>
+            <wp:effectExtent l="0" t="0" r="0" b="9525"/>
+            <wp:docPr id="14" name="Picture 14"/>
+            <wp:cNvGraphicFramePr>
+              <a:graphicFrameLocks xmlns:a="http://schemas.openxmlformats.org/drawingml/2006/main" noChangeAspect="1"/>
+            </wp:cNvGraphicFramePr>
+            <a:graphic xmlns:a="http://schemas.openxmlformats.org/drawingml/2006/main">
+              <a:graphicData uri="http://schemas.openxmlformats.org/drawingml/2006/picture">
+                <pic:pic xmlns:pic="http://schemas.openxmlformats.org/drawingml/2006/picture">
+                  <pic:nvPicPr>
+                    <pic:cNvPr id="14" name="S0D4KN~3.PNG"/>
+                    <pic:cNvPicPr/>
+                  </pic:nvPicPr>
+                  <pic:blipFill>
+                    <a:blip r:embed="rId9">
+                      <a:extLst>
+                        <a:ext uri="{28A0092B-C50C-407E-A947-70E740481C1C}">
+                          <a14:useLocalDpi xmlns:a14="http://schemas.microsoft.com/office/drawing/2010/main" val="0"/>
+                        </a:ext>
+                      </a:extLst>
+                    </a:blip>
+                    <a:stretch>
+                      <a:fillRect/>
+                    </a:stretch>
+                  </pic:blipFill>
+                  <pic:spPr>
+                    <a:xfrm>
+                      <a:off x="0" y="0"/>
+                      <a:ext cx="5943600" cy="2600325"/>
+                    </a:xfrm>
+                    <a:prstGeom prst="rect">
+                      <a:avLst/>
+                    </a:prstGeom>
+                  </pic:spPr>
+                </pic:pic>
+              </a:graphicData>
+            </a:graphic>
+          </wp:inline>
+        </w:drawing>
+      </w:r>
+    </w:p>
+    <w:p>
+      <w:pPr>
+        <w:pStyle w:val="Caption"/>
+        <w:jc w:val="center"/>
+      </w:pPr>
+      <w:bookmarkStart w:id="0" w:name="_Ref461539547"/>
+      <w:r>
+        <w:t xml:space="preserve">Figure </w:t>
+      </w:r>
+      <w:r>
+        <w:fldChar w:fldCharType="begin"/>
+      </w:r>
+      <w:r>
+        <w:instrText xml:space="preserve"> SEQ Figure \* ARABIC </w:instrText>
+      </w:r>
+      <w:r>
+        <w:fldChar w:fldCharType="separate"/>
+      </w:r>
+      <w:r>
+        <w:rPr>
+          <w:noProof/>
+        </w:rPr>
+        <w:t>2</w:t>
+      </w:r>
+      <w:r>
+        <w:rPr>
+          <w:noProof/>
+        </w:rPr>
+        <w:fldChar w:fldCharType="end"/>
+      </w:r>
+      <w:bookmarkEnd w:id="0"/>
+      <w:r>
+        <w:t xml:space="preserve"> Fanuc LR Mate 200iD With Robotiq 2 Finger Gripper</w:t>
+      </w:r>
+    </w:p>
+    <w:p>
+      <w:r>
+        <w:t>Robotiq’s 2-Finger Adaptive Robot Gripper</w:t>
+      </w:r>
+      <w:r>
+        <w:t xml:space="preserve"> is modeled as the gripper since a ROS URDF description existed for its kinematics and a CAD model existed to described it visually. Of concern, is determining the gripper offset, that is what is the length offsets of the x,y,z axes of the gripper when it is attached to the robot.  To understand the xyz gripper offset, the URDF model describes link6 as having the xaxis point straight ahead, the yaxis points to the side and the z axis points up. </w:t>
+      </w:r>
+      <w:r>
+        <w:fldChar w:fldCharType="begin"/>
+      </w:r>
+      <w:r>
+        <w:instrText xml:space="preserve"> REF _Ref461541819 \h </w:instrText>
+      </w:r>
+      <w:r>
+        <w:fldChar w:fldCharType="separate"/>
+      </w:r>
+      <w:r>
+        <w:t xml:space="preserve">Figure </w:t>
+      </w:r>
+      <w:r>
+        <w:rPr>
+          <w:noProof/>
+        </w:rPr>
+        <w:t>3</w:t>
+      </w:r>
+      <w:r>
+        <w:fldChar w:fldCharType="end"/>
+      </w:r>
+      <w:r>
+        <w:t xml:space="preserve"> shows the positioning of the Link 6 axis and the relationship to the gripper.</w:t>
+      </w:r>
+      <w:bookmarkStart w:id="1" w:name="_GoBack"/>
+      <w:bookmarkEnd w:id="1"/>
+    </w:p>
+    <w:p>
+      <w:pPr>
+        <w:keepNext/>
+        <w:jc w:val="center"/>
+      </w:pPr>
+      <w:r>
+        <w:rPr>
+          <w:noProof/>
+        </w:rPr>
+        <w:drawing>
+          <wp:inline distT="0" distB="0" distL="0" distR="0" wp14:anchorId="4D6A1BDE" wp14:editId="7ABC0204">
+            <wp:extent cx="2057578" cy="2514818"/>
+            <wp:effectExtent l="0" t="0" r="0" b="0"/>
+            <wp:docPr id="15" name="Picture 15"/>
+            <wp:cNvGraphicFramePr>
+              <a:graphicFrameLocks xmlns:a="http://schemas.openxmlformats.org/drawingml/2006/main" noChangeAspect="1"/>
+            </wp:cNvGraphicFramePr>
+            <a:graphic xmlns:a="http://schemas.openxmlformats.org/drawingml/2006/main">
+              <a:graphicData uri="http://schemas.openxmlformats.org/drawingml/2006/picture">
+                <pic:pic xmlns:pic="http://schemas.openxmlformats.org/drawingml/2006/picture">
+                  <pic:nvPicPr>
+                    <pic:cNvPr id="15" name="SGG5OT~J.PNG"/>
+                    <pic:cNvPicPr/>
+                  </pic:nvPicPr>
+                  <pic:blipFill>
+                    <a:blip r:embed="rId10">
+                      <a:extLst>
+                        <a:ext uri="{28A0092B-C50C-407E-A947-70E740481C1C}">
+                          <a14:useLocalDpi xmlns:a14="http://schemas.microsoft.com/office/drawing/2010/main" val="0"/>
+                        </a:ext>
+                      </a:extLst>
+                    </a:blip>
+                    <a:stretch>
+                      <a:fillRect/>
+                    </a:stretch>
+                  </pic:blipFill>
+                  <pic:spPr>
+                    <a:xfrm>
+                      <a:off x="0" y="0"/>
+                      <a:ext cx="2057578" cy="2514818"/>
+                    </a:xfrm>
+                    <a:prstGeom prst="rect">
+                      <a:avLst/>
+                    </a:prstGeom>
+                  </pic:spPr>
+                </pic:pic>
+              </a:graphicData>
+            </a:graphic>
+          </wp:inline>
+        </w:drawing>
+      </w:r>
+    </w:p>
+    <w:p>
+      <w:pPr>
+        <w:pStyle w:val="Caption"/>
+        <w:jc w:val="center"/>
+      </w:pPr>
+      <w:bookmarkStart w:id="2" w:name="_Ref461541819"/>
+      <w:r>
+        <w:t xml:space="preserve">Figure </w:t>
+      </w:r>
+      <w:fldSimple w:instr=" SEQ Figure \* ARABIC ">
+        <w:r>
+          <w:rPr>
+            <w:noProof/>
+          </w:rPr>
+          <w:t>3</w:t>
+        </w:r>
+      </w:fldSimple>
+      <w:bookmarkEnd w:id="2"/>
+      <w:r>
+        <w:t xml:space="preserve"> Fanuc Robot Arm Link 6 Axes</w:t>
+      </w:r>
+    </w:p>
+    <w:p>
+      <w:r>
+        <w:t xml:space="preserve">So, in the URDF scenario, the  y axis is immaterial </w:t>
+      </w:r>
+      <w:r>
+        <w:t>–</w:t>
+      </w:r>
+      <w:r>
+        <w:t xml:space="preserve"> </w:t>
+      </w:r>
+      <w:r>
+        <w:t>the y axis determines</w:t>
+      </w:r>
+      <w:r>
+        <w:t xml:space="preserve"> the gripper opening, not offsets</w:t>
+      </w:r>
+      <w:r>
+        <w:t xml:space="preserve">. While </w:t>
+      </w:r>
+      <w:r>
+        <w:fldChar w:fldCharType="begin"/>
+      </w:r>
+      <w:r>
+        <w:instrText xml:space="preserve"> REF _Ref461539547 \h </w:instrText>
+      </w:r>
+      <w:r>
+        <w:fldChar w:fldCharType="separate"/>
+      </w:r>
+      <w:r>
+        <w:t xml:space="preserve">Figure </w:t>
+      </w:r>
+      <w:r>
+        <w:rPr>
+          <w:noProof/>
+        </w:rPr>
+        <w:t>2</w:t>
+      </w:r>
+      <w:r>
+        <w:fldChar w:fldCharType="end"/>
+      </w:r>
+      <w:r>
+        <w:t xml:space="preserve"> shows the offsets of concern the x and z axis. In our case the x axis describes the length of the gripper. </w:t>
+      </w:r>
+      <w:r>
+        <w:t xml:space="preserve"> The robotiq   description can be found at </w:t>
+      </w:r>
+      <w:hyperlink r:id="rId11" w:history="1">
+        <w:r>
+          <w:rPr>
+            <w:rStyle w:val="Hyperlink"/>
+          </w:rPr>
+          <w:t>http://robotiq.com/products/adaptive-</w:t>
+        </w:r>
+        <w:r>
+          <w:rPr>
+            <w:rStyle w:val="Hyperlink"/>
+          </w:rPr>
+          <w:lastRenderedPageBreak/>
+          <w:t>robot-gripper/</w:t>
+        </w:r>
+      </w:hyperlink>
+      <w:r>
+        <w:t xml:space="preserve"> gives t</w:t>
+      </w:r>
+      <w:r>
+        <w:t>s</w:t>
+      </w:r>
+      <w:r>
+        <w:t>he length of the gripper as 140 mm</w:t>
+      </w:r>
+      <w:r>
+        <w:t>, which we use as the x translation offset.</w:t>
+      </w:r>
+      <w:r>
+        <w:t xml:space="preserve"> </w:t>
+      </w:r>
+      <w:r>
+        <w:t xml:space="preserve"> Notices that the gripper up/down position changes, and this corresponds to a change in the z axis. Since this offset is the negative z direction (down), we will show later how -0.017 meters was determined to be the Z offset. </w:t>
+      </w:r>
+    </w:p>
+    <w:p>
+      <w:r>
+        <w:t xml:space="preserve">A special CRCL command was added to allow a kinematic ring with gripper offset to be defined as something other than the identity matrix. Below, the RCS (real time control system) canonical command is given that describes the gripper offset pose as a constructor combination of an identity quaternion and translation offset.. </w:t>
+      </w:r>
+    </w:p>
+    <w:p>
+      <w:pPr>
+        <w:pStyle w:val="BoxedCode"/>
+      </w:pPr>
+      <w:r>
+        <w:rPr>
+          <w:color w:val="0000FF"/>
+        </w:rPr>
+        <w:t>void</w:t>
+      </w:r>
+      <w:r>
+        <w:t xml:space="preserve"> AddGripperOffset(){</w:t>
+      </w:r>
+    </w:p>
+    <w:p>
+      <w:pPr>
+        <w:pStyle w:val="BoxedCode"/>
+      </w:pPr>
+      <w:r>
+        <w:t xml:space="preserve">    RCS::CanonCmd cmd;</w:t>
+      </w:r>
+    </w:p>
+    <w:p>
+      <w:pPr>
+        <w:pStyle w:val="BoxedCode"/>
+      </w:pPr>
+      <w:r>
+        <w:t xml:space="preserve">    cmd.crclcommandnum = crclcommandnum++;</w:t>
+      </w:r>
+    </w:p>
+    <w:p>
+      <w:pPr>
+        <w:pStyle w:val="BoxedCode"/>
+      </w:pPr>
+      <w:r>
+        <w:t xml:space="preserve">    cmd.crclcommand = CanonCmdType::CANON_SET_GRIPPER_POSE;</w:t>
+      </w:r>
+    </w:p>
+    <w:p>
+      <w:pPr>
+        <w:pStyle w:val="BoxedCode"/>
+      </w:pPr>
+      <w:r>
+        <w:t xml:space="preserve">    cmd.finalpose = Conversion::RcsPose2GeomMsgPose(</w:t>
+      </w:r>
+    </w:p>
+    <w:p>
+      <w:pPr>
+        <w:pStyle w:val="BoxedCode"/>
+      </w:pPr>
+      <w:r>
+        <w:t xml:space="preserve">            RCS::Pose(tf::Quaternion(0.0, 0.0, 0.0, 1.0),</w:t>
+      </w:r>
+    </w:p>
+    <w:p>
+      <w:pPr>
+        <w:pStyle w:val="BoxedCode"/>
+      </w:pPr>
+      <w:r>
+        <w:t xml:space="preserve">            tf::Vector3(0.140, 0.0, -0.017) )); </w:t>
+      </w:r>
+      <w:r>
+        <w:rPr>
+          <w:color w:val="008000"/>
+        </w:rPr>
+        <w:t>// -0.01156)));</w:t>
+      </w:r>
+    </w:p>
+    <w:p>
+      <w:pPr>
+        <w:pStyle w:val="BoxedCode"/>
+      </w:pPr>
+      <w:r>
+        <w:t xml:space="preserve">    RCS::Cnc.crclcmds.AddMsgQueue(cmd);</w:t>
+      </w:r>
+    </w:p>
+    <w:p>
+      <w:pPr>
+        <w:pStyle w:val="BoxedCode"/>
+      </w:pPr>
+      <w:r>
+        <w:t>}</w:t>
+      </w:r>
+    </w:p>
+    <w:p>
+      <w:r>
+        <w:t xml:space="preserve">When processed by the control system the gripper offset commands sets the kinematic pose component for the  gripper and its inverse. </w:t>
+      </w:r>
+    </w:p>
+    <w:p>
+      <w:pPr>
+        <w:pStyle w:val="BoxedCode"/>
+      </w:pPr>
+      <w:r>
+        <w:rPr>
+          <w:color w:val="0000FF"/>
+        </w:rPr>
+        <w:t>else</w:t>
+      </w:r>
+      <w:r>
+        <w:t xml:space="preserve"> </w:t>
+      </w:r>
+      <w:r>
+        <w:rPr>
+          <w:color w:val="0000FF"/>
+        </w:rPr>
+        <w:t>if</w:t>
+      </w:r>
+      <w:r>
+        <w:t xml:space="preserve"> (_newcc.crclcommand == CanonCmdType::CANON_SET_GRIPPER_POSE) {</w:t>
+      </w:r>
+    </w:p>
+    <w:p>
+      <w:pPr>
+        <w:pStyle w:val="BoxedCode"/>
+      </w:pPr>
+      <w:r>
+        <w:t xml:space="preserve">                    gripperPose = Conversion::GeomMsgPose2RcsPose(_newcc.finalpose);</w:t>
+      </w:r>
+    </w:p>
+    <w:p>
+      <w:pPr>
+        <w:pStyle w:val="BoxedCode"/>
+      </w:pPr>
+      <w:r>
+        <w:t xml:space="preserve">                    invGripperPose = gripperPose.inverse();</w:t>
+      </w:r>
+    </w:p>
+    <w:p>
+      <w:r>
+        <w:t>Then any Cartesian motion that has a position and orientation to describe the motion changes the final point destination by postmultiplying the gripper inverse pose against the pose to determine the final robot pose.</w:t>
+      </w:r>
+    </w:p>
+    <w:p>
+      <w:pPr>
+        <w:pStyle w:val="BoxedCode"/>
+      </w:pPr>
+      <w:r>
+        <w:t xml:space="preserve">       RCS::Pose goalpose =  finalpose * Cnc.invGripperPose ;</w:t>
+      </w:r>
+    </w:p>
+    <w:p>
+      <w:pPr>
+        <w:autoSpaceDE w:val="0"/>
+        <w:autoSpaceDN w:val="0"/>
+        <w:adjustRightInd w:val="0"/>
+        <w:spacing w:after="0" w:line="240" w:lineRule="auto"/>
+        <w:rPr>
+          <w:rFonts w:ascii="Consolas" w:hAnsi="Consolas" w:cs="Consolas"/>
+          <w:sz w:val="19"/>
+          <w:szCs w:val="19"/>
+        </w:rPr>
+      </w:pPr>
+      <w:r>
+        <w:rPr>
+          <w:rFonts w:ascii="Consolas" w:hAnsi="Consolas" w:cs="Consolas"/>
+          <w:sz w:val="19"/>
+          <w:szCs w:val="19"/>
+        </w:rPr>
+        <w:t xml:space="preserve"> </w:t>
+      </w:r>
+    </w:p>
+    <w:p>
+      <w:r>
+        <w:t xml:space="preserve">Because we didn't actually have a robotiq 2-finger gripper, we couldn't just measure the z axis offset. Instead, a simple forward kinematic solution from the </w:t>
+      </w:r>
+      <w:r>
+        <w:t xml:space="preserve">robotiq base joint to the final joint was calculated to give the Z axis. The hard coded solution will be shown to achieve the forward kinematic position, even though the links and axis of rotation and position and rotation  </w:t>
+      </w:r>
+      <w:r>
+        <w:t xml:space="preserve">transform from the parent link </w:t>
+      </w:r>
+      <w:r>
+        <w:t xml:space="preserve">can be determined from the URDF which was </w:t>
+      </w:r>
+      <w:r>
+        <w:t>already</w:t>
+      </w:r>
+      <w:r>
+        <w:t xml:space="preserve"> parsed.</w:t>
+      </w:r>
+    </w:p>
+    <w:p>
+      <w:pPr>
+        <w:pStyle w:val="BoxedCode"/>
+      </w:pPr>
+      <w:r>
+        <w:t>RCS::Pose ComputeGripperOffset() {</w:t>
+      </w:r>
+    </w:p>
+    <w:p>
+      <w:pPr>
+        <w:pStyle w:val="BoxedCode"/>
+      </w:pPr>
+      <w:r>
+        <w:t xml:space="preserve">    AllM.push_back(ComputeUrdfTransform(0.0, Eigen::Vector3d(1, 0, 0), Eigen::Vector3d(.0085 ,0 ,-.0041), Eigen::Vector3d(0, 0, 0)));</w:t>
+      </w:r>
+    </w:p>
+    <w:p>
+      <w:pPr>
+        <w:pStyle w:val="BoxedCode"/>
+      </w:pPr>
+      <w:r>
+        <w:t xml:space="preserve">    AllM.push_back(ComputeUrdfTransform(0.0, Eigen::Vector3d(1, 0, 0), Eigen::Vector3d(.04191, -.0306, 0), Eigen::Vector3d(1.5707, - 1.5707, 0)));</w:t>
+      </w:r>
+    </w:p>
+    <w:p>
+      <w:pPr>
+        <w:pStyle w:val="BoxedCode"/>
+      </w:pPr>
+      <w:r>
+        <w:t xml:space="preserve">    AllM.push_back(ComputeUrdfTransform(0.0, Eigen::Vector3d(0, -1, 0), Eigen::Vector3d(0, .00508, .03134), Eigen::Vector3d(3.1415, 0, 0)));</w:t>
+      </w:r>
+    </w:p>
+    <w:p>
+      <w:pPr>
+        <w:pStyle w:val="BoxedCode"/>
+      </w:pPr>
+      <w:r>
+        <w:lastRenderedPageBreak/>
+        <w:t xml:space="preserve">    AllM.push_back(ComputeUrdfTransform(0.0, Eigen::Vector3d(-1, 0, 0), Eigen::Vector3d(.04843 ,- .0127, 0), Eigen::Vector3d(-1.5707, - 1.5707, 0)));</w:t>
+      </w:r>
+    </w:p>
+    <w:p>
+      <w:pPr>
+        <w:pStyle w:val="BoxedCode"/>
+      </w:pPr>
+      <w:r>
+        <w:t xml:space="preserve">    AllM.push_back(ComputeUrdfTransform(0.0, Eigen::Vector3d(0, -1, 0), Eigen::Vector3d(0 ,.04196, - .0388), Eigen::Vector3d(0, 0, 0)));</w:t>
+      </w:r>
+    </w:p>
+    <w:p>
+      <w:pPr>
+        <w:pStyle w:val="BoxedCode"/>
+      </w:pPr>
+    </w:p>
+    <w:p>
+      <w:pPr>
+        <w:pStyle w:val="BoxedCode"/>
+      </w:pPr>
+      <w:r>
+        <w:t xml:space="preserve">    RCS::Pose  pose = ComputeFk();</w:t>
+      </w:r>
+    </w:p>
+    <w:p>
+      <w:pPr>
+        <w:pStyle w:val="BoxedCode"/>
+      </w:pPr>
+      <w:r>
+        <w:t xml:space="preserve">    LOG_DEBUG &lt;&lt; </w:t>
+      </w:r>
+      <w:r>
+        <w:rPr>
+          <w:color w:val="A31515"/>
+        </w:rPr>
+        <w:t>"Gripper Offset Pose "</w:t>
+      </w:r>
+      <w:r>
+        <w:t xml:space="preserve"> &lt;&lt; RCS::DumpPoseSimple(pose).c_str();</w:t>
+      </w:r>
+    </w:p>
+    <w:p>
+      <w:pPr>
+        <w:pStyle w:val="BoxedCode"/>
+      </w:pPr>
+      <w:r>
+        <w:t xml:space="preserve">    }</w:t>
+      </w:r>
+    </w:p>
+    <w:p>
+      <w:pPr>
+        <w:autoSpaceDE w:val="0"/>
+        <w:autoSpaceDN w:val="0"/>
+        <w:adjustRightInd w:val="0"/>
+        <w:spacing w:after="0" w:line="240" w:lineRule="auto"/>
+        <w:rPr>
+          <w:rFonts w:ascii="Consolas" w:hAnsi="Consolas" w:cs="Consolas"/>
+          <w:sz w:val="19"/>
+          <w:szCs w:val="19"/>
+        </w:rPr>
+      </w:pPr>
+      <w:r>
+        <w:rPr>
+          <w:rFonts w:ascii="Consolas" w:hAnsi="Consolas" w:cs="Consolas"/>
+          <w:sz w:val="19"/>
+          <w:szCs w:val="19"/>
+        </w:rPr>
+        <w:t>This code manually loads the 5 robotiq URDF joint  information, and compute the Forward Kinematics (with zero joint angles) to determine the x and z offset. The x axis offset only goes to the final knuckle and not all the way down the gripper pinchers.</w:t>
+      </w:r>
+    </w:p>
+    <w:p/>
+    <w:p>
+      <w:pPr>
         <w:pStyle w:val="Heading1"/>
       </w:pPr>
-    </w:p>
-    <w:p>
-      <w:pPr>
-        <w:pStyle w:val="Heading1"/>
-      </w:pPr>
       <w:r>
         <w:t>RVIZ</w:t>
       </w:r>
@@ -821,122 +1464,119 @@
         <w:t xml:space="preserve"> the tutorials</w:t>
       </w:r>
       <w:r>
-        <w:t xml:space="preserve"> although </w:t>
-      </w:r>
-      <w:r>
+        <w:t xml:space="preserve"> although helpful, are bundled with other packages making it monolithic and often feel like coding with a heap of </w:t>
+      </w:r>
+      <w:r>
+        <w:t>spaghetti.</w:t>
+      </w:r>
+      <w:r>
+        <w:t xml:space="preserve"> However, the source code </w:t>
+      </w:r>
+      <w:r>
+        <w:t xml:space="preserve">is available </w:t>
+      </w:r>
+      <w:r>
+        <w:t xml:space="preserve">and noodling around </w:t>
+      </w:r>
+      <w:r>
+        <w:t xml:space="preserve">in the source code and </w:t>
+      </w:r>
+      <w:r>
+        <w:t xml:space="preserve">by searching </w:t>
+      </w:r>
+      <w:r>
+        <w:t xml:space="preserve">far and wide across the </w:t>
+      </w:r>
+      <w:r>
+        <w:t>Internet</w:t>
+      </w:r>
+      <w:r>
+        <w:t>, pearls of ROS programming can be found</w:t>
+      </w:r>
+      <w:r>
+        <w:t xml:space="preserve"> and where integrated into the package, and are hopefully understandable in this documentation</w:t>
+      </w:r>
+      <w:r>
+        <w:t>.</w:t>
+      </w:r>
+      <w:r>
+        <w:t xml:space="preserve"> This section will attempt to explain how to use </w:t>
+      </w:r>
+      <w:r>
+        <w:t xml:space="preserve">Rviz </w:t>
+      </w:r>
+      <w:r>
+        <w:t>(</w:t>
+      </w:r>
+      <w:r>
+        <w:t xml:space="preserve">without moveit planning </w:t>
+      </w:r>
+      <w:r>
+        <w:t xml:space="preserve">and obstacle </w:t>
+      </w:r>
+      <w:r>
+        <w:t>avoidance)</w:t>
+      </w:r>
+      <w:r>
+        <w:t xml:space="preserve"> </w:t>
+      </w:r>
+      <w:r>
+        <w:t xml:space="preserve">to visualize </w:t>
+      </w:r>
+      <w:r>
+        <w:t xml:space="preserve">a </w:t>
+      </w:r>
+      <w:r>
+        <w:t xml:space="preserve">robot </w:t>
+      </w:r>
+      <w:r>
+        <w:t>scene</w:t>
+      </w:r>
+      <w:r>
+        <w:t>.</w:t>
+      </w:r>
+      <w:r>
+        <w:t xml:space="preserve"> True, eventually you will probably have to use moveit planning and obstacle avoidance, but one sip from a fire hose at a time.</w:t>
+      </w:r>
+    </w:p>
+    <w:p>
+      <w:r>
+        <w:t xml:space="preserve">The easies first step is to use roslaunch, in which you load a robot description and a "stripped down" version of </w:t>
+      </w:r>
+      <w:r>
+        <w:t>Rviz</w:t>
+      </w:r>
+      <w:r>
+        <w:t>.</w:t>
+      </w:r>
+    </w:p>
+    <w:p>
+      <w:pPr>
+        <w:pStyle w:val="BoxedCode"/>
+      </w:pPr>
+      <w:r>
+        <w:t>&lt;param name="robot_description" command="$(find xacro)/xacro.py $(find fanuc_lrmate200id_support)/urdf/lrmate200id.xacro" /&gt;</w:t>
+      </w:r>
+    </w:p>
+    <w:p>
+      <w:pPr>
+        <w:pStyle w:val="BoxedCode"/>
+      </w:pPr>
+      <w:r>
+        <w:t>&lt;node name="rviz" pkg="rviz" type="rviz"&gt;</w:t>
+      </w:r>
+    </w:p>
+    <w:p>
+      <w:r>
+        <w:t xml:space="preserve">When you do this, you will eventually see an RVIZ screen appear with the error condition of "Global Status". </w:t>
+      </w:r>
+    </w:p>
+    <w:p>
+      <w:r>
+        <w:rPr>
+          <w:noProof/>
+        </w:rPr>
         <w:lastRenderedPageBreak/>
-        <w:t xml:space="preserve">helpful, are bundled with other packages making it monolithic and often feel like coding with a heap of </w:t>
-      </w:r>
-      <w:r>
-        <w:t>spaghetti.</w:t>
-      </w:r>
-      <w:r>
-        <w:t xml:space="preserve"> However, the source code </w:t>
-      </w:r>
-      <w:r>
-        <w:t xml:space="preserve">is available </w:t>
-      </w:r>
-      <w:r>
-        <w:t xml:space="preserve">and noodling around </w:t>
-      </w:r>
-      <w:r>
-        <w:t xml:space="preserve">in the source code and </w:t>
-      </w:r>
-      <w:r>
-        <w:t xml:space="preserve">by searching </w:t>
-      </w:r>
-      <w:r>
-        <w:t xml:space="preserve">far and wide across the </w:t>
-      </w:r>
-      <w:r>
-        <w:t>Internet</w:t>
-      </w:r>
-      <w:r>
-        <w:t>, pearls of ROS programming can be found</w:t>
-      </w:r>
-      <w:r>
-        <w:t xml:space="preserve"> and where integrated into the package, and are hopefully understandable in this documentation</w:t>
-      </w:r>
-      <w:r>
-        <w:t>.</w:t>
-      </w:r>
-      <w:r>
-        <w:t xml:space="preserve"> This section will attempt to explain how to use </w:t>
-      </w:r>
-      <w:r>
-        <w:t xml:space="preserve">Rviz </w:t>
-      </w:r>
-      <w:r>
-        <w:t>(</w:t>
-      </w:r>
-      <w:r>
-        <w:t xml:space="preserve">without moveit planning </w:t>
-      </w:r>
-      <w:r>
-        <w:t xml:space="preserve">and obstacle </w:t>
-      </w:r>
-      <w:r>
-        <w:t>avoidance)</w:t>
-      </w:r>
-      <w:r>
-        <w:t xml:space="preserve"> </w:t>
-      </w:r>
-      <w:r>
-        <w:t xml:space="preserve">to visualize </w:t>
-      </w:r>
-      <w:r>
-        <w:t xml:space="preserve">a </w:t>
-      </w:r>
-      <w:r>
-        <w:t xml:space="preserve">robot </w:t>
-      </w:r>
-      <w:r>
-        <w:t>scene</w:t>
-      </w:r>
-      <w:r>
-        <w:t>.</w:t>
-      </w:r>
-      <w:r>
-        <w:t xml:space="preserve"> True, eventually you will probably have to use moveit planning and obstacle avoidance, but one sip from a fire hose at a time.</w:t>
-      </w:r>
-    </w:p>
-    <w:p>
-      <w:r>
-        <w:t xml:space="preserve">The easies first step is to use roslaunch, in which you load a robot description and a "stripped down" version of </w:t>
-      </w:r>
-      <w:r>
-        <w:t>Rviz</w:t>
-      </w:r>
-      <w:r>
-        <w:t>.</w:t>
-      </w:r>
-    </w:p>
-    <w:p>
-      <w:pPr>
-        <w:pStyle w:val="BoxedCode"/>
-      </w:pPr>
-      <w:r>
-        <w:t>&lt;param name="robot_description" command="$(find xacro)/xacro.py $(find fanuc_lrmate200id_support)/urdf/lrmate200id.xacro" /&gt;</w:t>
-      </w:r>
-    </w:p>
-    <w:p>
-      <w:pPr>
-        <w:pStyle w:val="BoxedCode"/>
-      </w:pPr>
-      <w:r>
-        <w:t>&lt;node name="rviz" pkg="rviz" type="rviz"&gt;</w:t>
-      </w:r>
-    </w:p>
-    <w:p>
-      <w:r>
-        <w:t xml:space="preserve">When you do this, you will eventually see an RVIZ screen appear with the error condition of "Global Status". </w:t>
-      </w:r>
-    </w:p>
-    <w:p>
-      <w:r>
-        <w:rPr>
-          <w:noProof/>
-        </w:rPr>
         <w:drawing>
           <wp:inline distT="0" distB="0" distL="0" distR="0">
             <wp:extent cx="5943600" cy="4328795"/>
@@ -953,7 +1593,7 @@
                     <pic:cNvPicPr/>
                   </pic:nvPicPr>
                   <pic:blipFill>
-                    <a:blip r:embed="rId6">
+                    <a:blip r:embed="rId12">
                       <a:extLst>
                         <a:ext uri="{28A0092B-C50C-407E-A947-70E740481C1C}">
                           <a14:useLocalDpi xmlns:a14="http://schemas.microsoft.com/office/drawing/2010/main" val="0"/>
@@ -983,15 +1623,15 @@
     <w:p/>
     <w:p>
       <w:r>
+        <w:t>To rectify this error, click on the Fixed Frame text box (and possibly the base_link will appear in a combo box which you can select) or type in "base_link" or whatever is the base link in your URDF robot description. Below the error message disappears when base_link is entered.</w:t>
+      </w:r>
+    </w:p>
+    <w:p>
+      <w:r>
+        <w:rPr>
+          <w:noProof/>
+        </w:rPr>
         <w:lastRenderedPageBreak/>
-        <w:t>To rectify this error, click on the Fixed Frame text box (and possibly the base_link will appear in a combo box which you can select) or type in "base_link" or whatever is the base link in your URDF robot description. Below the error message disappears when base_link is entered.</w:t>
-      </w:r>
-    </w:p>
-    <w:p>
-      <w:r>
-        <w:rPr>
-          <w:noProof/>
-        </w:rPr>
         <w:drawing>
           <wp:inline distT="0" distB="0" distL="0" distR="0">
             <wp:extent cx="5943600" cy="4314190"/>
@@ -1008,7 +1648,7 @@
                     <pic:cNvPicPr/>
                   </pic:nvPicPr>
                   <pic:blipFill>
-                    <a:blip r:embed="rId7">
+                    <a:blip r:embed="rId13">
                       <a:extLst>
                         <a:ext uri="{28A0092B-C50C-407E-A947-70E740481C1C}">
                           <a14:useLocalDpi xmlns:a14="http://schemas.microsoft.com/office/drawing/2010/main" val="0"/>
@@ -1066,7 +1706,7 @@
                     <pic:cNvPicPr/>
                   </pic:nvPicPr>
                   <pic:blipFill>
-                    <a:blip r:embed="rId8">
+                    <a:blip r:embed="rId14">
                       <a:extLst>
                         <a:ext uri="{28A0092B-C50C-407E-A947-70E740481C1C}">
                           <a14:useLocalDpi xmlns:a14="http://schemas.microsoft.com/office/drawing/2010/main" val="0"/>
@@ -1128,7 +1768,7 @@
                     <pic:cNvPicPr/>
                   </pic:nvPicPr>
                   <pic:blipFill>
-                    <a:blip r:embed="rId9">
+                    <a:blip r:embed="rId15">
                       <a:extLst>
                         <a:ext uri="{28A0092B-C50C-407E-A947-70E740481C1C}">
                           <a14:useLocalDpi xmlns:a14="http://schemas.microsoft.com/office/drawing/2010/main" val="0"/>
@@ -1455,7 +2095,7 @@
                     </pic:cNvPicPr>
                   </pic:nvPicPr>
                   <pic:blipFill>
-                    <a:blip r:embed="rId10">
+                    <a:blip r:embed="rId16">
                       <a:extLst>
                         <a:ext uri="{28A0092B-C50C-407E-A947-70E740481C1C}">
                           <a14:useLocalDpi xmlns:a14="http://schemas.microsoft.com/office/drawing/2010/main" val="0"/>
@@ -1553,7 +2193,7 @@
           </mc:Choice>
           <mc:Fallback>
             <w:pict>
-              <v:rect w14:anchorId="71986708" id="Rectangle 5" o:spid="_x0000_s1026" alt="alt text" style="width:24pt;height:24pt;visibility:visible;mso-wrap-style:square;mso-left-percent:-10001;mso-top-percent:-10001;mso-position-horizontal:absolute;mso-position-horizontal-relative:char;mso-position-vertical:absolute;mso-position-vertical-relative:line;mso-left-percent:-10001;mso-top-percent:-10001;v-text-anchor:top" o:gfxdata="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" filled="f" stroked="f">
+              <v:rect w14:anchorId="1C14D5D1" id="Rectangle 5" o:spid="_x0000_s1026" alt="alt text" style="width:24pt;height:24pt;visibility:visible;mso-wrap-style:square;mso-left-percent:-10001;mso-top-percent:-10001;mso-position-horizontal:absolute;mso-position-horizontal-relative:char;mso-position-vertical:absolute;mso-position-vertical-relative:line;mso-left-percent:-10001;mso-top-percent:-10001;v-text-anchor:top" o:gfxdata="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" filled="f" stroked="f">
                 <o:lock v:ext="edit" aspectratio="t"/>
                 <w10:anchorlock/>
               </v:rect>
@@ -1641,7 +2281,7 @@
       <w:r>
         <w:t xml:space="preserve">at  </w:t>
       </w:r>
-      <w:hyperlink r:id="rId11" w:history="1">
+      <w:hyperlink r:id="rId17" w:history="1">
         <w:r>
           <w:rPr>
             <w:rStyle w:val="Hyperlink"/>
@@ -1763,7 +2403,7 @@
                     <pic:cNvPicPr/>
                   </pic:nvPicPr>
                   <pic:blipFill>
-                    <a:blip r:embed="rId12"/>
+                    <a:blip r:embed="rId18"/>
                     <a:stretch>
                       <a:fillRect/>
                     </a:stretch>
@@ -1797,7 +2437,7 @@
           <w:rPr>
             <w:noProof/>
           </w:rPr>
-          <w:t>3</w:t>
+          <w:t>4</w:t>
         </w:r>
       </w:fldSimple>
       <w:r>
@@ -1862,7 +2502,7 @@
         </w:rPr>
         <w:t xml:space="preserve"> was required to be installed. Using instructions from </w:t>
       </w:r>
-      <w:hyperlink r:id="rId13" w:history="1">
+      <w:hyperlink r:id="rId19" w:history="1">
         <w:r>
           <w:rPr>
             <w:rStyle w:val="Hyperlink"/>
@@ -3736,7 +4376,7 @@
                     <pic:cNvPicPr/>
                   </pic:nvPicPr>
                   <pic:blipFill>
-                    <a:blip r:embed="rId14">
+                    <a:blip r:embed="rId20">
                       <a:extLst>
                         <a:ext uri="{28A0092B-C50C-407E-A947-70E740481C1C}">
                           <a14:useLocalDpi xmlns:a14="http://schemas.microsoft.com/office/drawing/2010/main" val="0"/>
@@ -3781,7 +4421,7 @@
           <w:rPr>
             <w:noProof/>
           </w:rPr>
-          <w:t>2</w:t>
+          <w:t>5</w:t>
         </w:r>
       </w:fldSimple>
       <w:r>
@@ -3814,16 +4454,7 @@
     </w:p>
     <w:p>
       <w:r>
-        <w:t xml:space="preserve">In order to get a visualization of the axes for each axis of you robot, rviz can offer this service is you ADD the "TF" module. </w:t>
-      </w:r>
-      <w:r>
-        <w:t xml:space="preserve">Assuming you have started Rviz and configured it so that there is a robot description and the Robot Model module has been added to Rviz, </w:t>
-      </w:r>
-      <w:r>
-        <w:t xml:space="preserve"> you can turn on the axes visualization for the links you desire to visualize them. Below, link_1 through link_6 have axis visualization enabled </w:t>
-      </w:r>
-      <w:r>
-        <w:t>:</w:t>
+        <w:t>In order to get a visualization of the axes for each axis of you robot, rviz can offer this service is you ADD the "TF" module. Assuming you have started Rviz and configured it so that there is a robot description and the Robot Model module has been added to Rviz,  you can turn on the axes visualization for the links you desire to visualize them. Below, link_1 through link_6 have axis visualization enabled :</w:t>
       </w:r>
     </w:p>
     <w:p/>
@@ -3851,7 +4482,7 @@
                     </pic:cNvPicPr>
                   </pic:nvPicPr>
                   <pic:blipFill>
-                    <a:blip r:embed="rId15">
+                    <a:blip r:embed="rId21">
                       <a:extLst>
                         <a:ext uri="{28A0092B-C50C-407E-A947-70E740481C1C}">
                           <a14:useLocalDpi xmlns:a14="http://schemas.microsoft.com/office/drawing/2010/main" val="0"/>
@@ -3914,7 +4545,7 @@
                     </pic:cNvPicPr>
                   </pic:nvPicPr>
                   <pic:blipFill>
-                    <a:blip r:embed="rId16">
+                    <a:blip r:embed="rId22">
                       <a:extLst>
                         <a:ext uri="{28A0092B-C50C-407E-A947-70E740481C1C}">
                           <a14:useLocalDpi xmlns:a14="http://schemas.microsoft.com/office/drawing/2010/main" val="0"/>
@@ -3956,7 +4587,7 @@
       <w:r>
         <w:t xml:space="preserve"> (</w:t>
       </w:r>
-      <w:hyperlink r:id="rId17" w:history="1">
+      <w:hyperlink r:id="rId23" w:history="1">
         <w:r>
           <w:rPr>
             <w:rStyle w:val="Hyperlink"/>
@@ -3970,8 +4601,6 @@
       <w:r>
         <w:t xml:space="preserve"> Thus, in the scene above the bolt is located at (.25,-45,0) which is not the centroid of the object.</w:t>
       </w:r>
-      <w:bookmarkStart w:id="0" w:name="_GoBack"/>
-      <w:bookmarkEnd w:id="0"/>
     </w:p>
     <w:p>
       <w:pPr>
@@ -3983,13 +4612,7 @@
     </w:p>
     <w:p>
       <w:r>
-        <w:t xml:space="preserve">The STL meshes mapping into the Rviz scene use a pose to position the STL object. At this point in time, this Rviz mapping of the object pose is that it is not a centroid or it would be assumed the centroid of the pose to place the </w:t>
-      </w:r>
-      <w:r>
-        <w:t xml:space="preserve">bolt </w:t>
-      </w:r>
-      <w:r>
-        <w:t>object would give the bolt location – and it does not.</w:t>
+        <w:t>The STL meshes mapping into the Rviz scene use a pose to position the STL object. At this point in time, this Rviz mapping of the object pose is that it is not a centroid or it would be assumed the centroid of the pose to place the bolt object would give the bolt location – and it does not.</w:t>
       </w:r>
     </w:p>
     <w:p>
@@ -4021,7 +4644,7 @@
                     </pic:cNvPicPr>
                   </pic:nvPicPr>
                   <pic:blipFill>
-                    <a:blip r:embed="rId18">
+                    <a:blip r:embed="rId24">
                       <a:extLst>
                         <a:ext uri="{28A0092B-C50C-407E-A947-70E740481C1C}">
                           <a14:useLocalDpi xmlns:a14="http://schemas.microsoft.com/office/drawing/2010/main" val="0"/>
@@ -4083,7 +4706,7 @@
                     </pic:cNvPicPr>
                   </pic:nvPicPr>
                   <pic:blipFill>
-                    <a:blip r:embed="rId19">
+                    <a:blip r:embed="rId25">
                       <a:extLst>
                         <a:ext uri="{28A0092B-C50C-407E-A947-70E740481C1C}">
                           <a14:useLocalDpi xmlns:a14="http://schemas.microsoft.com/office/drawing/2010/main" val="0"/>
@@ -4137,6 +4760,56 @@
     </w:sectPr>
   </w:body>
 </w:document>
+</file>
+
+<file path=word/endnotes.xml><?xml version="1.0" encoding="utf-8"?>
+<w:endnotes xmlns:wpc="http://schemas.microsoft.com/office/word/2010/wordprocessingCanvas" xmlns:cx="http://schemas.microsoft.com/office/drawing/2014/chartex" xmlns:cx1="http://schemas.microsoft.com/office/drawing/2015/9/8/chartex" xmlns:cx2="http://schemas.microsoft.com/office/drawing/2015/10/21/chartex" xmlns:mc="http://schemas.openxmlformats.org/markup-compatibility/2006" xmlns:o="urn:schemas-microsoft-com:office:office" xmlns:r="http://schemas.openxmlformats.org/officeDocument/2006/relationships" xmlns:m="http://schemas.openxmlformats.org/officeDocument/2006/math" xmlns:v="urn:schemas-microsoft-com:vml" xmlns:wp14="http://schemas.microsoft.com/office/word/2010/wordprocessingDrawing" xmlns:wp="http://schemas.openxmlformats.org/drawingml/2006/wordprocessingDrawing" xmlns:w10="urn:schemas-microsoft-com:office:word" xmlns:w="http://schemas.openxmlformats.org/wordprocessingml/2006/main" xmlns:w14="http://schemas.microsoft.com/office/word/2010/wordml" xmlns:w15="http://schemas.microsoft.com/office/word/2012/wordml" xmlns:w16se="http://schemas.microsoft.com/office/word/2015/wordml/symex" xmlns:wpg="http://schemas.microsoft.com/office/word/2010/wordprocessingGroup" xmlns:wpi="http://schemas.microsoft.com/office/word/2010/wordprocessingInk" xmlns:wne="http://schemas.microsoft.com/office/word/2006/wordml" xmlns:wps="http://schemas.microsoft.com/office/word/2010/wordprocessingShape" mc:Ignorable="w14 w15 w16se wp14">
+  <w:endnote w:type="separator" w:id="-1">
+    <w:p>
+      <w:pPr>
+        <w:spacing w:after="0" w:line="240" w:lineRule="auto"/>
+      </w:pPr>
+      <w:r>
+        <w:separator/>
+      </w:r>
+    </w:p>
+  </w:endnote>
+  <w:endnote w:type="continuationSeparator" w:id="0">
+    <w:p>
+      <w:pPr>
+        <w:spacing w:after="0" w:line="240" w:lineRule="auto"/>
+      </w:pPr>
+      <w:r>
+        <w:continuationSeparator/>
+      </w:r>
+    </w:p>
+  </w:endnote>
+</w:endnotes>
+</file>
+
+<file path=word/footnotes.xml><?xml version="1.0" encoding="utf-8"?>
+<w:footnotes xmlns:wpc="http://schemas.microsoft.com/office/word/2010/wordprocessingCanvas" xmlns:cx="http://schemas.microsoft.com/office/drawing/2014/chartex" xmlns:cx1="http://schemas.microsoft.com/office/drawing/2015/9/8/chartex" xmlns:cx2="http://schemas.microsoft.com/office/drawing/2015/10/21/chartex" xmlns:mc="http://schemas.openxmlformats.org/markup-compatibility/2006" xmlns:o="urn:schemas-microsoft-com:office:office" xmlns:r="http://schemas.openxmlformats.org/officeDocument/2006/relationships" xmlns:m="http://schemas.openxmlformats.org/officeDocument/2006/math" xmlns:v="urn:schemas-microsoft-com:vml" xmlns:wp14="http://schemas.microsoft.com/office/word/2010/wordprocessingDrawing" xmlns:wp="http://schemas.openxmlformats.org/drawingml/2006/wordprocessingDrawing" xmlns:w10="urn:schemas-microsoft-com:office:word" xmlns:w="http://schemas.openxmlformats.org/wordprocessingml/2006/main" xmlns:w14="http://schemas.microsoft.com/office/word/2010/wordml" xmlns:w15="http://schemas.microsoft.com/office/word/2012/wordml" xmlns:w16se="http://schemas.microsoft.com/office/word/2015/wordml/symex" xmlns:wpg="http://schemas.microsoft.com/office/word/2010/wordprocessingGroup" xmlns:wpi="http://schemas.microsoft.com/office/word/2010/wordprocessingInk" xmlns:wne="http://schemas.microsoft.com/office/word/2006/wordml" xmlns:wps="http://schemas.microsoft.com/office/word/2010/wordprocessingShape" mc:Ignorable="w14 w15 w16se wp14">
+  <w:footnote w:type="separator" w:id="-1">
+    <w:p>
+      <w:pPr>
+        <w:spacing w:after="0" w:line="240" w:lineRule="auto"/>
+      </w:pPr>
+      <w:r>
+        <w:separator/>
+      </w:r>
+    </w:p>
+  </w:footnote>
+  <w:footnote w:type="continuationSeparator" w:id="0">
+    <w:p>
+      <w:pPr>
+        <w:spacing w:after="0" w:line="240" w:lineRule="auto"/>
+      </w:pPr>
+      <w:r>
+        <w:continuationSeparator/>
+      </w:r>
+    </w:p>
+  </w:footnote>
+</w:footnotes>
 </file>
 
 <file path=word/numbering.xml><?xml version="1.0" encoding="utf-8"?>
@@ -6466,6 +7139,45 @@
       <w:szCs w:val="16"/>
     </w:rPr>
   </w:style>
+  <w:style w:type="paragraph" w:styleId="FootnoteText">
+    <w:name w:val="footnote text"/>
+    <w:basedOn w:val="Normal"/>
+    <w:link w:val="FootnoteTextChar"/>
+    <w:uiPriority w:val="99"/>
+    <w:semiHidden/>
+    <w:unhideWhenUsed/>
+    <w:rsid w:val="001B5C5B"/>
+    <w:pPr>
+      <w:spacing w:after="0" w:line="240" w:lineRule="auto"/>
+    </w:pPr>
+    <w:rPr>
+      <w:sz w:val="20"/>
+      <w:szCs w:val="20"/>
+    </w:rPr>
+  </w:style>
+  <w:style w:type="character" w:customStyle="1" w:styleId="FootnoteTextChar">
+    <w:name w:val="Footnote Text Char"/>
+    <w:basedOn w:val="DefaultParagraphFont"/>
+    <w:link w:val="FootnoteText"/>
+    <w:uiPriority w:val="99"/>
+    <w:semiHidden/>
+    <w:rsid w:val="001B5C5B"/>
+    <w:rPr>
+      <w:sz w:val="20"/>
+      <w:szCs w:val="20"/>
+    </w:rPr>
+  </w:style>
+  <w:style w:type="character" w:styleId="FootnoteReference">
+    <w:name w:val="footnote reference"/>
+    <w:basedOn w:val="DefaultParagraphFont"/>
+    <w:uiPriority w:val="99"/>
+    <w:semiHidden/>
+    <w:unhideWhenUsed/>
+    <w:rsid w:val="001B5C5B"/>
+    <w:rPr>
+      <w:vertAlign w:val="superscript"/>
+    </w:rPr>
+  </w:style>
 </w:styles>
 </file>
 
@@ -6563,6 +7275,13 @@
     <w:pitch w:val="variable"/>
     <w:sig w:usb0="E0002AFF" w:usb1="C0007843" w:usb2="00000009" w:usb3="00000000" w:csb0="000001FF" w:csb1="00000000"/>
   </w:font>
+  <w:font w:name="Consolas">
+    <w:panose1 w:val="020B0609020204030204"/>
+    <w:charset w:val="00"/>
+    <w:family w:val="modern"/>
+    <w:pitch w:val="fixed"/>
+    <w:sig w:usb0="E10002FF" w:usb1="4000FCFF" w:usb2="00000009" w:usb3="00000000" w:csb0="0000019F" w:csb1="00000000"/>
+  </w:font>
   <w:font w:name="Arial">
     <w:panose1 w:val="020B0604020202020204"/>
     <w:charset w:val="00"/>
@@ -6576,13 +7295,6 @@
     <w:family w:val="swiss"/>
     <w:pitch w:val="variable"/>
     <w:sig w:usb0="E10022FF" w:usb1="C000E47F" w:usb2="00000029" w:usb3="00000000" w:csb0="000001DF" w:csb1="00000000"/>
-  </w:font>
-  <w:font w:name="Consolas">
-    <w:panose1 w:val="020B0609020204030204"/>
-    <w:charset w:val="00"/>
-    <w:family w:val="modern"/>
-    <w:pitch w:val="fixed"/>
-    <w:sig w:usb0="E10002FF" w:usb1="4000FCFF" w:usb2="00000009" w:usb3="00000000" w:csb0="0000019F" w:csb1="00000000"/>
   </w:font>
   <w:font w:name="Calibri Light">
     <w:panose1 w:val="020F0302020204030204"/>
@@ -7361,4 +8073,37 @@
   <a:objectDefaults/>
   <a:extraClrSchemeLst/>
 </a:theme>
+</file>
+
+<file path=customXml/item1.xml><?xml version="1.0" encoding="utf-8"?>
+<b:Sources xmlns:b="http://schemas.openxmlformats.org/officeDocument/2006/bibliography" xmlns="http://schemas.openxmlformats.org/officeDocument/2006/bibliography" SelectedStyle="\APASixthEditionOfficeOnline.xsl" StyleName="APA" Version="6">
+  <b:Source>
+    <b:Tag>Wik16</b:Tag>
+    <b:SourceType>InternetSite</b:SourceType>
+    <b:Guid>{3E17C532-1161-41BA-A38D-F0796F389C22}</b:Guid>
+    <b:Author>
+      <b:Author>
+        <b:NameList>
+          <b:Person>
+            <b:Last>Wikipedia</b:Last>
+          </b:Person>
+        </b:NameList>
+      </b:Author>
+    </b:Author>
+    <b:Title>Robot end effector</b:Title>
+    <b:Year>2016</b:Year>
+    <b:Month>9</b:Month>
+    <b:Day>13</b:Day>
+    <b:URL>https://en.wikipedia.org/wiki/Robot_end_effector</b:URL>
+    <b:RefOrder>1</b:RefOrder>
+  </b:Source>
+</b:Sources>
+</file>
+
+<file path=customXml/itemProps1.xml><?xml version="1.0" encoding="utf-8"?>
+<ds:datastoreItem xmlns:ds="http://schemas.openxmlformats.org/officeDocument/2006/customXml" ds:itemID="{2BB1A736-7211-4270-98D1-8BC0E273C045}">
+  <ds:schemaRefs>
+    <ds:schemaRef ds:uri="http://schemas.openxmlformats.org/officeDocument/2006/bibliography"/>
+  </ds:schemaRefs>
+</ds:datastoreItem>
 </file>
</xml_diff>

<commit_message>
ros diagrams and more doc
</commit_message>
<xml_diff>
--- a/nistfanuc_ws/NistControllerReadme.docx
+++ b/nistfanuc_ws/NistControllerReadme.docx
@@ -359,6 +359,466 @@
         <w:pStyle w:val="Heading1"/>
       </w:pPr>
       <w:r>
+        <w:t>Software Architecture</w:t>
+      </w:r>
+    </w:p>
+    <w:p>
+      <w:r>
+        <w:t>The controller handles a Fanuc LRMate 200 iD and a robotiq two finger gripper, as shownin the figure below:</w:t>
+      </w:r>
+    </w:p>
+    <w:p>
+      <w:pPr>
+        <w:pStyle w:val="Heading1"/>
+      </w:pPr>
+      <w:r>
+        <w:rPr>
+          <w:noProof/>
+        </w:rPr>
+        <w:drawing>
+          <wp:inline distT="0" distB="0" distL="0" distR="0" wp14:anchorId="34B5A72C" wp14:editId="37DB024D">
+            <wp:extent cx="1856232" cy="1389888"/>
+            <wp:effectExtent l="0" t="0" r="0" b="1270"/>
+            <wp:docPr id="22" name="Picture 22"/>
+            <wp:cNvGraphicFramePr>
+              <a:graphicFrameLocks xmlns:a="http://schemas.openxmlformats.org/drawingml/2006/main" noChangeAspect="1"/>
+            </wp:cNvGraphicFramePr>
+            <a:graphic xmlns:a="http://schemas.openxmlformats.org/drawingml/2006/main">
+              <a:graphicData uri="http://schemas.openxmlformats.org/drawingml/2006/picture">
+                <pic:pic xmlns:pic="http://schemas.openxmlformats.org/drawingml/2006/picture">
+                  <pic:nvPicPr>
+                    <pic:cNvPr id="1" name="SAJ0XB~F.PNG"/>
+                    <pic:cNvPicPr/>
+                  </pic:nvPicPr>
+                  <pic:blipFill rotWithShape="1">
+                    <a:blip r:embed="rId8">
+                      <a:extLst>
+                        <a:ext uri="{28A0092B-C50C-407E-A947-70E740481C1C}">
+                          <a14:useLocalDpi xmlns:a14="http://schemas.microsoft.com/office/drawing/2010/main" val="0"/>
+                        </a:ext>
+                      </a:extLst>
+                    </a:blip>
+                    <a:srcRect l="34102" t="25510" r="34616" b="42471"/>
+                    <a:stretch/>
+                  </pic:blipFill>
+                  <pic:spPr bwMode="auto">
+                    <a:xfrm>
+                      <a:off x="0" y="0"/>
+                      <a:ext cx="1856232" cy="1389888"/>
+                    </a:xfrm>
+                    <a:prstGeom prst="rect">
+                      <a:avLst/>
+                    </a:prstGeom>
+                    <a:ln>
+                      <a:noFill/>
+                    </a:ln>
+                    <a:extLst>
+                      <a:ext uri="{53640926-AAD7-44D8-BBD7-CCE9431645EC}">
+                        <a14:shadowObscured xmlns:a14="http://schemas.microsoft.com/office/drawing/2010/main"/>
+                      </a:ext>
+                    </a:extLst>
+                  </pic:spPr>
+                </pic:pic>
+              </a:graphicData>
+            </a:graphic>
+          </wp:inline>
+        </w:drawing>
+      </w:r>
+      <w:r>
+        <w:rPr>
+          <w:noProof/>
+        </w:rPr>
+        <w:drawing>
+          <wp:inline distT="0" distB="0" distL="0" distR="0" wp14:anchorId="01D84ACE" wp14:editId="61BA60FA">
+            <wp:extent cx="3061970" cy="1389380"/>
+            <wp:effectExtent l="0" t="0" r="5080" b="1270"/>
+            <wp:docPr id="23" name="Picture 23"/>
+            <wp:cNvGraphicFramePr>
+              <a:graphicFrameLocks xmlns:a="http://schemas.openxmlformats.org/drawingml/2006/main" noChangeAspect="1"/>
+            </wp:cNvGraphicFramePr>
+            <a:graphic xmlns:a="http://schemas.openxmlformats.org/drawingml/2006/main">
+              <a:graphicData uri="http://schemas.openxmlformats.org/drawingml/2006/picture">
+                <pic:pic xmlns:pic="http://schemas.openxmlformats.org/drawingml/2006/picture">
+                  <pic:nvPicPr>
+                    <pic:cNvPr id="14" name="S0D4KN~3.PNG"/>
+                    <pic:cNvPicPr/>
+                  </pic:nvPicPr>
+                  <pic:blipFill>
+                    <a:blip r:embed="rId9">
+                      <a:extLst>
+                        <a:ext uri="{28A0092B-C50C-407E-A947-70E740481C1C}">
+                          <a14:useLocalDpi xmlns:a14="http://schemas.microsoft.com/office/drawing/2010/main" val="0"/>
+                        </a:ext>
+                      </a:extLst>
+                    </a:blip>
+                    <a:stretch>
+                      <a:fillRect/>
+                    </a:stretch>
+                  </pic:blipFill>
+                  <pic:spPr>
+                    <a:xfrm>
+                      <a:off x="0" y="0"/>
+                      <a:ext cx="3063464" cy="1390058"/>
+                    </a:xfrm>
+                    <a:prstGeom prst="rect">
+                      <a:avLst/>
+                    </a:prstGeom>
+                  </pic:spPr>
+                </pic:pic>
+              </a:graphicData>
+            </a:graphic>
+          </wp:inline>
+        </w:drawing>
+      </w:r>
+    </w:p>
+    <w:p>
+      <w:r>
+        <w:t>The robot and gripper are modeled in ROS URDF shown below:</w:t>
+      </w:r>
+      <w:bookmarkStart w:id="0" w:name="_GoBack"/>
+      <w:bookmarkEnd w:id="0"/>
+    </w:p>
+    <w:p>
+      <w:r>
+        <w:lastRenderedPageBreak/>
+        <w:drawing>
+          <wp:inline distT="0" distB="0" distL="0" distR="0">
+            <wp:extent cx="5943600" cy="3652538"/>
+            <wp:effectExtent l="0" t="0" r="0" b="5080"/>
+            <wp:docPr id="21" name="Picture 21"/>
+            <wp:cNvGraphicFramePr>
+              <a:graphicFrameLocks xmlns:a="http://schemas.openxmlformats.org/drawingml/2006/main" noChangeAspect="1"/>
+            </wp:cNvGraphicFramePr>
+            <a:graphic xmlns:a="http://schemas.openxmlformats.org/drawingml/2006/main">
+              <a:graphicData uri="http://schemas.openxmlformats.org/drawingml/2006/picture">
+                <pic:pic xmlns:pic="http://schemas.openxmlformats.org/drawingml/2006/picture">
+                  <pic:nvPicPr>
+                    <pic:cNvPr id="0" name="Picture 1"/>
+                    <pic:cNvPicPr>
+                      <a:picLocks noChangeAspect="1" noChangeArrowheads="1"/>
+                    </pic:cNvPicPr>
+                  </pic:nvPicPr>
+                  <pic:blipFill>
+                    <a:blip r:embed="rId10" cstate="print">
+                      <a:extLst>
+                        <a:ext uri="{28A0092B-C50C-407E-A947-70E740481C1C}">
+                          <a14:useLocalDpi xmlns:a14="http://schemas.microsoft.com/office/drawing/2010/main" val="0"/>
+                        </a:ext>
+                      </a:extLst>
+                    </a:blip>
+                    <a:srcRect/>
+                    <a:stretch>
+                      <a:fillRect/>
+                    </a:stretch>
+                  </pic:blipFill>
+                  <pic:spPr bwMode="auto">
+                    <a:xfrm>
+                      <a:off x="0" y="0"/>
+                      <a:ext cx="5943600" cy="3652538"/>
+                    </a:xfrm>
+                    <a:prstGeom prst="rect">
+                      <a:avLst/>
+                    </a:prstGeom>
+                    <a:noFill/>
+                    <a:ln>
+                      <a:noFill/>
+                    </a:ln>
+                  </pic:spPr>
+                </pic:pic>
+              </a:graphicData>
+            </a:graphic>
+          </wp:inline>
+        </w:drawing>
+      </w:r>
+    </w:p>
+    <w:p/>
+    <w:p>
+      <w:r>
+        <w:t xml:space="preserve">The following diagram </w:t>
+      </w:r>
+      <w:r>
+        <w:t>describes</w:t>
+      </w:r>
+      <w:r>
+        <w:t xml:space="preserve"> the ROS topic communication between modules in the contol system.</w:t>
+      </w:r>
+    </w:p>
+    <w:p>
+      <w:r>
+        <w:rPr>
+          <w:noProof/>
+        </w:rPr>
+        <w:drawing>
+          <wp:inline distT="0" distB="0" distL="0" distR="0">
+            <wp:extent cx="5943600" cy="1795382"/>
+            <wp:effectExtent l="0" t="0" r="0" b="0"/>
+            <wp:docPr id="17" name="Picture 17"/>
+            <wp:cNvGraphicFramePr>
+              <a:graphicFrameLocks xmlns:a="http://schemas.openxmlformats.org/drawingml/2006/main" noChangeAspect="1"/>
+            </wp:cNvGraphicFramePr>
+            <a:graphic xmlns:a="http://schemas.openxmlformats.org/drawingml/2006/main">
+              <a:graphicData uri="http://schemas.openxmlformats.org/drawingml/2006/picture">
+                <pic:pic xmlns:pic="http://schemas.openxmlformats.org/drawingml/2006/picture">
+                  <pic:nvPicPr>
+                    <pic:cNvPr id="0" name="Picture 1"/>
+                    <pic:cNvPicPr>
+                      <a:picLocks noChangeAspect="1" noChangeArrowheads="1"/>
+                    </pic:cNvPicPr>
+                  </pic:nvPicPr>
+                  <pic:blipFill>
+                    <a:blip r:embed="rId11" cstate="print">
+                      <a:extLst>
+                        <a:ext uri="{28A0092B-C50C-407E-A947-70E740481C1C}">
+                          <a14:useLocalDpi xmlns:a14="http://schemas.microsoft.com/office/drawing/2010/main" val="0"/>
+                        </a:ext>
+                      </a:extLst>
+                    </a:blip>
+                    <a:srcRect/>
+                    <a:stretch>
+                      <a:fillRect/>
+                    </a:stretch>
+                  </pic:blipFill>
+                  <pic:spPr bwMode="auto">
+                    <a:xfrm>
+                      <a:off x="0" y="0"/>
+                      <a:ext cx="5943600" cy="1795382"/>
+                    </a:xfrm>
+                    <a:prstGeom prst="rect">
+                      <a:avLst/>
+                    </a:prstGeom>
+                    <a:noFill/>
+                    <a:ln>
+                      <a:noFill/>
+                    </a:ln>
+                  </pic:spPr>
+                </pic:pic>
+              </a:graphicData>
+            </a:graphic>
+          </wp:inline>
+        </w:drawing>
+      </w:r>
+    </w:p>
+    <w:p>
+      <w:r>
+        <w:t>The Robot model combines the Fanuc LR Mate 200 id with the robotiq 2 finger gripper. The controller advertised updates to the /nist_controller/robot/joint_states which is read by the joint_state_publisher package. This communication is enabled in the launch file by the following snippet:</w:t>
+      </w:r>
+    </w:p>
+    <w:p>
+      <w:pPr>
+        <w:pStyle w:val="BoxedCode"/>
+        <w:jc w:val="left"/>
+      </w:pPr>
+      <w:r>
+        <w:t>&lt;</w:t>
+      </w:r>
+      <w:r>
+        <w:rPr>
+          <w:color w:val="A31515"/>
+        </w:rPr>
+        <w:t>node</w:t>
+      </w:r>
+      <w:r>
+        <w:t xml:space="preserve"> </w:t>
+      </w:r>
+      <w:r>
+        <w:rPr>
+          <w:color w:val="FF0000"/>
+        </w:rPr>
+        <w:t>name</w:t>
+      </w:r>
+      <w:r>
+        <w:t xml:space="preserve">="joint_state_publisher" </w:t>
+      </w:r>
+      <w:r>
+        <w:rPr>
+          <w:color w:val="FF0000"/>
+        </w:rPr>
+        <w:t>pkg</w:t>
+      </w:r>
+      <w:r>
+        <w:t xml:space="preserve">="joint_state_publisher" </w:t>
+      </w:r>
+      <w:r>
+        <w:rPr>
+          <w:color w:val="FF0000"/>
+        </w:rPr>
+        <w:t>type</w:t>
+      </w:r>
+      <w:r>
+        <w:t>="joint_state_publisher"&gt;</w:t>
+      </w:r>
+    </w:p>
+    <w:p>
+      <w:pPr>
+        <w:pStyle w:val="BoxedCode"/>
+        <w:jc w:val="left"/>
+      </w:pPr>
+      <w:r>
+        <w:t xml:space="preserve"> </w:t>
+      </w:r>
+      <w:r>
+        <w:t xml:space="preserve">   &lt;</w:t>
+      </w:r>
+      <w:r>
+        <w:rPr>
+          <w:color w:val="A31515"/>
+        </w:rPr>
+        <w:t>param</w:t>
+      </w:r>
+      <w:r>
+        <w:t xml:space="preserve"> </w:t>
+      </w:r>
+      <w:r>
+        <w:rPr>
+          <w:color w:val="FF0000"/>
+        </w:rPr>
+        <w:t>name</w:t>
+      </w:r>
+      <w:r>
+        <w:t xml:space="preserve">="/use_gui" </w:t>
+      </w:r>
+      <w:r>
+        <w:rPr>
+          <w:color w:val="FF0000"/>
+        </w:rPr>
+        <w:t>value</w:t>
+      </w:r>
+      <w:r>
+        <w:t>="true"/&gt;</w:t>
+      </w:r>
+    </w:p>
+    <w:p>
+      <w:pPr>
+        <w:pStyle w:val="BoxedCode"/>
+        <w:jc w:val="left"/>
+      </w:pPr>
+      <w:r>
+        <w:t xml:space="preserve">    </w:t>
+      </w:r>
+      <w:r>
+        <w:t>&lt;</w:t>
+      </w:r>
+      <w:r>
+        <w:rPr>
+          <w:color w:val="A31515"/>
+        </w:rPr>
+        <w:t>rosparam</w:t>
+      </w:r>
+      <w:r>
+        <w:t xml:space="preserve"> </w:t>
+      </w:r>
+      <w:r>
+        <w:rPr>
+          <w:color w:val="FF0000"/>
+        </w:rPr>
+        <w:t>param</w:t>
+      </w:r>
+      <w:r>
+        <w:t>="/source_list"&gt;[nist_controller/robot/joint_states]&lt;/</w:t>
+      </w:r>
+      <w:r>
+        <w:rPr>
+          <w:color w:val="A31515"/>
+        </w:rPr>
+        <w:t>rosparam</w:t>
+      </w:r>
+      <w:r>
+        <w:t>&gt;</w:t>
+      </w:r>
+    </w:p>
+    <w:p>
+      <w:pPr>
+        <w:pStyle w:val="BoxedCode"/>
+        <w:jc w:val="left"/>
+      </w:pPr>
+      <w:r>
+        <w:t>&lt;/</w:t>
+      </w:r>
+      <w:r>
+        <w:rPr>
+          <w:color w:val="A31515"/>
+        </w:rPr>
+        <w:t>node</w:t>
+      </w:r>
+      <w:r>
+        <w:t>&gt;</w:t>
+      </w:r>
+    </w:p>
+    <w:p>
+      <w:r>
+        <w:lastRenderedPageBreak/>
+        <w:t xml:space="preserve">The architecture also supports CRCL command input and status reporting via a CRCL package. NIST CRCL package accepts CRCL commands and reports status to connected  ip and socket ports and then published  commands using the topic /crcl_command and subsribes to topic /crcl_status to receive feedback. </w:t>
+      </w:r>
+      <w:r>
+        <w:t xml:space="preserve"> This CRCL communication is enabled in the launch file by the following snippet:</w:t>
+      </w:r>
+    </w:p>
+    <w:p>
+      <w:pPr>
+        <w:pStyle w:val="BoxedCode"/>
+      </w:pPr>
+      <w:r>
+        <w:t>&lt;node name="nistcrcl" pkg="nistcrcl" type="nistcrcl" respawn="false" output="screen" &gt;</w:t>
+      </w:r>
+    </w:p>
+    <w:p>
+      <w:pPr>
+        <w:pStyle w:val="BoxedCode"/>
+      </w:pPr>
+      <w:r>
+        <w:t xml:space="preserve"> &lt;param name="crclip" value="127.0.0.1"/&gt;</w:t>
+      </w:r>
+    </w:p>
+    <w:p>
+      <w:pPr>
+        <w:pStyle w:val="BoxedCode"/>
+      </w:pPr>
+      <w:r>
+        <w:t xml:space="preserve"> &lt;param name="crclport" value="64444"/&gt;</w:t>
+      </w:r>
+    </w:p>
+    <w:p>
+      <w:pPr>
+        <w:pStyle w:val="BoxedCode"/>
+      </w:pPr>
+      <w:r>
+        <w:t>&lt;/node&gt;</w:t>
+      </w:r>
+    </w:p>
+    <w:p>
+      <w:pPr>
+        <w:autoSpaceDE w:val="0"/>
+        <w:autoSpaceDN w:val="0"/>
+        <w:adjustRightInd w:val="0"/>
+        <w:spacing w:after="0" w:line="240" w:lineRule="auto"/>
+        <w:rPr>
+          <w:rFonts w:ascii="Consolas" w:hAnsi="Consolas" w:cs="Consolas"/>
+          <w:color w:val="0000FF"/>
+          <w:sz w:val="19"/>
+          <w:szCs w:val="19"/>
+        </w:rPr>
+      </w:pPr>
+      <w:r>
+        <w:rPr>
+          <w:rFonts w:ascii="Consolas" w:hAnsi="Consolas" w:cs="Consolas"/>
+          <w:color w:val="0000FF"/>
+          <w:sz w:val="19"/>
+          <w:szCs w:val="19"/>
+        </w:rPr>
+        <w:tab/>
+      </w:r>
+    </w:p>
+    <w:p>
+      <w:r>
+        <w:t>This snippet loads the ROS node "nistcrcl" with the parameters specified as ip (i.e., crclip)  equal to "127.0.0.1" and the port (i.e., crclport) equal to 64444.</w:t>
+      </w:r>
+    </w:p>
+    <w:p/>
+    <w:p>
+      <w:pPr>
+        <w:pStyle w:val="Heading1"/>
+      </w:pPr>
+      <w:r>
         <w:t>Robot Kinematic Chain</w:t>
       </w:r>
     </w:p>
@@ -400,7 +860,7 @@
                     </pic:cNvPicPr>
                   </pic:nvPicPr>
                   <pic:blipFill>
-                    <a:blip r:embed="rId8">
+                    <a:blip r:embed="rId12">
                       <a:extLst>
                         <a:ext uri="{28A0092B-C50C-407E-A947-70E740481C1C}">
                           <a14:useLocalDpi xmlns:a14="http://schemas.microsoft.com/office/drawing/2010/main" val="0"/>
@@ -510,12 +970,12 @@
     </w:p>
     <w:p>
       <w:r>
+        <w:t xml:space="preserve">The MotionEquation class is responsible for assembling a kinematic chain. It uses a static formula to build a kinematics chain, and then each slot uses a callback to a boost statically bound function pointer. The default function pointer returns an identity function. </w:t>
+      </w:r>
+    </w:p>
+    <w:p>
+      <w:r>
         <w:lastRenderedPageBreak/>
-        <w:t xml:space="preserve">The MotionEquation class is responsible for assembling a kinematic chain. It uses a static formula to build a kinematics chain, and then each slot uses a callback to a boost statically bound function pointer. The default function pointer returns an identity function. </w:t>
-      </w:r>
-    </w:p>
-    <w:p>
-      <w:r>
         <w:t xml:space="preserve">A Kinematic Chain is assembled suing the make_equation method.  A chain is constructed providing a name, kinematic solver for the robot and then a a series of MotionEquation enums specify the equation layout .which form an equation with a left hand side, and a right hand side. The enumeration EQUALS divides the equation into the left and right hand sides. </w:t>
       </w:r>
     </w:p>
@@ -899,7 +1359,7 @@
         <w:pStyle w:val="Caption"/>
         <w:jc w:val="center"/>
       </w:pPr>
-      <w:bookmarkStart w:id="0" w:name="_Ref461539547"/>
+      <w:bookmarkStart w:id="1" w:name="_Ref461539547"/>
       <w:r>
         <w:t xml:space="preserve">Figure </w:t>
       </w:r>
@@ -924,7 +1384,7 @@
         </w:rPr>
         <w:fldChar w:fldCharType="end"/>
       </w:r>
-      <w:bookmarkEnd w:id="0"/>
+      <w:bookmarkEnd w:id="1"/>
       <w:r>
         <w:t xml:space="preserve"> Fanuc LR Mate 200iD With Robotiq 2 Finger Gripper</w:t>
       </w:r>
@@ -960,8 +1420,6 @@
       <w:r>
         <w:t xml:space="preserve"> shows the positioning of the Link 6 axis and the relationship to the gripper.</w:t>
       </w:r>
-      <w:bookmarkStart w:id="1" w:name="_GoBack"/>
-      <w:bookmarkEnd w:id="1"/>
     </w:p>
     <w:p>
       <w:pPr>
@@ -988,7 +1446,7 @@
                     <pic:cNvPicPr/>
                   </pic:nvPicPr>
                   <pic:blipFill>
-                    <a:blip r:embed="rId10">
+                    <a:blip r:embed="rId13">
                       <a:extLst>
                         <a:ext uri="{28A0092B-C50C-407E-A947-70E740481C1C}">
                           <a14:useLocalDpi xmlns:a14="http://schemas.microsoft.com/office/drawing/2010/main" val="0"/>
@@ -1083,7 +1541,7 @@
       <w:r>
         <w:t xml:space="preserve"> The robotiq   description can be found at </w:t>
       </w:r>
-      <w:hyperlink r:id="rId11" w:history="1">
+      <w:hyperlink r:id="rId14" w:history="1">
         <w:r>
           <w:rPr>
             <w:rStyle w:val="Hyperlink"/>
@@ -1593,7 +2051,7 @@
                     <pic:cNvPicPr/>
                   </pic:nvPicPr>
                   <pic:blipFill>
-                    <a:blip r:embed="rId12">
+                    <a:blip r:embed="rId15">
                       <a:extLst>
                         <a:ext uri="{28A0092B-C50C-407E-A947-70E740481C1C}">
                           <a14:useLocalDpi xmlns:a14="http://schemas.microsoft.com/office/drawing/2010/main" val="0"/>
@@ -1648,7 +2106,7 @@
                     <pic:cNvPicPr/>
                   </pic:nvPicPr>
                   <pic:blipFill>
-                    <a:blip r:embed="rId13">
+                    <a:blip r:embed="rId16">
                       <a:extLst>
                         <a:ext uri="{28A0092B-C50C-407E-A947-70E740481C1C}">
                           <a14:useLocalDpi xmlns:a14="http://schemas.microsoft.com/office/drawing/2010/main" val="0"/>
@@ -1706,7 +2164,7 @@
                     <pic:cNvPicPr/>
                   </pic:nvPicPr>
                   <pic:blipFill>
-                    <a:blip r:embed="rId14">
+                    <a:blip r:embed="rId17">
                       <a:extLst>
                         <a:ext uri="{28A0092B-C50C-407E-A947-70E740481C1C}">
                           <a14:useLocalDpi xmlns:a14="http://schemas.microsoft.com/office/drawing/2010/main" val="0"/>
@@ -1768,7 +2226,7 @@
                     <pic:cNvPicPr/>
                   </pic:nvPicPr>
                   <pic:blipFill>
-                    <a:blip r:embed="rId15">
+                    <a:blip r:embed="rId8">
                       <a:extLst>
                         <a:ext uri="{28A0092B-C50C-407E-A947-70E740481C1C}">
                           <a14:useLocalDpi xmlns:a14="http://schemas.microsoft.com/office/drawing/2010/main" val="0"/>
@@ -2095,7 +2553,7 @@
                     </pic:cNvPicPr>
                   </pic:nvPicPr>
                   <pic:blipFill>
-                    <a:blip r:embed="rId16">
+                    <a:blip r:embed="rId18">
                       <a:extLst>
                         <a:ext uri="{28A0092B-C50C-407E-A947-70E740481C1C}">
                           <a14:useLocalDpi xmlns:a14="http://schemas.microsoft.com/office/drawing/2010/main" val="0"/>
@@ -2193,7 +2651,7 @@
           </mc:Choice>
           <mc:Fallback>
             <w:pict>
-              <v:rect w14:anchorId="1C14D5D1" id="Rectangle 5" o:spid="_x0000_s1026" alt="alt text" style="width:24pt;height:24pt;visibility:visible;mso-wrap-style:square;mso-left-percent:-10001;mso-top-percent:-10001;mso-position-horizontal:absolute;mso-position-horizontal-relative:char;mso-position-vertical:absolute;mso-position-vertical-relative:line;mso-left-percent:-10001;mso-top-percent:-10001;v-text-anchor:top" o:gfxdata="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" filled="f" stroked="f">
+              <v:rect w14:anchorId="76FC9B66" id="Rectangle 5" o:spid="_x0000_s1026" alt="alt text" style="width:24pt;height:24pt;visibility:visible;mso-wrap-style:square;mso-left-percent:-10001;mso-top-percent:-10001;mso-position-horizontal:absolute;mso-position-horizontal-relative:char;mso-position-vertical:absolute;mso-position-vertical-relative:line;mso-left-percent:-10001;mso-top-percent:-10001;v-text-anchor:top" o:gfxdata="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" filled="f" stroked="f">
                 <o:lock v:ext="edit" aspectratio="t"/>
                 <w10:anchorlock/>
               </v:rect>
@@ -2281,7 +2739,7 @@
       <w:r>
         <w:t xml:space="preserve">at  </w:t>
       </w:r>
-      <w:hyperlink r:id="rId17" w:history="1">
+      <w:hyperlink r:id="rId19" w:history="1">
         <w:r>
           <w:rPr>
             <w:rStyle w:val="Hyperlink"/>
@@ -2403,7 +2861,7 @@
                     <pic:cNvPicPr/>
                   </pic:nvPicPr>
                   <pic:blipFill>
-                    <a:blip r:embed="rId18"/>
+                    <a:blip r:embed="rId20"/>
                     <a:stretch>
                       <a:fillRect/>
                     </a:stretch>
@@ -2502,7 +2960,7 @@
         </w:rPr>
         <w:t xml:space="preserve"> was required to be installed. Using instructions from </w:t>
       </w:r>
-      <w:hyperlink r:id="rId19" w:history="1">
+      <w:hyperlink r:id="rId21" w:history="1">
         <w:r>
           <w:rPr>
             <w:rStyle w:val="Hyperlink"/>
@@ -4376,7 +4834,7 @@
                     <pic:cNvPicPr/>
                   </pic:nvPicPr>
                   <pic:blipFill>
-                    <a:blip r:embed="rId20">
+                    <a:blip r:embed="rId22">
                       <a:extLst>
                         <a:ext uri="{28A0092B-C50C-407E-A947-70E740481C1C}">
                           <a14:useLocalDpi xmlns:a14="http://schemas.microsoft.com/office/drawing/2010/main" val="0"/>
@@ -4482,7 +4940,7 @@
                     </pic:cNvPicPr>
                   </pic:nvPicPr>
                   <pic:blipFill>
-                    <a:blip r:embed="rId21">
+                    <a:blip r:embed="rId23">
                       <a:extLst>
                         <a:ext uri="{28A0092B-C50C-407E-A947-70E740481C1C}">
                           <a14:useLocalDpi xmlns:a14="http://schemas.microsoft.com/office/drawing/2010/main" val="0"/>
@@ -4545,7 +5003,7 @@
                     </pic:cNvPicPr>
                   </pic:nvPicPr>
                   <pic:blipFill>
-                    <a:blip r:embed="rId22">
+                    <a:blip r:embed="rId24">
                       <a:extLst>
                         <a:ext uri="{28A0092B-C50C-407E-A947-70E740481C1C}">
                           <a14:useLocalDpi xmlns:a14="http://schemas.microsoft.com/office/drawing/2010/main" val="0"/>
@@ -4587,7 +5045,7 @@
       <w:r>
         <w:t xml:space="preserve"> (</w:t>
       </w:r>
-      <w:hyperlink r:id="rId23" w:history="1">
+      <w:hyperlink r:id="rId25" w:history="1">
         <w:r>
           <w:rPr>
             <w:rStyle w:val="Hyperlink"/>
@@ -4644,7 +5102,7 @@
                     </pic:cNvPicPr>
                   </pic:nvPicPr>
                   <pic:blipFill>
-                    <a:blip r:embed="rId24">
+                    <a:blip r:embed="rId26">
                       <a:extLst>
                         <a:ext uri="{28A0092B-C50C-407E-A947-70E740481C1C}">
                           <a14:useLocalDpi xmlns:a14="http://schemas.microsoft.com/office/drawing/2010/main" val="0"/>
@@ -4706,7 +5164,7 @@
                     </pic:cNvPicPr>
                   </pic:nvPicPr>
                   <pic:blipFill>
-                    <a:blip r:embed="rId25">
+                    <a:blip r:embed="rId27">
                       <a:extLst>
                         <a:ext uri="{28A0092B-C50C-407E-A947-70E740481C1C}">
                           <a14:useLocalDpi xmlns:a14="http://schemas.microsoft.com/office/drawing/2010/main" val="0"/>
@@ -6772,7 +7230,6 @@
   <w:style w:type="character" w:default="1" w:styleId="DefaultParagraphFont">
     <w:name w:val="Default Paragraph Font"/>
     <w:uiPriority w:val="1"/>
-    <w:semiHidden/>
     <w:unhideWhenUsed/>
   </w:style>
   <w:style w:type="table" w:default="1" w:styleId="TableNormal">
@@ -8101,7 +8558,7 @@
 </file>
 
 <file path=customXml/itemProps1.xml><?xml version="1.0" encoding="utf-8"?>
-<ds:datastoreItem xmlns:ds="http://schemas.openxmlformats.org/officeDocument/2006/customXml" ds:itemID="{2BB1A736-7211-4270-98D1-8BC0E273C045}">
+<ds:datastoreItem xmlns:ds="http://schemas.openxmlformats.org/officeDocument/2006/customXml" ds:itemID="{4748B78C-F211-46B4-805A-268429205599}">
   <ds:schemaRefs>
     <ds:schemaRef ds:uri="http://schemas.openxmlformats.org/officeDocument/2006/bibliography"/>
   </ds:schemaRefs>

</xml_diff>

<commit_message>
get robot checkers to sorta work
</commit_message>
<xml_diff>
--- a/nistfanuc_ws/NistControllerReadme.docx
+++ b/nistfanuc_ws/NistControllerReadme.docx
@@ -78,27 +78,14 @@
           <w:noProof/>
         </w:rPr>
       </w:pPr>
-      <w:r>
-        <w:fldChar w:fldCharType="begin"/>
-      </w:r>
-      <w:r>
-        <w:instrText xml:space="preserve"> FILENAME   \* MERGEFORMAT </w:instrText>
-      </w:r>
-      <w:r>
-        <w:fldChar w:fldCharType="separate"/>
-      </w:r>
-      <w:r>
-        <w:rPr>
-          <w:noProof/>
-        </w:rPr>
-        <w:t>NistControllerReadme.docx</w:t>
-      </w:r>
-      <w:r>
-        <w:rPr>
-          <w:noProof/>
-        </w:rPr>
-        <w:fldChar w:fldCharType="end"/>
-      </w:r>
+      <w:fldSimple w:instr=" FILENAME   \* MERGEFORMAT ">
+        <w:r>
+          <w:rPr>
+            <w:noProof/>
+          </w:rPr>
+          <w:t>NistControllerReadme.docx</w:t>
+        </w:r>
+      </w:fldSimple>
     </w:p>
     <w:p/>
     <w:p>
@@ -271,24 +258,23 @@
       <w:r>
         <w:t xml:space="preserve">package. </w:t>
       </w:r>
-      <w:bookmarkStart w:id="0" w:name="_GoBack"/>
-      <w:bookmarkEnd w:id="0"/>
     </w:p>
     <w:p>
       <w:pPr>
         <w:keepNext/>
         <w:jc w:val="center"/>
       </w:pPr>
+      <w:bookmarkStart w:id="0" w:name="_GoBack"/>
       <w:r>
         <w:rPr>
           <w:noProof/>
         </w:rPr>
         <w:lastRenderedPageBreak/>
         <w:drawing>
-          <wp:inline distT="0" distB="0" distL="0" distR="0" wp14:anchorId="6FA4907F" wp14:editId="17484AC8">
+          <wp:inline distT="0" distB="0" distL="0" distR="0">
             <wp:extent cx="3505200" cy="4114800"/>
             <wp:effectExtent l="0" t="0" r="0" b="0"/>
-            <wp:docPr id="24" name="Picture 24"/>
+            <wp:docPr id="26" name="Picture 26"/>
             <wp:cNvGraphicFramePr>
               <a:graphicFrameLocks xmlns:a="http://schemas.openxmlformats.org/drawingml/2006/main" noChangeAspect="1"/>
             </wp:cNvGraphicFramePr>
@@ -296,7 +282,7 @@
               <a:graphicData uri="http://schemas.openxmlformats.org/drawingml/2006/picture">
                 <pic:pic xmlns:pic="http://schemas.openxmlformats.org/drawingml/2006/picture">
                   <pic:nvPicPr>
-                    <pic:cNvPr id="24" name="twogeartypedemo.gif"/>
+                    <pic:cNvPr id="26" name="twogeartypedemo.gif"/>
                     <pic:cNvPicPr/>
                   </pic:nvPicPr>
                   <pic:blipFill>
@@ -326,6 +312,7 @@
           </wp:inline>
         </w:drawing>
       </w:r>
+      <w:bookmarkEnd w:id="0"/>
     </w:p>
     <w:p>
       <w:pPr>
@@ -335,14 +322,30 @@
       <w:r>
         <w:t xml:space="preserve">Figure </w:t>
       </w:r>
-      <w:fldSimple w:instr=" SEQ Figure \* ARABIC ">
-        <w:r>
-          <w:rPr>
-            <w:noProof/>
-          </w:rPr>
-          <w:t>1</w:t>
-        </w:r>
-      </w:fldSimple>
+      <w:r>
+        <w:fldChar w:fldCharType="begin"/>
+      </w:r>
+      <w:r>
+        <w:instrText xml:space="preserve"> SEQ Figure</w:instrText>
+      </w:r>
+      <w:r>
+        <w:instrText xml:space="preserve"> \* ARABIC </w:instrText>
+      </w:r>
+      <w:r>
+        <w:fldChar w:fldCharType="separate"/>
+      </w:r>
+      <w:r>
+        <w:rPr>
+          <w:noProof/>
+        </w:rPr>
+        <w:t>1</w:t>
+      </w:r>
+      <w:r>
+        <w:rPr>
+          <w:noProof/>
+        </w:rPr>
+        <w:fldChar w:fldCharType="end"/>
+      </w:r>
       <w:r>
         <w:t xml:space="preserve"> Animated gif of Motoman sorting gears</w:t>
       </w:r>
@@ -401,6 +404,42 @@
     </w:p>
     <w:p>
       <w:pPr>
+        <w:pStyle w:val="ListParagraph"/>
+        <w:numPr>
+          <w:ilvl w:val="0"/>
+          <w:numId w:val="12"/>
+        </w:numPr>
+      </w:pPr>
+      <w:r>
+        <w:t>Collision checking – first start with illegal inverse kinematic solutions</w:t>
+      </w:r>
+    </w:p>
+    <w:p>
+      <w:pPr>
+        <w:pStyle w:val="ListParagraph"/>
+        <w:numPr>
+          <w:ilvl w:val="0"/>
+          <w:numId w:val="12"/>
+        </w:numPr>
+      </w:pPr>
+      <w:r>
+        <w:t>Separate destinations for robot versus object – robot wants to move to a little above slot and the gear wants to be in the slot at the bottom. Need to separate the destinations.</w:t>
+      </w:r>
+    </w:p>
+    <w:p>
+      <w:pPr>
+        <w:pStyle w:val="ListParagraph"/>
+        <w:numPr>
+          <w:ilvl w:val="0"/>
+          <w:numId w:val="12"/>
+        </w:numPr>
+      </w:pPr>
+      <w:r>
+        <w:t>Mongo db for arhival and retrieval of objects</w:t>
+      </w:r>
+    </w:p>
+    <w:p>
+      <w:pPr>
         <w:pStyle w:val="Heading1"/>
       </w:pPr>
       <w:r>
@@ -409,11 +448,8 @@
     </w:p>
     <w:p>
       <w:r>
-        <w:t xml:space="preserve">Canonical robot command language (CRCL) is part of the robot research at NIST. CRCL is a messaging language for controlling a robot. CRCL commands are executed by a low-level device robot controller. The usual source of CRCL commands is a plan/program execution system. CRCL is intended for use with devices typically described as industrial robots and for other automated positioning devices such as automated guided vehicles (AGVs). An AGV with a robotic arm attached may be regarded as a single </w:t>
-      </w:r>
-      <w:r>
         <w:lastRenderedPageBreak/>
-        <w:t>robot responding to a single stream of CRCL commands or as two robots responding to two separate streams of CRCL commands.</w:t>
+        <w:t>Canonical robot command language (CRCL) is part of the robot research at NIST. CRCL is a messaging language for controlling a robot. CRCL commands are executed by a low-level device robot controller. The usual source of CRCL commands is a plan/program execution system. CRCL is intended for use with devices typically described as industrial robots and for other automated positioning devices such as automated guided vehicles (AGVs). An AGV with a robotic arm attached may be regarded as a single robot responding to a single stream of CRCL commands or as two robots responding to two separate streams of CRCL commands.</w:t>
       </w:r>
     </w:p>
     <w:p>
@@ -499,6 +535,7 @@
         <w:rPr>
           <w:noProof/>
         </w:rPr>
+        <w:lastRenderedPageBreak/>
         <w:drawing>
           <wp:inline distT="0" distB="0" distL="0" distR="0" wp14:anchorId="3E45CDE7" wp14:editId="16F8E18D">
             <wp:extent cx="1856232" cy="1389888"/>
@@ -605,7 +642,6 @@
         <w:rPr>
           <w:noProof/>
         </w:rPr>
-        <w:lastRenderedPageBreak/>
         <w:drawing>
           <wp:inline distT="0" distB="0" distL="0" distR="0" wp14:anchorId="2F83E63B" wp14:editId="7224232C">
             <wp:extent cx="5943600" cy="3652538"/>
@@ -725,6 +761,7 @@
     </w:p>
     <w:p>
       <w:r>
+        <w:lastRenderedPageBreak/>
         <w:t>The Robot model combines the Fanuc LR Mate 200 id with the robotiq 2 finger gripper. The controller advertised updates to the /nist_controller/robot/joint_states which is read by the joint_state_publisher package. This communication is enabled in the launch file by the following snippet:</w:t>
       </w:r>
     </w:p>
@@ -871,7 +908,6 @@
     </w:p>
     <w:p>
       <w:r>
-        <w:lastRenderedPageBreak/>
         <w:t xml:space="preserve">The architecture also supports CRCL command input and status reporting via a CRCL package. NIST CRCL package accepts CRCL commands and reports status to connected  ip and socket ports and then published  commands using the topic /crcl_command and subsribes to topic /crcl_status to receive feedback. </w:t>
       </w:r>
       <w:r>
@@ -1025,14 +1061,27 @@
       <w:r>
         <w:t xml:space="preserve">Figure </w:t>
       </w:r>
-      <w:fldSimple w:instr=" SEQ Figure \* ARABIC ">
-        <w:r>
-          <w:rPr>
-            <w:noProof/>
-          </w:rPr>
-          <w:t>2</w:t>
-        </w:r>
-      </w:fldSimple>
+      <w:r>
+        <w:fldChar w:fldCharType="begin"/>
+      </w:r>
+      <w:r>
+        <w:instrText xml:space="preserve"> SEQ Figure \* ARABIC </w:instrText>
+      </w:r>
+      <w:r>
+        <w:fldChar w:fldCharType="separate"/>
+      </w:r>
+      <w:r>
+        <w:rPr>
+          <w:noProof/>
+        </w:rPr>
+        <w:t>2</w:t>
+      </w:r>
+      <w:r>
+        <w:rPr>
+          <w:noProof/>
+        </w:rPr>
+        <w:fldChar w:fldCharType="end"/>
+      </w:r>
       <w:r>
         <w:t xml:space="preserve"> Position Equation</w:t>
       </w:r>
@@ -1057,7 +1106,11 @@
         <w:t>will execute a</w:t>
       </w:r>
       <w:r>
-        <w:t xml:space="preserve"> function each sample period that returns a 4x4 Homogeneou Transform that defines the position and orientation of that element</w:t>
+        <w:t xml:space="preserve"> function each sample period </w:t>
+      </w:r>
+      <w:r>
+        <w:lastRenderedPageBreak/>
+        <w:t>that returns a 4x4 Homogeneou Transform that defines the position and orientation of that element</w:t>
       </w:r>
       <w:r>
         <w:t xml:space="preserve">.  The Trajectory Generator will use the values in the </w:t>
@@ -1100,7 +1153,6 @@
     </w:p>
     <w:p>
       <w:r>
-        <w:lastRenderedPageBreak/>
         <w:t xml:space="preserve">A Kinematic Chain is assembled suing the make_equation method.  A chain is constructed providing a name, kinematic solver for the robot and then a a series of MotionEquation enums specify the equation layout .which form an equation with a left hand side, and a right hand side. The enumeration EQUALS divides the equation into the left and right hand sides. </w:t>
       </w:r>
     </w:p>
@@ -1488,27 +1540,14 @@
       <w:r>
         <w:t xml:space="preserve">Figure </w:t>
       </w:r>
-      <w:r>
-        <w:fldChar w:fldCharType="begin"/>
-      </w:r>
-      <w:r>
-        <w:instrText xml:space="preserve"> SEQ Figure \* ARABIC </w:instrText>
-      </w:r>
-      <w:r>
-        <w:fldChar w:fldCharType="separate"/>
-      </w:r>
-      <w:r>
-        <w:rPr>
-          <w:noProof/>
-        </w:rPr>
-        <w:t>3</w:t>
-      </w:r>
-      <w:r>
-        <w:rPr>
-          <w:noProof/>
-        </w:rPr>
-        <w:fldChar w:fldCharType="end"/>
-      </w:r>
+      <w:fldSimple w:instr=" SEQ Figure \* ARABIC ">
+        <w:r>
+          <w:rPr>
+            <w:noProof/>
+          </w:rPr>
+          <w:t>3</w:t>
+        </w:r>
+      </w:fldSimple>
       <w:bookmarkEnd w:id="1"/>
       <w:r>
         <w:t xml:space="preserve"> Fanuc LR Mate 200iD With Robotiq 2 Finger Gripper</w:t>
@@ -1607,14 +1646,27 @@
       <w:r>
         <w:t xml:space="preserve">Figure </w:t>
       </w:r>
-      <w:fldSimple w:instr=" SEQ Figure \* ARABIC ">
-        <w:r>
-          <w:rPr>
-            <w:noProof/>
-          </w:rPr>
-          <w:t>4</w:t>
-        </w:r>
-      </w:fldSimple>
+      <w:r>
+        <w:fldChar w:fldCharType="begin"/>
+      </w:r>
+      <w:r>
+        <w:instrText xml:space="preserve"> SEQ Figure \* ARABIC </w:instrText>
+      </w:r>
+      <w:r>
+        <w:fldChar w:fldCharType="separate"/>
+      </w:r>
+      <w:r>
+        <w:rPr>
+          <w:noProof/>
+        </w:rPr>
+        <w:t>4</w:t>
+      </w:r>
+      <w:r>
+        <w:rPr>
+          <w:noProof/>
+        </w:rPr>
+        <w:fldChar w:fldCharType="end"/>
+      </w:r>
       <w:bookmarkEnd w:id="2"/>
       <w:r>
         <w:t xml:space="preserve"> Fanuc Robot Arm Link 6 Axes</w:t>
@@ -2776,7 +2828,7 @@
           </mc:Choice>
           <mc:Fallback>
             <w:pict>
-              <v:rect w14:anchorId="6B641481" id="Rectangle 5" o:spid="_x0000_s1026" alt="alt text" style="width:24pt;height:24pt;visibility:visible;mso-wrap-style:square;mso-left-percent:-10001;mso-top-percent:-10001;mso-position-horizontal:absolute;mso-position-horizontal-relative:char;mso-position-vertical:absolute;mso-position-vertical-relative:line;mso-left-percent:-10001;mso-top-percent:-10001;v-text-anchor:top" o:gfxdata="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" filled="f" stroked="f">
+              <v:rect w14:anchorId="63F6BA90" id="Rectangle 5" o:spid="_x0000_s1026" alt="alt text" style="width:24pt;height:24pt;visibility:visible;mso-wrap-style:square;mso-left-percent:-10001;mso-top-percent:-10001;mso-position-horizontal:absolute;mso-position-horizontal-relative:char;mso-position-vertical:absolute;mso-position-vertical-relative:line;mso-left-percent:-10001;mso-top-percent:-10001;v-text-anchor:top" o:gfxdata="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" filled="f" stroked="f">
                 <o:lock v:ext="edit" aspectratio="t"/>
                 <w10:anchorlock/>
               </v:rect>
@@ -3015,14 +3067,27 @@
       <w:r>
         <w:t xml:space="preserve">Figure </w:t>
       </w:r>
-      <w:fldSimple w:instr=" SEQ Figure \* ARABIC ">
-        <w:r>
-          <w:rPr>
-            <w:noProof/>
-          </w:rPr>
-          <w:t>5</w:t>
-        </w:r>
-      </w:fldSimple>
+      <w:r>
+        <w:fldChar w:fldCharType="begin"/>
+      </w:r>
+      <w:r>
+        <w:instrText xml:space="preserve"> SEQ Figure \* ARABIC </w:instrText>
+      </w:r>
+      <w:r>
+        <w:fldChar w:fldCharType="separate"/>
+      </w:r>
+      <w:r>
+        <w:rPr>
+          <w:noProof/>
+        </w:rPr>
+        <w:t>5</w:t>
+      </w:r>
+      <w:r>
+        <w:rPr>
+          <w:noProof/>
+        </w:rPr>
+        <w:fldChar w:fldCharType="end"/>
+      </w:r>
       <w:r>
         <w:t xml:space="preserve"> Gear and Gear Holder Objects Displayed in Rviz Scene</w:t>
       </w:r>
@@ -5034,14 +5099,27 @@
       <w:r>
         <w:t xml:space="preserve">Figure </w:t>
       </w:r>
-      <w:fldSimple w:instr=" SEQ Figure \* ARABIC ">
-        <w:r>
-          <w:rPr>
-            <w:noProof/>
-          </w:rPr>
-          <w:t>6</w:t>
-        </w:r>
-      </w:fldSimple>
+      <w:r>
+        <w:fldChar w:fldCharType="begin"/>
+      </w:r>
+      <w:r>
+        <w:instrText xml:space="preserve"> SEQ Figure \* ARABIC </w:instrText>
+      </w:r>
+      <w:r>
+        <w:fldChar w:fldCharType="separate"/>
+      </w:r>
+      <w:r>
+        <w:rPr>
+          <w:noProof/>
+        </w:rPr>
+        <w:t>6</w:t>
+      </w:r>
+      <w:r>
+        <w:rPr>
+          <w:noProof/>
+        </w:rPr>
+        <w:fldChar w:fldCharType="end"/>
+      </w:r>
       <w:r>
         <w:t xml:space="preserve"> </w:t>
       </w:r>
@@ -7259,27 +7337,14 @@
       <w:r>
         <w:t xml:space="preserve">Figure </w:t>
       </w:r>
-      <w:r>
-        <w:fldChar w:fldCharType="begin"/>
-      </w:r>
-      <w:r>
-        <w:instrText xml:space="preserve"> SEQ Figure \* ARABIC </w:instrText>
-      </w:r>
-      <w:r>
-        <w:fldChar w:fldCharType="separate"/>
-      </w:r>
-      <w:r>
-        <w:rPr>
-          <w:noProof/>
-        </w:rPr>
-        <w:t>7</w:t>
-      </w:r>
-      <w:r>
-        <w:rPr>
-          <w:noProof/>
-        </w:rPr>
-        <w:fldChar w:fldCharType="end"/>
-      </w:r>
+      <w:fldSimple w:instr=" SEQ Figure \* ARABIC ">
+        <w:r>
+          <w:rPr>
+            <w:noProof/>
+          </w:rPr>
+          <w:t>7</w:t>
+        </w:r>
+      </w:fldSimple>
       <w:r>
         <w:t xml:space="preserve"> Small Gear Vessel Dimensions</w:t>
       </w:r>
@@ -7346,14 +7411,27 @@
       <w:r>
         <w:t xml:space="preserve">Figure </w:t>
       </w:r>
-      <w:fldSimple w:instr=" SEQ Figure \* ARABIC ">
-        <w:r>
-          <w:rPr>
-            <w:noProof/>
-          </w:rPr>
-          <w:t>8</w:t>
-        </w:r>
-      </w:fldSimple>
+      <w:r>
+        <w:fldChar w:fldCharType="begin"/>
+      </w:r>
+      <w:r>
+        <w:instrText xml:space="preserve"> SEQ Figure \* ARABIC </w:instrText>
+      </w:r>
+      <w:r>
+        <w:fldChar w:fldCharType="separate"/>
+      </w:r>
+      <w:r>
+        <w:rPr>
+          <w:noProof/>
+        </w:rPr>
+        <w:t>8</w:t>
+      </w:r>
+      <w:r>
+        <w:rPr>
+          <w:noProof/>
+        </w:rPr>
+        <w:fldChar w:fldCharType="end"/>
+      </w:r>
       <w:r>
         <w:t xml:space="preserve"> Medium Gear Vessel Dimensions</w:t>
       </w:r>
@@ -8053,6 +8131,119 @@
     </w:lvl>
   </w:abstractNum>
   <w:abstractNum w:abstractNumId="4" w15:restartNumberingAfterBreak="0">
+    <w:nsid w:val="37C9619B"/>
+    <w:multiLevelType w:val="hybridMultilevel"/>
+    <w:tmpl w:val="782A5F68"/>
+    <w:lvl w:ilvl="0" w:tplc="04090001">
+      <w:start w:val="1"/>
+      <w:numFmt w:val="bullet"/>
+      <w:lvlText w:val=""/>
+      <w:lvlJc w:val="left"/>
+      <w:pPr>
+        <w:ind w:left="720" w:hanging="360"/>
+      </w:pPr>
+      <w:rPr>
+        <w:rFonts w:ascii="Symbol" w:hAnsi="Symbol" w:hint="default"/>
+      </w:rPr>
+    </w:lvl>
+    <w:lvl w:ilvl="1" w:tplc="04090003" w:tentative="1">
+      <w:start w:val="1"/>
+      <w:numFmt w:val="bullet"/>
+      <w:lvlText w:val="o"/>
+      <w:lvlJc w:val="left"/>
+      <w:pPr>
+        <w:ind w:left="1440" w:hanging="360"/>
+      </w:pPr>
+      <w:rPr>
+        <w:rFonts w:ascii="Courier New" w:hAnsi="Courier New" w:cs="Courier New" w:hint="default"/>
+      </w:rPr>
+    </w:lvl>
+    <w:lvl w:ilvl="2" w:tplc="04090005" w:tentative="1">
+      <w:start w:val="1"/>
+      <w:numFmt w:val="bullet"/>
+      <w:lvlText w:val=""/>
+      <w:lvlJc w:val="left"/>
+      <w:pPr>
+        <w:ind w:left="2160" w:hanging="360"/>
+      </w:pPr>
+      <w:rPr>
+        <w:rFonts w:ascii="Wingdings" w:hAnsi="Wingdings" w:hint="default"/>
+      </w:rPr>
+    </w:lvl>
+    <w:lvl w:ilvl="3" w:tplc="04090001" w:tentative="1">
+      <w:start w:val="1"/>
+      <w:numFmt w:val="bullet"/>
+      <w:lvlText w:val=""/>
+      <w:lvlJc w:val="left"/>
+      <w:pPr>
+        <w:ind w:left="2880" w:hanging="360"/>
+      </w:pPr>
+      <w:rPr>
+        <w:rFonts w:ascii="Symbol" w:hAnsi="Symbol" w:hint="default"/>
+      </w:rPr>
+    </w:lvl>
+    <w:lvl w:ilvl="4" w:tplc="04090003" w:tentative="1">
+      <w:start w:val="1"/>
+      <w:numFmt w:val="bullet"/>
+      <w:lvlText w:val="o"/>
+      <w:lvlJc w:val="left"/>
+      <w:pPr>
+        <w:ind w:left="3600" w:hanging="360"/>
+      </w:pPr>
+      <w:rPr>
+        <w:rFonts w:ascii="Courier New" w:hAnsi="Courier New" w:cs="Courier New" w:hint="default"/>
+      </w:rPr>
+    </w:lvl>
+    <w:lvl w:ilvl="5" w:tplc="04090005" w:tentative="1">
+      <w:start w:val="1"/>
+      <w:numFmt w:val="bullet"/>
+      <w:lvlText w:val=""/>
+      <w:lvlJc w:val="left"/>
+      <w:pPr>
+        <w:ind w:left="4320" w:hanging="360"/>
+      </w:pPr>
+      <w:rPr>
+        <w:rFonts w:ascii="Wingdings" w:hAnsi="Wingdings" w:hint="default"/>
+      </w:rPr>
+    </w:lvl>
+    <w:lvl w:ilvl="6" w:tplc="04090001" w:tentative="1">
+      <w:start w:val="1"/>
+      <w:numFmt w:val="bullet"/>
+      <w:lvlText w:val=""/>
+      <w:lvlJc w:val="left"/>
+      <w:pPr>
+        <w:ind w:left="5040" w:hanging="360"/>
+      </w:pPr>
+      <w:rPr>
+        <w:rFonts w:ascii="Symbol" w:hAnsi="Symbol" w:hint="default"/>
+      </w:rPr>
+    </w:lvl>
+    <w:lvl w:ilvl="7" w:tplc="04090003" w:tentative="1">
+      <w:start w:val="1"/>
+      <w:numFmt w:val="bullet"/>
+      <w:lvlText w:val="o"/>
+      <w:lvlJc w:val="left"/>
+      <w:pPr>
+        <w:ind w:left="5760" w:hanging="360"/>
+      </w:pPr>
+      <w:rPr>
+        <w:rFonts w:ascii="Courier New" w:hAnsi="Courier New" w:cs="Courier New" w:hint="default"/>
+      </w:rPr>
+    </w:lvl>
+    <w:lvl w:ilvl="8" w:tplc="04090005" w:tentative="1">
+      <w:start w:val="1"/>
+      <w:numFmt w:val="bullet"/>
+      <w:lvlText w:val=""/>
+      <w:lvlJc w:val="left"/>
+      <w:pPr>
+        <w:ind w:left="6480" w:hanging="360"/>
+      </w:pPr>
+      <w:rPr>
+        <w:rFonts w:ascii="Wingdings" w:hAnsi="Wingdings" w:hint="default"/>
+      </w:rPr>
+    </w:lvl>
+  </w:abstractNum>
+  <w:abstractNum w:abstractNumId="5" w15:restartNumberingAfterBreak="0">
     <w:nsid w:val="405968F5"/>
     <w:multiLevelType w:val="multilevel"/>
     <w:tmpl w:val="BC2EB8A0"/>
@@ -8201,7 +8392,7 @@
       </w:rPr>
     </w:lvl>
   </w:abstractNum>
-  <w:abstractNum w:abstractNumId="5" w15:restartNumberingAfterBreak="0">
+  <w:abstractNum w:abstractNumId="6" w15:restartNumberingAfterBreak="0">
     <w:nsid w:val="4A5F53CD"/>
     <w:multiLevelType w:val="multilevel"/>
     <w:tmpl w:val="36E41B66"/>
@@ -8350,7 +8541,7 @@
       </w:rPr>
     </w:lvl>
   </w:abstractNum>
-  <w:abstractNum w:abstractNumId="6" w15:restartNumberingAfterBreak="0">
+  <w:abstractNum w:abstractNumId="7" w15:restartNumberingAfterBreak="0">
     <w:nsid w:val="4C1B764A"/>
     <w:multiLevelType w:val="multilevel"/>
     <w:tmpl w:val="75FE1B76"/>
@@ -8499,7 +8690,7 @@
       </w:rPr>
     </w:lvl>
   </w:abstractNum>
-  <w:abstractNum w:abstractNumId="7" w15:restartNumberingAfterBreak="0">
+  <w:abstractNum w:abstractNumId="8" w15:restartNumberingAfterBreak="0">
     <w:nsid w:val="4FC879AA"/>
     <w:multiLevelType w:val="hybridMultilevel"/>
     <w:tmpl w:val="7E388EEC"/>
@@ -8612,7 +8803,7 @@
       </w:rPr>
     </w:lvl>
   </w:abstractNum>
-  <w:abstractNum w:abstractNumId="8" w15:restartNumberingAfterBreak="0">
+  <w:abstractNum w:abstractNumId="9" w15:restartNumberingAfterBreak="0">
     <w:nsid w:val="54FC1CF7"/>
     <w:multiLevelType w:val="hybridMultilevel"/>
     <w:tmpl w:val="C3FAED24"/>
@@ -8725,7 +8916,7 @@
       </w:rPr>
     </w:lvl>
   </w:abstractNum>
-  <w:abstractNum w:abstractNumId="9" w15:restartNumberingAfterBreak="0">
+  <w:abstractNum w:abstractNumId="10" w15:restartNumberingAfterBreak="0">
     <w:nsid w:val="6760272B"/>
     <w:multiLevelType w:val="multilevel"/>
     <w:tmpl w:val="CD5AB12C"/>
@@ -8874,7 +9065,7 @@
       </w:rPr>
     </w:lvl>
   </w:abstractNum>
-  <w:abstractNum w:abstractNumId="10" w15:restartNumberingAfterBreak="0">
+  <w:abstractNum w:abstractNumId="11" w15:restartNumberingAfterBreak="0">
     <w:nsid w:val="726A11C0"/>
     <w:multiLevelType w:val="multilevel"/>
     <w:tmpl w:val="2AECEC50"/>
@@ -9027,10 +9218,10 @@
     <w:abstractNumId w:val="1"/>
   </w:num>
   <w:num w:numId="2">
-    <w:abstractNumId w:val="8"/>
+    <w:abstractNumId w:val="9"/>
   </w:num>
   <w:num w:numId="3">
-    <w:abstractNumId w:val="10"/>
+    <w:abstractNumId w:val="11"/>
   </w:num>
   <w:num w:numId="4">
     <w:abstractNumId w:val="0"/>
@@ -9039,22 +9230,25 @@
     <w:abstractNumId w:val="2"/>
   </w:num>
   <w:num w:numId="6">
+    <w:abstractNumId w:val="8"/>
+  </w:num>
+  <w:num w:numId="7">
     <w:abstractNumId w:val="7"/>
   </w:num>
-  <w:num w:numId="7">
+  <w:num w:numId="8">
+    <w:abstractNumId w:val="10"/>
+  </w:num>
+  <w:num w:numId="9">
     <w:abstractNumId w:val="6"/>
   </w:num>
-  <w:num w:numId="8">
-    <w:abstractNumId w:val="9"/>
-  </w:num>
-  <w:num w:numId="9">
+  <w:num w:numId="10">
     <w:abstractNumId w:val="5"/>
-  </w:num>
-  <w:num w:numId="10">
-    <w:abstractNumId w:val="4"/>
   </w:num>
   <w:num w:numId="11">
     <w:abstractNumId w:val="3"/>
+  </w:num>
+  <w:num w:numId="12">
+    <w:abstractNumId w:val="4"/>
   </w:num>
 </w:numbering>
 </file>
@@ -10877,7 +11071,7 @@
 </file>
 
 <file path=customXml/itemProps1.xml><?xml version="1.0" encoding="utf-8"?>
-<ds:datastoreItem xmlns:ds="http://schemas.openxmlformats.org/officeDocument/2006/customXml" ds:itemID="{C10C97EB-C6EE-4423-B6F8-375AA2FD790A}">
+<ds:datastoreItem xmlns:ds="http://schemas.openxmlformats.org/officeDocument/2006/customXml" ds:itemID="{F5D22487-DD45-4AF7-9F83-47D957196995}">
   <ds:schemaRefs>
     <ds:schemaRef ds:uri="http://schemas.openxmlformats.org/officeDocument/2006/bibliography"/>
   </ds:schemaRefs>

</xml_diff>

<commit_message>
fix checker end game
</commit_message>
<xml_diff>
--- a/nistfanuc_ws/NistControllerReadme.docx
+++ b/nistfanuc_ws/NistControllerReadme.docx
@@ -36,6 +36,7 @@
         <w:dataBinding w:prefixMappings="xmlns:ns0='http://purl.org/dc/elements/1.1/' xmlns:ns1='http://schemas.openxmlformats.org/package/2006/metadata/core-properties' " w:xpath="/ns1:coreProperties[1]/ns0:creator[1]" w:storeItemID="{6C3C8BC8-F283-45AE-878A-BAB7291924A1}"/>
         <w:text/>
       </w:sdtPr>
+      <w:sdtEndPr/>
       <w:sdtContent>
         <w:p>
           <w:pPr>
@@ -77,14 +78,27 @@
           <w:noProof/>
         </w:rPr>
       </w:pPr>
-      <w:fldSimple w:instr=" FILENAME   \* MERGEFORMAT ">
-        <w:r>
-          <w:rPr>
-            <w:noProof/>
-          </w:rPr>
-          <w:t>NistControllerReadme.docx</w:t>
-        </w:r>
-      </w:fldSimple>
+      <w:r>
+        <w:fldChar w:fldCharType="begin"/>
+      </w:r>
+      <w:r>
+        <w:instrText xml:space="preserve"> FILENAME   \* MERGEFORMAT </w:instrText>
+      </w:r>
+      <w:r>
+        <w:fldChar w:fldCharType="separate"/>
+      </w:r>
+      <w:r>
+        <w:rPr>
+          <w:noProof/>
+        </w:rPr>
+        <w:t>NistControllerReadme.docx</w:t>
+      </w:r>
+      <w:r>
+        <w:rPr>
+          <w:noProof/>
+        </w:rPr>
+        <w:fldChar w:fldCharType="end"/>
+      </w:r>
     </w:p>
     <w:p/>
     <w:p>
@@ -331,14 +345,30 @@
       <w:r>
         <w:t xml:space="preserve">Figure </w:t>
       </w:r>
-      <w:fldSimple w:instr=" SEQ Figure \* ARABIC ">
-        <w:r>
-          <w:rPr>
-            <w:noProof/>
-          </w:rPr>
-          <w:t>1</w:t>
-        </w:r>
-      </w:fldSimple>
+      <w:r>
+        <w:fldChar w:fldCharType="begin"/>
+      </w:r>
+      <w:r>
+        <w:instrText xml:space="preserve"> SEQ Figure</w:instrText>
+      </w:r>
+      <w:r>
+        <w:instrText xml:space="preserve"> \* ARABIC </w:instrText>
+      </w:r>
+      <w:r>
+        <w:fldChar w:fldCharType="separate"/>
+      </w:r>
+      <w:r>
+        <w:rPr>
+          <w:noProof/>
+        </w:rPr>
+        <w:t>1</w:t>
+      </w:r>
+      <w:r>
+        <w:rPr>
+          <w:noProof/>
+        </w:rPr>
+        <w:fldChar w:fldCharType="end"/>
+      </w:r>
       <w:r>
         <w:t xml:space="preserve"> Animated gif of Motoman sorting gears</w:t>
       </w:r>
@@ -1054,14 +1084,27 @@
       <w:r>
         <w:t xml:space="preserve">Figure </w:t>
       </w:r>
-      <w:fldSimple w:instr=" SEQ Figure \* ARABIC ">
-        <w:r>
-          <w:rPr>
-            <w:noProof/>
-          </w:rPr>
-          <w:t>2</w:t>
-        </w:r>
-      </w:fldSimple>
+      <w:r>
+        <w:fldChar w:fldCharType="begin"/>
+      </w:r>
+      <w:r>
+        <w:instrText xml:space="preserve"> SEQ Figure \* ARABIC </w:instrText>
+      </w:r>
+      <w:r>
+        <w:fldChar w:fldCharType="separate"/>
+      </w:r>
+      <w:r>
+        <w:rPr>
+          <w:noProof/>
+        </w:rPr>
+        <w:t>2</w:t>
+      </w:r>
+      <w:r>
+        <w:rPr>
+          <w:noProof/>
+        </w:rPr>
+        <w:fldChar w:fldCharType="end"/>
+      </w:r>
       <w:r>
         <w:t xml:space="preserve"> Position Equation</w:t>
       </w:r>
@@ -1414,6 +1457,7 @@
           <w:id w:val="1565832304"/>
           <w:citation/>
         </w:sdtPr>
+        <w:sdtEndPr/>
         <w:sdtContent>
           <w:r>
             <w:fldChar w:fldCharType="begin"/>
@@ -1519,14 +1563,27 @@
       <w:r>
         <w:t xml:space="preserve">Figure </w:t>
       </w:r>
-      <w:fldSimple w:instr=" SEQ Figure \* ARABIC ">
-        <w:r>
-          <w:rPr>
-            <w:noProof/>
-          </w:rPr>
-          <w:t>3</w:t>
-        </w:r>
-      </w:fldSimple>
+      <w:r>
+        <w:fldChar w:fldCharType="begin"/>
+      </w:r>
+      <w:r>
+        <w:instrText xml:space="preserve"> SEQ Figure \* ARABIC </w:instrText>
+      </w:r>
+      <w:r>
+        <w:fldChar w:fldCharType="separate"/>
+      </w:r>
+      <w:r>
+        <w:rPr>
+          <w:noProof/>
+        </w:rPr>
+        <w:t>3</w:t>
+      </w:r>
+      <w:r>
+        <w:rPr>
+          <w:noProof/>
+        </w:rPr>
+        <w:fldChar w:fldCharType="end"/>
+      </w:r>
       <w:bookmarkEnd w:id="0"/>
       <w:r>
         <w:t xml:space="preserve"> Fanuc LR Mate 200iD With Robotiq 2 Finger Gripper</w:t>
@@ -1625,14 +1682,27 @@
       <w:r>
         <w:t xml:space="preserve">Figure </w:t>
       </w:r>
-      <w:fldSimple w:instr=" SEQ Figure \* ARABIC ">
-        <w:r>
-          <w:rPr>
-            <w:noProof/>
-          </w:rPr>
-          <w:t>4</w:t>
-        </w:r>
-      </w:fldSimple>
+      <w:r>
+        <w:fldChar w:fldCharType="begin"/>
+      </w:r>
+      <w:r>
+        <w:instrText xml:space="preserve"> SEQ Figure \* ARABIC </w:instrText>
+      </w:r>
+      <w:r>
+        <w:fldChar w:fldCharType="separate"/>
+      </w:r>
+      <w:r>
+        <w:rPr>
+          <w:noProof/>
+        </w:rPr>
+        <w:t>4</w:t>
+      </w:r>
+      <w:r>
+        <w:rPr>
+          <w:noProof/>
+        </w:rPr>
+        <w:fldChar w:fldCharType="end"/>
+      </w:r>
       <w:bookmarkEnd w:id="1"/>
       <w:r>
         <w:t xml:space="preserve"> Fanuc Robot Arm Link 6 Axes</w:t>
@@ -2794,7 +2864,7 @@
           </mc:Choice>
           <mc:Fallback>
             <w:pict>
-              <v:rect w14:anchorId="37E61ADD" id="Rectangle 5" o:spid="_x0000_s1026" alt="alt text" style="width:24pt;height:24pt;visibility:visible;mso-wrap-style:square;mso-left-percent:-10001;mso-top-percent:-10001;mso-position-horizontal:absolute;mso-position-horizontal-relative:char;mso-position-vertical:absolute;mso-position-vertical-relative:line;mso-left-percent:-10001;mso-top-percent:-10001;v-text-anchor:top" o:gfxdata="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" filled="f" stroked="f">
+              <v:rect w14:anchorId="035AD047" id="Rectangle 5" o:spid="_x0000_s1026" alt="alt text" style="width:24pt;height:24pt;visibility:visible;mso-wrap-style:square;mso-left-percent:-10001;mso-top-percent:-10001;mso-position-horizontal:absolute;mso-position-horizontal-relative:char;mso-position-vertical:absolute;mso-position-vertical-relative:line;mso-left-percent:-10001;mso-top-percent:-10001;v-text-anchor:top" o:gfxdata="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" filled="f" stroked="f">
                 <o:lock v:ext="edit" aspectratio="t"/>
                 <w10:anchorlock/>
               </v:rect>
@@ -3033,14 +3103,27 @@
       <w:r>
         <w:t xml:space="preserve">Figure </w:t>
       </w:r>
-      <w:fldSimple w:instr=" SEQ Figure \* ARABIC ">
-        <w:r>
-          <w:rPr>
-            <w:noProof/>
-          </w:rPr>
-          <w:t>5</w:t>
-        </w:r>
-      </w:fldSimple>
+      <w:r>
+        <w:fldChar w:fldCharType="begin"/>
+      </w:r>
+      <w:r>
+        <w:instrText xml:space="preserve"> SEQ Figure \* ARABIC </w:instrText>
+      </w:r>
+      <w:r>
+        <w:fldChar w:fldCharType="separate"/>
+      </w:r>
+      <w:r>
+        <w:rPr>
+          <w:noProof/>
+        </w:rPr>
+        <w:t>5</w:t>
+      </w:r>
+      <w:r>
+        <w:rPr>
+          <w:noProof/>
+        </w:rPr>
+        <w:fldChar w:fldCharType="end"/>
+      </w:r>
       <w:r>
         <w:t xml:space="preserve"> Gear and Gear Holder Objects Displayed in Rviz Scene</w:t>
       </w:r>
@@ -5052,14 +5135,27 @@
       <w:r>
         <w:t xml:space="preserve">Figure </w:t>
       </w:r>
-      <w:fldSimple w:instr=" SEQ Figure \* ARABIC ">
-        <w:r>
-          <w:rPr>
-            <w:noProof/>
-          </w:rPr>
-          <w:t>6</w:t>
-        </w:r>
-      </w:fldSimple>
+      <w:r>
+        <w:fldChar w:fldCharType="begin"/>
+      </w:r>
+      <w:r>
+        <w:instrText xml:space="preserve"> SEQ Figure \* ARABIC </w:instrText>
+      </w:r>
+      <w:r>
+        <w:fldChar w:fldCharType="separate"/>
+      </w:r>
+      <w:r>
+        <w:rPr>
+          <w:noProof/>
+        </w:rPr>
+        <w:t>6</w:t>
+      </w:r>
+      <w:r>
+        <w:rPr>
+          <w:noProof/>
+        </w:rPr>
+        <w:fldChar w:fldCharType="end"/>
+      </w:r>
       <w:r>
         <w:t xml:space="preserve"> </w:t>
       </w:r>
@@ -7277,14 +7373,27 @@
       <w:r>
         <w:t xml:space="preserve">Figure </w:t>
       </w:r>
-      <w:fldSimple w:instr=" SEQ Figure \* ARABIC ">
-        <w:r>
-          <w:rPr>
-            <w:noProof/>
-          </w:rPr>
-          <w:t>7</w:t>
-        </w:r>
-      </w:fldSimple>
+      <w:r>
+        <w:fldChar w:fldCharType="begin"/>
+      </w:r>
+      <w:r>
+        <w:instrText xml:space="preserve"> SEQ Figure \* ARABIC </w:instrText>
+      </w:r>
+      <w:r>
+        <w:fldChar w:fldCharType="separate"/>
+      </w:r>
+      <w:r>
+        <w:rPr>
+          <w:noProof/>
+        </w:rPr>
+        <w:t>7</w:t>
+      </w:r>
+      <w:r>
+        <w:rPr>
+          <w:noProof/>
+        </w:rPr>
+        <w:fldChar w:fldCharType="end"/>
+      </w:r>
       <w:r>
         <w:t xml:space="preserve"> Small Gear Vessel Dimensions</w:t>
       </w:r>
@@ -7351,14 +7460,27 @@
       <w:r>
         <w:t xml:space="preserve">Figure </w:t>
       </w:r>
-      <w:fldSimple w:instr=" SEQ Figure \* ARABIC ">
-        <w:r>
-          <w:rPr>
-            <w:noProof/>
-          </w:rPr>
-          <w:t>8</w:t>
-        </w:r>
-      </w:fldSimple>
+      <w:r>
+        <w:fldChar w:fldCharType="begin"/>
+      </w:r>
+      <w:r>
+        <w:instrText xml:space="preserve"> SEQ Figure \* ARABIC </w:instrText>
+      </w:r>
+      <w:r>
+        <w:fldChar w:fldCharType="separate"/>
+      </w:r>
+      <w:r>
+        <w:rPr>
+          <w:noProof/>
+        </w:rPr>
+        <w:t>8</w:t>
+      </w:r>
+      <w:r>
+        <w:rPr>
+          <w:noProof/>
+        </w:rPr>
+        <w:fldChar w:fldCharType="end"/>
+      </w:r>
       <w:r>
         <w:t xml:space="preserve"> Medium Gear Vessel Dimensions</w:t>
       </w:r>
@@ -8759,14 +8881,27 @@
       <w:r>
         <w:t xml:space="preserve">Figure </w:t>
       </w:r>
-      <w:fldSimple w:instr=" SEQ Figure \* ARABIC ">
-        <w:r>
-          <w:rPr>
-            <w:noProof/>
-          </w:rPr>
-          <w:t>9</w:t>
-        </w:r>
-      </w:fldSimple>
+      <w:r>
+        <w:fldChar w:fldCharType="begin"/>
+      </w:r>
+      <w:r>
+        <w:instrText xml:space="preserve"> SEQ Figure \* ARABIC </w:instrText>
+      </w:r>
+      <w:r>
+        <w:fldChar w:fldCharType="separate"/>
+      </w:r>
+      <w:r>
+        <w:rPr>
+          <w:noProof/>
+        </w:rPr>
+        <w:t>9</w:t>
+      </w:r>
+      <w:r>
+        <w:rPr>
+          <w:noProof/>
+        </w:rPr>
+        <w:fldChar w:fldCharType="end"/>
+      </w:r>
       <w:r>
         <w:t xml:space="preserve"> STL Visualization of the Medium Gear Vessel</w:t>
       </w:r>
@@ -10647,6 +10782,873 @@
         <w:pStyle w:val="Heading1"/>
       </w:pPr>
       <w:r>
+        <w:t>Gear Placement Algorithm</w:t>
+      </w:r>
+    </w:p>
+    <w:p>
+      <w:bookmarkStart w:id="2" w:name="_GoBack"/>
+      <w:r>
+        <w:rPr>
+          <w:noProof/>
+        </w:rPr>
+        <mc:AlternateContent>
+          <mc:Choice Requires="wpc">
+            <w:drawing>
+              <wp:inline distT="0" distB="0" distL="0" distR="0">
+                <wp:extent cx="5486400" cy="3200400"/>
+                <wp:effectExtent l="0" t="0" r="0" b="0"/>
+                <wp:docPr id="42" name="Canvas 42"/>
+                <wp:cNvGraphicFramePr>
+                  <a:graphicFrameLocks xmlns:a="http://schemas.openxmlformats.org/drawingml/2006/main" noChangeAspect="1"/>
+                </wp:cNvGraphicFramePr>
+                <a:graphic xmlns:a="http://schemas.openxmlformats.org/drawingml/2006/main">
+                  <a:graphicData uri="http://schemas.microsoft.com/office/word/2010/wordprocessingCanvas">
+                    <wpc:wpc>
+                      <wpc:bg/>
+                      <wpc:whole/>
+                      <wps:wsp>
+                        <wps:cNvPr id="43" name="Flowchart: Predefined Process 43"/>
+                        <wps:cNvSpPr/>
+                        <wps:spPr>
+                          <a:xfrm>
+                            <a:off x="960120" y="160020"/>
+                            <a:ext cx="3169920" cy="518160"/>
+                          </a:xfrm>
+                          <a:prstGeom prst="flowChartPredefinedProcess">
+                            <a:avLst/>
+                          </a:prstGeom>
+                        </wps:spPr>
+                        <wps:style>
+                          <a:lnRef idx="2">
+                            <a:schemeClr val="accent6"/>
+                          </a:lnRef>
+                          <a:fillRef idx="1">
+                            <a:schemeClr val="lt1"/>
+                          </a:fillRef>
+                          <a:effectRef idx="0">
+                            <a:schemeClr val="accent6"/>
+                          </a:effectRef>
+                          <a:fontRef idx="minor">
+                            <a:schemeClr val="dk1"/>
+                          </a:fontRef>
+                        </wps:style>
+                        <wps:txbx>
+                          <w:txbxContent>
+                            <w:p>
+                              <w:pPr>
+                                <w:jc w:val="center"/>
+                                <w:rPr>
+                                  <w:sz w:val="16"/>
+                                  <w:szCs w:val="16"/>
+                                </w:rPr>
+                              </w:pPr>
+                              <w:r>
+                                <w:rPr>
+                                  <w:sz w:val="16"/>
+                                  <w:szCs w:val="16"/>
+                                </w:rPr>
+                                <w:t>Setup all instance</w:t>
+                              </w:r>
+                              <w:r>
+                                <w:rPr>
+                                  <w:sz w:val="16"/>
+                                  <w:szCs w:val="16"/>
+                                </w:rPr>
+                                <w:br/>
+                              </w:r>
+                              <w:r>
+                                <w:rPr>
+                                  <w:sz w:val="16"/>
+                                  <w:szCs w:val="16"/>
+                                </w:rPr>
+                                <w:t xml:space="preserve"> of gear and tray </w:t>
+                              </w:r>
+                            </w:p>
+                          </w:txbxContent>
+                        </wps:txbx>
+                        <wps:bodyPr rot="0" spcFirstLastPara="0" vertOverflow="overflow" horzOverflow="overflow" vert="horz" wrap="square" lIns="91440" tIns="45720" rIns="91440" bIns="45720" numCol="1" spcCol="0" rtlCol="0" fromWordArt="0" anchor="ctr" anchorCtr="0" forceAA="0" compatLnSpc="1">
+                          <a:prstTxWarp prst="textNoShape">
+                            <a:avLst/>
+                          </a:prstTxWarp>
+                          <a:noAutofit/>
+                        </wps:bodyPr>
+                      </wps:wsp>
+                      <wps:wsp>
+                        <wps:cNvPr id="44" name="Diamond 44"/>
+                        <wps:cNvSpPr/>
+                        <wps:spPr>
+                          <a:xfrm>
+                            <a:off x="937260" y="891540"/>
+                            <a:ext cx="3208020" cy="861060"/>
+                          </a:xfrm>
+                          <a:prstGeom prst="diamond">
+                            <a:avLst/>
+                          </a:prstGeom>
+                        </wps:spPr>
+                        <wps:style>
+                          <a:lnRef idx="2">
+                            <a:schemeClr val="accent6"/>
+                          </a:lnRef>
+                          <a:fillRef idx="1">
+                            <a:schemeClr val="lt1"/>
+                          </a:fillRef>
+                          <a:effectRef idx="0">
+                            <a:schemeClr val="accent6"/>
+                          </a:effectRef>
+                          <a:fontRef idx="minor">
+                            <a:schemeClr val="dk1"/>
+                          </a:fontRef>
+                        </wps:style>
+                        <wps:txbx>
+                          <w:txbxContent>
+                            <w:p>
+                              <w:pPr>
+                                <w:jc w:val="center"/>
+                                <w:rPr>
+                                  <w:sz w:val="16"/>
+                                  <w:szCs w:val="16"/>
+                                </w:rPr>
+                              </w:pPr>
+                              <w:r>
+                                <w:rPr>
+                                  <w:sz w:val="16"/>
+                                  <w:szCs w:val="16"/>
+                                </w:rPr>
+                                <w:t>Find instance of gear</w:t>
+                              </w:r>
+                              <w:r>
+                                <w:rPr>
+                                  <w:sz w:val="16"/>
+                                  <w:szCs w:val="16"/>
+                                </w:rPr>
+                                <w:br/>
+                              </w:r>
+                              <w:r>
+                                <w:rPr>
+                                  <w:sz w:val="16"/>
+                                  <w:szCs w:val="16"/>
+                                </w:rPr>
+                                <w:t>Sm, med, lg</w:t>
+                              </w:r>
+                            </w:p>
+                          </w:txbxContent>
+                        </wps:txbx>
+                        <wps:bodyPr rot="0" spcFirstLastPara="0" vertOverflow="overflow" horzOverflow="overflow" vert="horz" wrap="square" lIns="91440" tIns="45720" rIns="91440" bIns="45720" numCol="1" spcCol="0" rtlCol="0" fromWordArt="0" anchor="ctr" anchorCtr="0" forceAA="0" compatLnSpc="1">
+                          <a:prstTxWarp prst="textNoShape">
+                            <a:avLst/>
+                          </a:prstTxWarp>
+                          <a:noAutofit/>
+                        </wps:bodyPr>
+                      </wps:wsp>
+                      <wps:wsp>
+                        <wps:cNvPr id="45" name="Diamond 45"/>
+                        <wps:cNvSpPr/>
+                        <wps:spPr>
+                          <a:xfrm>
+                            <a:off x="980100" y="1978320"/>
+                            <a:ext cx="3165180" cy="970620"/>
+                          </a:xfrm>
+                          <a:prstGeom prst="diamond">
+                            <a:avLst/>
+                          </a:prstGeom>
+                        </wps:spPr>
+                        <wps:style>
+                          <a:lnRef idx="2">
+                            <a:schemeClr val="accent6"/>
+                          </a:lnRef>
+                          <a:fillRef idx="1">
+                            <a:schemeClr val="lt1"/>
+                          </a:fillRef>
+                          <a:effectRef idx="0">
+                            <a:schemeClr val="accent6"/>
+                          </a:effectRef>
+                          <a:fontRef idx="minor">
+                            <a:schemeClr val="dk1"/>
+                          </a:fontRef>
+                        </wps:style>
+                        <wps:txbx>
+                          <w:txbxContent>
+                            <w:p>
+                              <w:pPr>
+                                <w:pStyle w:val="NormalWeb"/>
+                                <w:spacing w:before="0" w:beforeAutospacing="0" w:after="200" w:afterAutospacing="0" w:line="276" w:lineRule="auto"/>
+                                <w:jc w:val="center"/>
+                                <w:rPr>
+                                  <w:rFonts w:eastAsia="Calibri"/>
+                                  <w:sz w:val="16"/>
+                                  <w:szCs w:val="16"/>
+                                </w:rPr>
+                              </w:pPr>
+                              <w:r>
+                                <w:rPr>
+                                  <w:rFonts w:eastAsia="Calibri"/>
+                                  <w:sz w:val="16"/>
+                                  <w:szCs w:val="16"/>
+                                </w:rPr>
+                                <w:t>Find matching</w:t>
+                              </w:r>
+                              <w:r>
+                                <w:rPr>
+                                  <w:rFonts w:eastAsia="Calibri"/>
+                                  <w:sz w:val="16"/>
+                                  <w:szCs w:val="16"/>
+                                </w:rPr>
+                                <w:br/>
+                                <w:t>Sm, med, lg gear slot in tray</w:t>
+                              </w:r>
+                            </w:p>
+                            <w:p>
+                              <w:pPr>
+                                <w:pStyle w:val="NormalWeb"/>
+                                <w:spacing w:before="0" w:beforeAutospacing="0" w:after="200" w:afterAutospacing="0" w:line="276" w:lineRule="auto"/>
+                                <w:jc w:val="center"/>
+                              </w:pPr>
+                              <w:r>
+                                <w:rPr>
+                                  <w:rFonts w:eastAsia="Calibri"/>
+                                  <w:sz w:val="16"/>
+                                  <w:szCs w:val="16"/>
+                                </w:rPr>
+                                <w:t>IN</w:t>
+                              </w:r>
+                            </w:p>
+                          </w:txbxContent>
+                        </wps:txbx>
+                        <wps:bodyPr rot="0" spcFirstLastPara="0" vert="horz" wrap="square" lIns="91440" tIns="45720" rIns="91440" bIns="45720" numCol="1" spcCol="0" rtlCol="0" fromWordArt="0" anchor="ctr" anchorCtr="0" forceAA="0" compatLnSpc="1">
+                          <a:prstTxWarp prst="textNoShape">
+                            <a:avLst/>
+                          </a:prstTxWarp>
+                          <a:noAutofit/>
+                        </wps:bodyPr>
+                      </wps:wsp>
+                      <wps:wsp>
+                        <wps:cNvPr id="47" name="Straight Arrow Connector 47"/>
+                        <wps:cNvCnPr>
+                          <a:stCxn id="44" idx="2"/>
+                          <a:endCxn id="45" idx="0"/>
+                        </wps:cNvCnPr>
+                        <wps:spPr>
+                          <a:xfrm>
+                            <a:off x="2541270" y="1752600"/>
+                            <a:ext cx="21420" cy="225720"/>
+                          </a:xfrm>
+                          <a:prstGeom prst="straightConnector1">
+                            <a:avLst/>
+                          </a:prstGeom>
+                          <a:ln>
+                            <a:tailEnd type="triangle"/>
+                          </a:ln>
+                        </wps:spPr>
+                        <wps:style>
+                          <a:lnRef idx="1">
+                            <a:schemeClr val="accent1"/>
+                          </a:lnRef>
+                          <a:fillRef idx="0">
+                            <a:schemeClr val="accent1"/>
+                          </a:fillRef>
+                          <a:effectRef idx="0">
+                            <a:schemeClr val="accent1"/>
+                          </a:effectRef>
+                          <a:fontRef idx="minor">
+                            <a:schemeClr val="tx1"/>
+                          </a:fontRef>
+                        </wps:style>
+                        <wps:bodyPr/>
+                      </wps:wsp>
+                      <wps:wsp>
+                        <wps:cNvPr id="48" name="Straight Arrow Connector 48"/>
+                        <wps:cNvCnPr>
+                          <a:stCxn id="43" idx="2"/>
+                          <a:endCxn id="44" idx="0"/>
+                        </wps:cNvCnPr>
+                        <wps:spPr>
+                          <a:xfrm flipH="1">
+                            <a:off x="2541270" y="678180"/>
+                            <a:ext cx="3810" cy="213360"/>
+                          </a:xfrm>
+                          <a:prstGeom prst="straightConnector1">
+                            <a:avLst/>
+                          </a:prstGeom>
+                          <a:ln>
+                            <a:tailEnd type="triangle"/>
+                          </a:ln>
+                        </wps:spPr>
+                        <wps:style>
+                          <a:lnRef idx="1">
+                            <a:schemeClr val="accent1"/>
+                          </a:lnRef>
+                          <a:fillRef idx="0">
+                            <a:schemeClr val="accent1"/>
+                          </a:fillRef>
+                          <a:effectRef idx="0">
+                            <a:schemeClr val="accent1"/>
+                          </a:effectRef>
+                          <a:fontRef idx="minor">
+                            <a:schemeClr val="tx1"/>
+                          </a:fontRef>
+                        </wps:style>
+                        <wps:bodyPr/>
+                      </wps:wsp>
+                      <wps:wsp>
+                        <wps:cNvPr id="49" name="Text Box 49"/>
+                        <wps:cNvSpPr txBox="1"/>
+                        <wps:spPr>
+                          <a:xfrm>
+                            <a:off x="4495800" y="281940"/>
+                            <a:ext cx="678180" cy="281940"/>
+                          </a:xfrm>
+                          <a:prstGeom prst="rect">
+                            <a:avLst/>
+                          </a:prstGeom>
+                          <a:solidFill>
+                            <a:schemeClr val="lt1"/>
+                          </a:solidFill>
+                          <a:ln w="6350">
+                            <a:solidFill>
+                              <a:prstClr val="black"/>
+                            </a:solidFill>
+                          </a:ln>
+                        </wps:spPr>
+                        <wps:txbx>
+                          <w:txbxContent>
+                            <w:p>
+                              <w:pPr>
+                                <w:jc w:val="center"/>
+                                <w:rPr>
+                                  <w:sz w:val="16"/>
+                                  <w:szCs w:val="16"/>
+                                </w:rPr>
+                              </w:pPr>
+                              <w:r>
+                                <w:rPr>
+                                  <w:sz w:val="16"/>
+                                  <w:szCs w:val="16"/>
+                                </w:rPr>
+                                <w:t>Display</w:t>
+                              </w:r>
+                            </w:p>
+                          </w:txbxContent>
+                        </wps:txbx>
+                        <wps:bodyPr rot="0" spcFirstLastPara="0" vertOverflow="overflow" horzOverflow="overflow" vert="horz" wrap="square" lIns="91440" tIns="45720" rIns="91440" bIns="45720" numCol="1" spcCol="0" rtlCol="0" fromWordArt="0" anchor="t" anchorCtr="0" forceAA="0" compatLnSpc="1">
+                          <a:prstTxWarp prst="textNoShape">
+                            <a:avLst/>
+                          </a:prstTxWarp>
+                          <a:noAutofit/>
+                        </wps:bodyPr>
+                      </wps:wsp>
+                      <wps:wsp>
+                        <wps:cNvPr id="50" name="Text Box 49"/>
+                        <wps:cNvSpPr txBox="1"/>
+                        <wps:spPr>
+                          <a:xfrm>
+                            <a:off x="4523400" y="1185840"/>
+                            <a:ext cx="678180" cy="281940"/>
+                          </a:xfrm>
+                          <a:prstGeom prst="rect">
+                            <a:avLst/>
+                          </a:prstGeom>
+                          <a:solidFill>
+                            <a:schemeClr val="lt1"/>
+                          </a:solidFill>
+                          <a:ln w="6350">
+                            <a:solidFill>
+                              <a:prstClr val="black"/>
+                            </a:solidFill>
+                          </a:ln>
+                        </wps:spPr>
+                        <wps:txbx>
+                          <w:txbxContent>
+                            <w:p>
+                              <w:pPr>
+                                <w:pStyle w:val="NormalWeb"/>
+                                <w:spacing w:before="0" w:beforeAutospacing="0" w:after="200" w:afterAutospacing="0" w:line="276" w:lineRule="auto"/>
+                                <w:jc w:val="center"/>
+                              </w:pPr>
+                              <w:r>
+                                <w:rPr>
+                                  <w:rFonts w:ascii="Calibri" w:eastAsia="Calibri" w:hAnsi="Calibri"/>
+                                  <w:sz w:val="16"/>
+                                  <w:szCs w:val="16"/>
+                                </w:rPr>
+                                <w:t>None</w:t>
+                              </w:r>
+                            </w:p>
+                          </w:txbxContent>
+                        </wps:txbx>
+                        <wps:bodyPr rot="0" spcFirstLastPara="0" vert="horz" wrap="square" lIns="91440" tIns="45720" rIns="91440" bIns="45720" numCol="1" spcCol="0" rtlCol="0" fromWordArt="0" anchor="t" anchorCtr="0" forceAA="0" compatLnSpc="1">
+                          <a:prstTxWarp prst="textNoShape">
+                            <a:avLst/>
+                          </a:prstTxWarp>
+                          <a:noAutofit/>
+                        </wps:bodyPr>
+                      </wps:wsp>
+                      <wps:wsp>
+                        <wps:cNvPr id="51" name="Text Box 49"/>
+                        <wps:cNvSpPr txBox="1"/>
+                        <wps:spPr>
+                          <a:xfrm>
+                            <a:off x="4599600" y="2336460"/>
+                            <a:ext cx="678180" cy="281940"/>
+                          </a:xfrm>
+                          <a:prstGeom prst="rect">
+                            <a:avLst/>
+                          </a:prstGeom>
+                          <a:solidFill>
+                            <a:schemeClr val="lt1"/>
+                          </a:solidFill>
+                          <a:ln w="6350">
+                            <a:solidFill>
+                              <a:prstClr val="black"/>
+                            </a:solidFill>
+                          </a:ln>
+                        </wps:spPr>
+                        <wps:txbx>
+                          <w:txbxContent>
+                            <w:p>
+                              <w:pPr>
+                                <w:pStyle w:val="NormalWeb"/>
+                                <w:spacing w:before="0" w:beforeAutospacing="0" w:after="200" w:afterAutospacing="0" w:line="276" w:lineRule="auto"/>
+                                <w:jc w:val="center"/>
+                              </w:pPr>
+                              <w:r>
+                                <w:rPr>
+                                  <w:rFonts w:ascii="Calibri" w:eastAsia="Calibri" w:hAnsi="Calibri"/>
+                                  <w:sz w:val="16"/>
+                                  <w:szCs w:val="16"/>
+                                </w:rPr>
+                                <w:t>None</w:t>
+                              </w:r>
+                            </w:p>
+                          </w:txbxContent>
+                        </wps:txbx>
+                        <wps:bodyPr rot="0" spcFirstLastPara="0" vert="horz" wrap="square" lIns="91440" tIns="45720" rIns="91440" bIns="45720" numCol="1" spcCol="0" rtlCol="0" fromWordArt="0" anchor="t" anchorCtr="0" forceAA="0" compatLnSpc="1">
+                          <a:prstTxWarp prst="textNoShape">
+                            <a:avLst/>
+                          </a:prstTxWarp>
+                          <a:noAutofit/>
+                        </wps:bodyPr>
+                      </wps:wsp>
+                      <wps:wsp>
+                        <wps:cNvPr id="53" name="Elbow Connector 53"/>
+                        <wps:cNvCnPr>
+                          <a:stCxn id="45" idx="2"/>
+                          <a:endCxn id="44" idx="1"/>
+                        </wps:cNvCnPr>
+                        <wps:spPr>
+                          <a:xfrm rot="5400000" flipH="1">
+                            <a:off x="936540" y="1322790"/>
+                            <a:ext cx="1626870" cy="1625430"/>
+                          </a:xfrm>
+                          <a:prstGeom prst="bentConnector4">
+                            <a:avLst>
+                              <a:gd name="adj1" fmla="val -14052"/>
+                              <a:gd name="adj2" fmla="val 114064"/>
+                            </a:avLst>
+                          </a:prstGeom>
+                          <a:ln>
+                            <a:tailEnd type="triangle"/>
+                          </a:ln>
+                        </wps:spPr>
+                        <wps:style>
+                          <a:lnRef idx="1">
+                            <a:schemeClr val="accent5"/>
+                          </a:lnRef>
+                          <a:fillRef idx="0">
+                            <a:schemeClr val="accent5"/>
+                          </a:fillRef>
+                          <a:effectRef idx="0">
+                            <a:schemeClr val="accent5"/>
+                          </a:effectRef>
+                          <a:fontRef idx="minor">
+                            <a:schemeClr val="tx1"/>
+                          </a:fontRef>
+                        </wps:style>
+                        <wps:bodyPr/>
+                      </wps:wsp>
+                      <wps:wsp>
+                        <wps:cNvPr id="54" name="Straight Arrow Connector 54"/>
+                        <wps:cNvCnPr>
+                          <a:stCxn id="43" idx="3"/>
+                          <a:endCxn id="49" idx="1"/>
+                        </wps:cNvCnPr>
+                        <wps:spPr>
+                          <a:xfrm>
+                            <a:off x="4130040" y="419100"/>
+                            <a:ext cx="365760" cy="3810"/>
+                          </a:xfrm>
+                          <a:prstGeom prst="straightConnector1">
+                            <a:avLst/>
+                          </a:prstGeom>
+                          <a:ln>
+                            <a:tailEnd type="triangle"/>
+                          </a:ln>
+                        </wps:spPr>
+                        <wps:style>
+                          <a:lnRef idx="1">
+                            <a:schemeClr val="accent1"/>
+                          </a:lnRef>
+                          <a:fillRef idx="0">
+                            <a:schemeClr val="accent1"/>
+                          </a:fillRef>
+                          <a:effectRef idx="0">
+                            <a:schemeClr val="accent1"/>
+                          </a:effectRef>
+                          <a:fontRef idx="minor">
+                            <a:schemeClr val="tx1"/>
+                          </a:fontRef>
+                        </wps:style>
+                        <wps:bodyPr/>
+                      </wps:wsp>
+                      <wps:wsp>
+                        <wps:cNvPr id="55" name="Straight Arrow Connector 55"/>
+                        <wps:cNvCnPr>
+                          <a:stCxn id="44" idx="3"/>
+                          <a:endCxn id="50" idx="1"/>
+                        </wps:cNvCnPr>
+                        <wps:spPr>
+                          <a:xfrm>
+                            <a:off x="4145280" y="1322070"/>
+                            <a:ext cx="378120" cy="4740"/>
+                          </a:xfrm>
+                          <a:prstGeom prst="straightConnector1">
+                            <a:avLst/>
+                          </a:prstGeom>
+                          <a:ln>
+                            <a:tailEnd type="triangle"/>
+                          </a:ln>
+                        </wps:spPr>
+                        <wps:style>
+                          <a:lnRef idx="1">
+                            <a:schemeClr val="accent1"/>
+                          </a:lnRef>
+                          <a:fillRef idx="0">
+                            <a:schemeClr val="accent1"/>
+                          </a:fillRef>
+                          <a:effectRef idx="0">
+                            <a:schemeClr val="accent1"/>
+                          </a:effectRef>
+                          <a:fontRef idx="minor">
+                            <a:schemeClr val="tx1"/>
+                          </a:fontRef>
+                        </wps:style>
+                        <wps:bodyPr/>
+                      </wps:wsp>
+                      <wps:wsp>
+                        <wps:cNvPr id="56" name="Straight Arrow Connector 56"/>
+                        <wps:cNvCnPr>
+                          <a:stCxn id="45" idx="3"/>
+                          <a:endCxn id="51" idx="1"/>
+                        </wps:cNvCnPr>
+                        <wps:spPr>
+                          <a:xfrm>
+                            <a:off x="4145280" y="2463630"/>
+                            <a:ext cx="454320" cy="13800"/>
+                          </a:xfrm>
+                          <a:prstGeom prst="straightConnector1">
+                            <a:avLst/>
+                          </a:prstGeom>
+                          <a:ln>
+                            <a:tailEnd type="triangle"/>
+                          </a:ln>
+                        </wps:spPr>
+                        <wps:style>
+                          <a:lnRef idx="1">
+                            <a:schemeClr val="accent1"/>
+                          </a:lnRef>
+                          <a:fillRef idx="0">
+                            <a:schemeClr val="accent1"/>
+                          </a:fillRef>
+                          <a:effectRef idx="0">
+                            <a:schemeClr val="accent1"/>
+                          </a:effectRef>
+                          <a:fontRef idx="minor">
+                            <a:schemeClr val="tx1"/>
+                          </a:fontRef>
+                        </wps:style>
+                        <wps:bodyPr/>
+                      </wps:wsp>
+                    </wpc:wpc>
+                  </a:graphicData>
+                </a:graphic>
+              </wp:inline>
+            </w:drawing>
+          </mc:Choice>
+          <mc:Fallback>
+            <w:pict>
+              <v:group id="Canvas 42" o:spid="_x0000_s1026" editas="canvas" style="width:6in;height:252pt;mso-position-horizontal-relative:char;mso-position-vertical-relative:line" coordsize="54864,32004" o:gfxdata="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">
+                <v:shapetype id="_x0000_t75" coordsize="21600,21600" o:spt="75" o:preferrelative="t" path="m@4@5l@4@11@9@11@9@5xe" filled="f" stroked="f">
+                  <v:stroke joinstyle="miter"/>
+                  <v:formulas>
+                    <v:f eqn="if lineDrawn pixelLineWidth 0"/>
+                    <v:f eqn="sum @0 1 0"/>
+                    <v:f eqn="sum 0 0 @1"/>
+                    <v:f eqn="prod @2 1 2"/>
+                    <v:f eqn="prod @3 21600 pixelWidth"/>
+                    <v:f eqn="prod @3 21600 pixelHeight"/>
+                    <v:f eqn="sum @0 0 1"/>
+                    <v:f eqn="prod @6 1 2"/>
+                    <v:f eqn="prod @7 21600 pixelWidth"/>
+                    <v:f eqn="sum @8 21600 0"/>
+                    <v:f eqn="prod @7 21600 pixelHeight"/>
+                    <v:f eqn="sum @10 21600 0"/>
+                  </v:formulas>
+                  <v:path o:extrusionok="f" gradientshapeok="t" o:connecttype="rect"/>
+                  <o:lock v:ext="edit" aspectratio="t"/>
+                </v:shapetype>
+                <v:shape id="_x0000_s1027" type="#_x0000_t75" style="position:absolute;width:54864;height:32004;visibility:visible;mso-wrap-style:square">
+                  <v:fill o:detectmouseclick="t"/>
+                  <v:path o:connecttype="none"/>
+                </v:shape>
+                <v:shapetype id="_x0000_t112" coordsize="21600,21600" o:spt="112" path="m,l,21600r21600,l21600,xem2610,nfl2610,21600em18990,nfl18990,21600e">
+                  <v:stroke joinstyle="miter"/>
+                  <v:path o:extrusionok="f" gradientshapeok="t" o:connecttype="rect" textboxrect="2610,0,18990,21600"/>
+                </v:shapetype>
+                <v:shape id="Flowchart: Predefined Process 43" o:spid="_x0000_s1028" type="#_x0000_t112" style="position:absolute;left:9601;top:1600;width:31699;height:5181;visibility:visible;mso-wrap-style:square;v-text-anchor:middle" o:gfxdata="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" fillcolor="white [3201]" strokecolor="#f79646 [3209]" strokeweight="2pt">
+                  <v:textbox>
+                    <w:txbxContent>
+                      <w:p>
+                        <w:pPr>
+                          <w:jc w:val="center"/>
+                          <w:rPr>
+                            <w:sz w:val="16"/>
+                            <w:szCs w:val="16"/>
+                          </w:rPr>
+                        </w:pPr>
+                        <w:r>
+                          <w:rPr>
+                            <w:sz w:val="16"/>
+                            <w:szCs w:val="16"/>
+                          </w:rPr>
+                          <w:t>Setup all instance</w:t>
+                        </w:r>
+                        <w:r>
+                          <w:rPr>
+                            <w:sz w:val="16"/>
+                            <w:szCs w:val="16"/>
+                          </w:rPr>
+                          <w:br/>
+                        </w:r>
+                        <w:r>
+                          <w:rPr>
+                            <w:sz w:val="16"/>
+                            <w:szCs w:val="16"/>
+                          </w:rPr>
+                          <w:t xml:space="preserve"> of gear and tray </w:t>
+                        </w:r>
+                      </w:p>
+                    </w:txbxContent>
+                  </v:textbox>
+                </v:shape>
+                <v:shapetype id="_x0000_t4" coordsize="21600,21600" o:spt="4" path="m10800,l,10800,10800,21600,21600,10800xe">
+                  <v:stroke joinstyle="miter"/>
+                  <v:path gradientshapeok="t" o:connecttype="rect" textboxrect="5400,5400,16200,16200"/>
+                </v:shapetype>
+                <v:shape id="Diamond 44" o:spid="_x0000_s1029" type="#_x0000_t4" style="position:absolute;left:9372;top:8915;width:32080;height:8611;visibility:visible;mso-wrap-style:square;v-text-anchor:middle" o:gfxdata="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" fillcolor="white [3201]" strokecolor="#f79646 [3209]" strokeweight="2pt">
+                  <v:textbox>
+                    <w:txbxContent>
+                      <w:p>
+                        <w:pPr>
+                          <w:jc w:val="center"/>
+                          <w:rPr>
+                            <w:sz w:val="16"/>
+                            <w:szCs w:val="16"/>
+                          </w:rPr>
+                        </w:pPr>
+                        <w:r>
+                          <w:rPr>
+                            <w:sz w:val="16"/>
+                            <w:szCs w:val="16"/>
+                          </w:rPr>
+                          <w:t>Find instance of gear</w:t>
+                        </w:r>
+                        <w:r>
+                          <w:rPr>
+                            <w:sz w:val="16"/>
+                            <w:szCs w:val="16"/>
+                          </w:rPr>
+                          <w:br/>
+                        </w:r>
+                        <w:r>
+                          <w:rPr>
+                            <w:sz w:val="16"/>
+                            <w:szCs w:val="16"/>
+                          </w:rPr>
+                          <w:t>Sm, med, lg</w:t>
+                        </w:r>
+                      </w:p>
+                    </w:txbxContent>
+                  </v:textbox>
+                </v:shape>
+                <v:shape id="Diamond 45" o:spid="_x0000_s1030" type="#_x0000_t4" style="position:absolute;left:9801;top:19783;width:31651;height:9706;visibility:visible;mso-wrap-style:square;v-text-anchor:middle" o:gfxdata="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" fillcolor="white [3201]" strokecolor="#f79646 [3209]" strokeweight="2pt">
+                  <v:textbox>
+                    <w:txbxContent>
+                      <w:p>
+                        <w:pPr>
+                          <w:pStyle w:val="NormalWeb"/>
+                          <w:spacing w:before="0" w:beforeAutospacing="0" w:after="200" w:afterAutospacing="0" w:line="276" w:lineRule="auto"/>
+                          <w:jc w:val="center"/>
+                          <w:rPr>
+                            <w:rFonts w:eastAsia="Calibri"/>
+                            <w:sz w:val="16"/>
+                            <w:szCs w:val="16"/>
+                          </w:rPr>
+                        </w:pPr>
+                        <w:r>
+                          <w:rPr>
+                            <w:rFonts w:eastAsia="Calibri"/>
+                            <w:sz w:val="16"/>
+                            <w:szCs w:val="16"/>
+                          </w:rPr>
+                          <w:t>Find matching</w:t>
+                        </w:r>
+                        <w:r>
+                          <w:rPr>
+                            <w:rFonts w:eastAsia="Calibri"/>
+                            <w:sz w:val="16"/>
+                            <w:szCs w:val="16"/>
+                          </w:rPr>
+                          <w:br/>
+                          <w:t>Sm, med, lg gear slot in tray</w:t>
+                        </w:r>
+                      </w:p>
+                      <w:p>
+                        <w:pPr>
+                          <w:pStyle w:val="NormalWeb"/>
+                          <w:spacing w:before="0" w:beforeAutospacing="0" w:after="200" w:afterAutospacing="0" w:line="276" w:lineRule="auto"/>
+                          <w:jc w:val="center"/>
+                        </w:pPr>
+                        <w:r>
+                          <w:rPr>
+                            <w:rFonts w:eastAsia="Calibri"/>
+                            <w:sz w:val="16"/>
+                            <w:szCs w:val="16"/>
+                          </w:rPr>
+                          <w:t>IN</w:t>
+                        </w:r>
+                      </w:p>
+                    </w:txbxContent>
+                  </v:textbox>
+                </v:shape>
+                <v:shapetype id="_x0000_t32" coordsize="21600,21600" o:spt="32" o:oned="t" path="m,l21600,21600e" filled="f">
+                  <v:path arrowok="t" fillok="f" o:connecttype="none"/>
+                  <o:lock v:ext="edit" shapetype="t"/>
+                </v:shapetype>
+                <v:shape id="Straight Arrow Connector 47" o:spid="_x0000_s1031" type="#_x0000_t32" style="position:absolute;left:25412;top:17526;width:214;height:2257;visibility:visible;mso-wrap-style:square" o:connectortype="straight" o:gfxdata="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" strokecolor="#4579b8 [3044]">
+                  <v:stroke endarrow="block"/>
+                </v:shape>
+                <v:shape id="Straight Arrow Connector 48" o:spid="_x0000_s1032" type="#_x0000_t32" style="position:absolute;left:25412;top:6781;width:38;height:2134;flip:x;visibility:visible;mso-wrap-style:square" o:connectortype="straight" o:gfxdata="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" strokecolor="#4579b8 [3044]">
+                  <v:stroke endarrow="block"/>
+                </v:shape>
+                <v:shapetype id="_x0000_t202" coordsize="21600,21600" o:spt="202" path="m,l,21600r21600,l21600,xe">
+                  <v:stroke joinstyle="miter"/>
+                  <v:path gradientshapeok="t" o:connecttype="rect"/>
+                </v:shapetype>
+                <v:shape id="Text Box 49" o:spid="_x0000_s1033" type="#_x0000_t202" style="position:absolute;left:44958;top:2819;width:6781;height:2819;visibility:visible;mso-wrap-style:square;v-text-anchor:top" o:gfxdata="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" fillcolor="white [3201]" strokeweight=".5pt">
+                  <v:textbox>
+                    <w:txbxContent>
+                      <w:p>
+                        <w:pPr>
+                          <w:jc w:val="center"/>
+                          <w:rPr>
+                            <w:sz w:val="16"/>
+                            <w:szCs w:val="16"/>
+                          </w:rPr>
+                        </w:pPr>
+                        <w:r>
+                          <w:rPr>
+                            <w:sz w:val="16"/>
+                            <w:szCs w:val="16"/>
+                          </w:rPr>
+                          <w:t>Display</w:t>
+                        </w:r>
+                      </w:p>
+                    </w:txbxContent>
+                  </v:textbox>
+                </v:shape>
+                <v:shape id="Text Box 49" o:spid="_x0000_s1034" type="#_x0000_t202" style="position:absolute;left:45234;top:11858;width:6781;height:2819;visibility:visible;mso-wrap-style:square;v-text-anchor:top" o:gfxdata="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" fillcolor="white [3201]" strokeweight=".5pt">
+                  <v:textbox>
+                    <w:txbxContent>
+                      <w:p>
+                        <w:pPr>
+                          <w:pStyle w:val="NormalWeb"/>
+                          <w:spacing w:before="0" w:beforeAutospacing="0" w:after="200" w:afterAutospacing="0" w:line="276" w:lineRule="auto"/>
+                          <w:jc w:val="center"/>
+                        </w:pPr>
+                        <w:r>
+                          <w:rPr>
+                            <w:rFonts w:ascii="Calibri" w:eastAsia="Calibri" w:hAnsi="Calibri"/>
+                            <w:sz w:val="16"/>
+                            <w:szCs w:val="16"/>
+                          </w:rPr>
+                          <w:t>None</w:t>
+                        </w:r>
+                      </w:p>
+                    </w:txbxContent>
+                  </v:textbox>
+                </v:shape>
+                <v:shape id="Text Box 49" o:spid="_x0000_s1035" type="#_x0000_t202" style="position:absolute;left:45996;top:23364;width:6781;height:2820;visibility:visible;mso-wrap-style:square;v-text-anchor:top" o:gfxdata="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" fillcolor="white [3201]" strokeweight=".5pt">
+                  <v:textbox>
+                    <w:txbxContent>
+                      <w:p>
+                        <w:pPr>
+                          <w:pStyle w:val="NormalWeb"/>
+                          <w:spacing w:before="0" w:beforeAutospacing="0" w:after="200" w:afterAutospacing="0" w:line="276" w:lineRule="auto"/>
+                          <w:jc w:val="center"/>
+                        </w:pPr>
+                        <w:r>
+                          <w:rPr>
+                            <w:rFonts w:ascii="Calibri" w:eastAsia="Calibri" w:hAnsi="Calibri"/>
+                            <w:sz w:val="16"/>
+                            <w:szCs w:val="16"/>
+                          </w:rPr>
+                          <w:t>None</w:t>
+                        </w:r>
+                      </w:p>
+                    </w:txbxContent>
+                  </v:textbox>
+                </v:shape>
+                <v:shapetype id="_x0000_t35" coordsize="21600,21600" o:spt="35" o:oned="t" adj="10800,10800" path="m,l@0,0@0@1,21600@1,21600,21600e" filled="f">
+                  <v:stroke joinstyle="miter"/>
+                  <v:formulas>
+                    <v:f eqn="val #0"/>
+                    <v:f eqn="val #1"/>
+                    <v:f eqn="mid #0 width"/>
+                    <v:f eqn="prod #1 1 2"/>
+                  </v:formulas>
+                  <v:path arrowok="t" fillok="f" o:connecttype="none"/>
+                  <v:handles>
+                    <v:h position="#0,@3"/>
+                    <v:h position="@2,#1"/>
+                  </v:handles>
+                  <o:lock v:ext="edit" shapetype="t"/>
+                </v:shapetype>
+                <v:shape id="Elbow Connector 53" o:spid="_x0000_s1036" type="#_x0000_t35" style="position:absolute;left:9364;top:13228;width:16269;height:16254;rotation:-90;flip:x;visibility:visible;mso-wrap-style:square" o:connectortype="elbow" o:gfxdata="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" adj="-3035,24638" strokecolor="#40a7c2 [3048]">
+                  <v:stroke endarrow="block"/>
+                </v:shape>
+                <v:shape id="Straight Arrow Connector 54" o:spid="_x0000_s1037" type="#_x0000_t32" style="position:absolute;left:41300;top:4191;width:3658;height:38;visibility:visible;mso-wrap-style:square" o:connectortype="straight" o:gfxdata="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" strokecolor="#4579b8 [3044]">
+                  <v:stroke endarrow="block"/>
+                </v:shape>
+                <v:shape id="Straight Arrow Connector 55" o:spid="_x0000_s1038" type="#_x0000_t32" style="position:absolute;left:41452;top:13220;width:3782;height:48;visibility:visible;mso-wrap-style:square" o:connectortype="straight" o:gfxdata="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" strokecolor="#4579b8 [3044]">
+                  <v:stroke endarrow="block"/>
+                </v:shape>
+                <v:shape id="Straight Arrow Connector 56" o:spid="_x0000_s1039" type="#_x0000_t32" style="position:absolute;left:41452;top:24636;width:4544;height:138;visibility:visible;mso-wrap-style:square" o:connectortype="straight" o:gfxdata="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" strokecolor="#4579b8 [3044]">
+                  <v:stroke endarrow="block"/>
+                </v:shape>
+                <w10:anchorlock/>
+              </v:group>
+            </w:pict>
+          </mc:Fallback>
+        </mc:AlternateContent>
+      </w:r>
+      <w:bookmarkEnd w:id="2"/>
+    </w:p>
+    <w:p/>
+    <w:p/>
+    <w:p>
+      <w:pPr>
+        <w:pStyle w:val="Heading1"/>
+      </w:pPr>
+      <w:r>
         <w:t>Robot Configuration</w:t>
       </w:r>
     </w:p>
@@ -10688,7 +11690,11 @@
         <w:t xml:space="preserve"> arms</w:t>
       </w:r>
       <w:r>
-        <w:t xml:space="preserve"> can be </w:t>
+        <w:t xml:space="preserve"> </w:t>
+      </w:r>
+      <w:r>
+        <w:lastRenderedPageBreak/>
+        <w:t xml:space="preserve">can be </w:t>
       </w:r>
       <w:r>
         <w:t>made</w:t>
@@ -10874,115 +11880,112 @@
         <w:t xml:space="preserve"> For example,</w:t>
       </w:r>
       <w:r>
-        <w:t xml:space="preserve"> an "elbow" could be up or down, the base joint forward or swiveled around 180o or even an articulated </w:t>
-      </w:r>
-      <w:r>
+        <w:t xml:space="preserve"> an "elbow" could be up or down, the base joint forward or swiveled around 180o or even an articulated wrist  can have the wrist swiveled 180o to reach an object. The number of joint </w:t>
+      </w:r>
+      <w:r>
+        <w:t>affects</w:t>
+      </w:r>
+      <w:r>
+        <w:t xml:space="preserve"> the number of solutions. </w:t>
+      </w:r>
+      <w:r>
+        <w:t xml:space="preserve">The number of axes determines the number of solutions, and as is often the case with 7 or more degree of freedom robots, it is required to fix the solution of one joint or an infinite number of robot poses. </w:t>
+      </w:r>
+    </w:p>
+    <w:p>
+      <w:r>
+        <w:t xml:space="preserve">This section </w:t>
+      </w:r>
+      <w:r>
+        <w:t>will attempt to categorize</w:t>
+      </w:r>
+      <w:r>
+        <w:t xml:space="preserve"> the various configurations that different styles of manipulator robots may encounter</w:t>
+      </w:r>
+      <w:r>
+        <w:t xml:space="preserve"> and provide a coding mechanism in which to describe the configuration</w:t>
+      </w:r>
+      <w:r>
+        <w:t xml:space="preserve">. </w:t>
+      </w:r>
+      <w:r>
+        <w:t xml:space="preserve"> Generally, for non-redundant robots, each configuration can be mapped into revolute ranges for each joint. For example, a shoulder up could result in a min and max joint angle of: </w:t>
+      </w:r>
+    </w:p>
+    <w:p>
+      <w:r>
+        <w:t xml:space="preserve">To understand the requirement of arm configuration, let's start with </w:t>
+      </w:r>
+      <w:r>
+        <w:t xml:space="preserve">an example. </w:t>
+      </w:r>
+      <w:r>
+        <w:t xml:space="preserve">For example, the Fanuc LR Mate </w:t>
+      </w:r>
+      <w:r>
+        <w:t>200id is</w:t>
+      </w:r>
+      <w:r>
+        <w:t xml:space="preserve"> a 6-axis robot arm </w:t>
+      </w:r>
+      <w:r>
+        <w:t>with an articulated wrist is shown below. One anomaly occurs when the Fanuc LR Mate</w:t>
+      </w:r>
+      <w:r>
+        <w:t xml:space="preserve"> can reach the same pose by offsetting a twist in joint 4 with </w:t>
+      </w:r>
+      <w:r>
+        <w:t>a</w:t>
+      </w:r>
+      <w:r>
+        <w:t xml:space="preserve"> twist in joint </w:t>
+      </w:r>
+      <w:r>
+        <w:t>6 leading</w:t>
+      </w:r>
+      <w:r>
+        <w:t xml:space="preserve"> to an infinite number of joint solutions to attain a pose.</w:t>
+      </w:r>
+      <w:r>
+        <w:t xml:space="preserve"> This is known as a singularity. </w:t>
+      </w:r>
+      <w:r>
+        <w:t>A singularity is</w:t>
+      </w:r>
+      <w:r>
+        <w:t xml:space="preserve"> defined as </w:t>
+      </w:r>
+      <w:r>
+        <w:t xml:space="preserve">a </w:t>
+      </w:r>
+      <w:r>
+        <w:t xml:space="preserve">robot </w:t>
+      </w:r>
+      <w:r>
+        <w:t xml:space="preserve">configuration in which the joint </w:t>
+      </w:r>
+      <w:r>
+        <w:t>positions</w:t>
+      </w:r>
+      <w:r>
+        <w:t xml:space="preserve"> no longer completely define the </w:t>
+      </w:r>
+      <w:r>
+        <w:t>robot pose</w:t>
+      </w:r>
+      <w:r>
+        <w:t>.</w:t>
+      </w:r>
+    </w:p>
+    <w:p>
+      <w:pPr>
+        <w:keepNext/>
+      </w:pPr>
+      <w:r>
+        <w:rPr>
+          <w:noProof/>
+        </w:rPr>
         <w:lastRenderedPageBreak/>
-        <w:t xml:space="preserve">wrist  can have the wrist swiveled 180o to reach an object. The number of joint </w:t>
-      </w:r>
-      <w:r>
-        <w:t>affects</w:t>
-      </w:r>
-      <w:r>
-        <w:t xml:space="preserve"> the number of solutions. </w:t>
-      </w:r>
-      <w:r>
-        <w:t xml:space="preserve">The number of axes determines the number of solutions, and as is often the case with 7 or more degree of freedom robots, it is required to fix the solution of one joint or an infinite number of robot poses. </w:t>
-      </w:r>
-    </w:p>
-    <w:p>
-      <w:r>
-        <w:t xml:space="preserve">This section </w:t>
-      </w:r>
-      <w:r>
-        <w:t>will attempt to categorize</w:t>
-      </w:r>
-      <w:r>
-        <w:t xml:space="preserve"> the various configurations that different styles of manipulator robots may encounter</w:t>
-      </w:r>
-      <w:r>
-        <w:t xml:space="preserve"> and provide a coding mechanism in which to describe the configuration</w:t>
-      </w:r>
-      <w:r>
-        <w:t xml:space="preserve">. </w:t>
-      </w:r>
-      <w:r>
-        <w:t xml:space="preserve"> Generally, for non-redundant robots, each configuration can be mapped into revolute ranges for each joint. For example, a shoulder up could result in a min and max joint angle of: </w:t>
-      </w:r>
-    </w:p>
-    <w:p>
-      <w:r>
-        <w:t xml:space="preserve">To understand the requirement of arm configuration, let's start with </w:t>
-      </w:r>
-      <w:r>
-        <w:t xml:space="preserve">an example. </w:t>
-      </w:r>
-      <w:r>
-        <w:t xml:space="preserve">For example, the Fanuc LR Mate </w:t>
-      </w:r>
-      <w:r>
-        <w:t>200id is</w:t>
-      </w:r>
-      <w:r>
-        <w:t xml:space="preserve"> a 6-axis robot arm </w:t>
-      </w:r>
-      <w:r>
-        <w:t>with an articulated wrist is shown below. One anomaly occurs when the Fanuc LR Mate</w:t>
-      </w:r>
-      <w:r>
-        <w:t xml:space="preserve"> can reach the same pose by offsetting a twist in joint 4 with </w:t>
-      </w:r>
-      <w:r>
-        <w:t>a</w:t>
-      </w:r>
-      <w:r>
-        <w:t xml:space="preserve"> twist in joint </w:t>
-      </w:r>
-      <w:r>
-        <w:t>6 leading</w:t>
-      </w:r>
-      <w:r>
-        <w:t xml:space="preserve"> to an infinite number of joint solutions to attain a pose.</w:t>
-      </w:r>
-      <w:r>
-        <w:t xml:space="preserve"> This is known as a singularity. </w:t>
-      </w:r>
-      <w:r>
-        <w:t>A singularity is</w:t>
-      </w:r>
-      <w:r>
-        <w:t xml:space="preserve"> defined as </w:t>
-      </w:r>
-      <w:r>
-        <w:t xml:space="preserve">a </w:t>
-      </w:r>
-      <w:r>
-        <w:t xml:space="preserve">robot </w:t>
-      </w:r>
-      <w:r>
-        <w:t xml:space="preserve">configuration in which the joint </w:t>
-      </w:r>
-      <w:r>
-        <w:t>positions</w:t>
-      </w:r>
-      <w:r>
-        <w:t xml:space="preserve"> no longer completely define the </w:t>
-      </w:r>
-      <w:r>
-        <w:t>robot pose</w:t>
-      </w:r>
-      <w:r>
-        <w:t>.</w:t>
-      </w:r>
-    </w:p>
-    <w:p>
-      <w:pPr>
-        <w:keepNext/>
-      </w:pPr>
-      <w:r>
-        <w:rPr>
-          <w:noProof/>
-        </w:rPr>
         <w:drawing>
           <wp:inline distT="0" distB="0" distL="0" distR="0">
             <wp:extent cx="4603750" cy="3232150"/>
@@ -11040,14 +12043,27 @@
       <w:r>
         <w:t xml:space="preserve">Figure </w:t>
       </w:r>
-      <w:fldSimple w:instr=" SEQ Figure \* ARABIC ">
-        <w:r>
-          <w:rPr>
-            <w:noProof/>
-          </w:rPr>
-          <w:t>10</w:t>
-        </w:r>
-      </w:fldSimple>
+      <w:r>
+        <w:fldChar w:fldCharType="begin"/>
+      </w:r>
+      <w:r>
+        <w:instrText xml:space="preserve"> SEQ Figure \* ARABIC </w:instrText>
+      </w:r>
+      <w:r>
+        <w:fldChar w:fldCharType="separate"/>
+      </w:r>
+      <w:r>
+        <w:rPr>
+          <w:noProof/>
+        </w:rPr>
+        <w:t>10</w:t>
+      </w:r>
+      <w:r>
+        <w:rPr>
+          <w:noProof/>
+        </w:rPr>
+        <w:fldChar w:fldCharType="end"/>
+      </w:r>
       <w:r>
         <w:t xml:space="preserve"> </w:t>
       </w:r>
@@ -11077,7 +12093,6 @@
         <w:rPr>
           <w:noProof/>
         </w:rPr>
-        <w:lastRenderedPageBreak/>
         <w:drawing>
           <wp:inline distT="0" distB="0" distL="0" distR="0">
             <wp:extent cx="4603750" cy="3232150"/>
@@ -11135,14 +12150,30 @@
       <w:r>
         <w:t xml:space="preserve">Figure </w:t>
       </w:r>
-      <w:fldSimple w:instr=" SEQ Figure \* ARABIC ">
-        <w:r>
-          <w:rPr>
-            <w:noProof/>
-          </w:rPr>
-          <w:t>11</w:t>
-        </w:r>
-      </w:fldSimple>
+      <w:r>
+        <w:fldChar w:fldCharType="begin"/>
+      </w:r>
+      <w:r>
+        <w:instrText xml:space="preserve"> SEQ Figure \* ARABI</w:instrText>
+      </w:r>
+      <w:r>
+        <w:instrText xml:space="preserve">C </w:instrText>
+      </w:r>
+      <w:r>
+        <w:fldChar w:fldCharType="separate"/>
+      </w:r>
+      <w:r>
+        <w:rPr>
+          <w:noProof/>
+        </w:rPr>
+        <w:t>11</w:t>
+      </w:r>
+      <w:r>
+        <w:rPr>
+          <w:noProof/>
+        </w:rPr>
+        <w:fldChar w:fldCharType="end"/>
+      </w:r>
       <w:r>
         <w:t xml:space="preserve">Fanuc LR Mate  </w:t>
       </w:r>
@@ -11219,15 +12250,12 @@
           </wp:inline>
         </w:drawing>
       </w:r>
-      <w:bookmarkStart w:id="2" w:name="_GoBack"/>
-      <w:bookmarkEnd w:id="2"/>
     </w:p>
     <w:p>
       <w:r>
         <w:rPr>
           <w:noProof/>
         </w:rPr>
-        <w:lastRenderedPageBreak/>
         <w:drawing>
           <wp:inline distT="0" distB="0" distL="0" distR="0">
             <wp:extent cx="1661160" cy="2788920"/>
@@ -11338,6 +12366,7 @@
         <w:rPr>
           <w:noProof/>
         </w:rPr>
+        <w:lastRenderedPageBreak/>
         <w:drawing>
           <wp:inline distT="0" distB="0" distL="0" distR="0">
             <wp:extent cx="1722120" cy="2499360"/>
@@ -11449,7 +12478,6 @@
         <w:rPr>
           <w:noProof/>
         </w:rPr>
-        <w:lastRenderedPageBreak/>
         <w:drawing>
           <wp:inline distT="0" distB="0" distL="0" distR="0">
             <wp:extent cx="5113020" cy="1638300"/>
@@ -11505,6 +12533,7 @@
         <w:rPr>
           <w:noProof/>
         </w:rPr>
+        <w:lastRenderedPageBreak/>
         <w:drawing>
           <wp:inline distT="0" distB="0" distL="0" distR="0">
             <wp:extent cx="2179320" cy="2659380"/>
@@ -11614,7 +12643,6 @@
         <w:rPr>
           <w:noProof/>
         </w:rPr>
-        <w:lastRenderedPageBreak/>
         <w:drawing>
           <wp:inline distT="0" distB="0" distL="0" distR="0">
             <wp:extent cx="2804160" cy="2705100"/>
@@ -11723,6 +12751,7 @@
         <w:rPr>
           <w:noProof/>
         </w:rPr>
+        <w:lastRenderedPageBreak/>
         <w:drawing>
           <wp:inline distT="0" distB="0" distL="0" distR="0">
             <wp:extent cx="5135880" cy="1173480"/>
@@ -14660,14 +15689,14 @@
     <w:charset w:val="00"/>
     <w:family w:val="roman"/>
     <w:pitch w:val="variable"/>
-    <w:sig w:usb0="E0002AFF" w:usb1="C0007841" w:usb2="00000009" w:usb3="00000000" w:csb0="000001FF" w:csb1="00000000"/>
+    <w:sig w:usb0="E0002AFF" w:usb1="C0007843" w:usb2="00000009" w:usb3="00000000" w:csb0="000001FF" w:csb1="00000000"/>
   </w:font>
   <w:font w:name="Courier New">
     <w:panose1 w:val="02070309020205020404"/>
     <w:charset w:val="00"/>
     <w:family w:val="modern"/>
     <w:pitch w:val="fixed"/>
-    <w:sig w:usb0="E0002AFF" w:usb1="C0007843" w:usb2="00000009" w:usb3="00000000" w:csb0="000001FF" w:csb1="00000000"/>
+    <w:sig w:usb0="20002A87" w:usb1="00000000" w:usb2="00000000" w:usb3="00000000" w:csb0="000001FF" w:csb1="00000000"/>
   </w:font>
   <w:font w:name="Wingdings">
     <w:panose1 w:val="05000000000000000000"/>
@@ -15533,7 +16562,7 @@
 </file>
 
 <file path=customXml/itemProps1.xml><?xml version="1.0" encoding="utf-8"?>
-<ds:datastoreItem xmlns:ds="http://schemas.openxmlformats.org/officeDocument/2006/customXml" ds:itemID="{EF5CBAA4-9AE6-4A60-963B-5DCB78990B55}">
+<ds:datastoreItem xmlns:ds="http://schemas.openxmlformats.org/officeDocument/2006/customXml" ds:itemID="{E09BF239-B265-4182-96C8-5F74B7C3D4EB}">
   <ds:schemaRefs>
     <ds:schemaRef ds:uri="http://schemas.openxmlformats.org/officeDocument/2006/bibliography"/>
   </ds:schemaRefs>

</xml_diff>

<commit_message>
attempt fix of markdown 8
</commit_message>
<xml_diff>
--- a/nistfanuc_ws/NistControllerReadme.docx
+++ b/nistfanuc_ws/NistControllerReadme.docx
@@ -1,6 +1,6 @@
 
 <file path=word/document.xml><?xml version="1.0" encoding="utf-8"?>
-<w:document xmlns:wpc="http://schemas.microsoft.com/office/word/2010/wordprocessingCanvas" xmlns:cx="http://schemas.microsoft.com/office/drawing/2014/chartex" xmlns:cx1="http://schemas.microsoft.com/office/drawing/2015/9/8/chartex" xmlns:cx2="http://schemas.microsoft.com/office/drawing/2015/10/21/chartex" xmlns:mc="http://schemas.openxmlformats.org/markup-compatibility/2006" xmlns:o="urn:schemas-microsoft-com:office:office" xmlns:r="http://schemas.openxmlformats.org/officeDocument/2006/relationships" xmlns:m="http://schemas.openxmlformats.org/officeDocument/2006/math" xmlns:v="urn:schemas-microsoft-com:vml" xmlns:wp14="http://schemas.microsoft.com/office/word/2010/wordprocessingDrawing" xmlns:wp="http://schemas.openxmlformats.org/drawingml/2006/wordprocessingDrawing" xmlns:w10="urn:schemas-microsoft-com:office:word" xmlns:w="http://schemas.openxmlformats.org/wordprocessingml/2006/main" xmlns:w14="http://schemas.microsoft.com/office/word/2010/wordml" xmlns:w15="http://schemas.microsoft.com/office/word/2012/wordml" xmlns:w16se="http://schemas.microsoft.com/office/word/2015/wordml/symex" xmlns:wpg="http://schemas.microsoft.com/office/word/2010/wordprocessingGroup" xmlns:wpi="http://schemas.microsoft.com/office/word/2010/wordprocessingInk" xmlns:wne="http://schemas.microsoft.com/office/word/2006/wordml" xmlns:wps="http://schemas.microsoft.com/office/word/2010/wordprocessingShape" mc:Ignorable="w14 w15 w16se wp14">
+<w:document xmlns:wpc="http://schemas.microsoft.com/office/word/2010/wordprocessingCanvas" xmlns:cx="http://schemas.microsoft.com/office/drawing/2014/chartex" xmlns:cx1="http://schemas.microsoft.com/office/drawing/2015/9/8/chartex" xmlns:cx2="http://schemas.microsoft.com/office/drawing/2015/10/21/chartex" xmlns:cx3="http://schemas.microsoft.com/office/drawing/2016/5/9/chartex" xmlns:cx4="http://schemas.microsoft.com/office/drawing/2016/5/10/chartex" xmlns:cx5="http://schemas.microsoft.com/office/drawing/2016/5/11/chartex" xmlns:mc="http://schemas.openxmlformats.org/markup-compatibility/2006" xmlns:o="urn:schemas-microsoft-com:office:office" xmlns:r="http://schemas.openxmlformats.org/officeDocument/2006/relationships" xmlns:m="http://schemas.openxmlformats.org/officeDocument/2006/math" xmlns:v="urn:schemas-microsoft-com:vml" xmlns:wp14="http://schemas.microsoft.com/office/word/2010/wordprocessingDrawing" xmlns:wp="http://schemas.openxmlformats.org/drawingml/2006/wordprocessingDrawing" xmlns:w10="urn:schemas-microsoft-com:office:word" xmlns:w="http://schemas.openxmlformats.org/wordprocessingml/2006/main" xmlns:w14="http://schemas.microsoft.com/office/word/2010/wordml" xmlns:w15="http://schemas.microsoft.com/office/word/2012/wordml" xmlns:w16se="http://schemas.microsoft.com/office/word/2015/wordml/symex" xmlns:wpg="http://schemas.microsoft.com/office/word/2010/wordprocessingGroup" xmlns:wpi="http://schemas.microsoft.com/office/word/2010/wordprocessingInk" xmlns:wne="http://schemas.microsoft.com/office/word/2006/wordml" xmlns:wps="http://schemas.microsoft.com/office/word/2010/wordprocessingShape" mc:Ignorable="w14 w15 w16se wp14">
   <w:body>
     <w:p>
       <w:pPr>
@@ -78,14 +78,27 @@
           <w:noProof/>
         </w:rPr>
       </w:pPr>
-      <w:fldSimple w:instr=" FILENAME   \* MERGEFORMAT ">
-        <w:r>
-          <w:rPr>
-            <w:noProof/>
-          </w:rPr>
-          <w:t>NistControllerReadme.docx</w:t>
-        </w:r>
-      </w:fldSimple>
+      <w:r>
+        <w:fldChar w:fldCharType="begin"/>
+      </w:r>
+      <w:r>
+        <w:instrText xml:space="preserve"> FILENAME   \* MERGEFORMAT </w:instrText>
+      </w:r>
+      <w:r>
+        <w:fldChar w:fldCharType="separate"/>
+      </w:r>
+      <w:r>
+        <w:rPr>
+          <w:noProof/>
+        </w:rPr>
+        <w:t>NistControllerReadme.docx</w:t>
+      </w:r>
+      <w:r>
+        <w:rPr>
+          <w:noProof/>
+        </w:rPr>
+        <w:fldChar w:fldCharType="end"/>
+      </w:r>
     </w:p>
     <w:p/>
     <w:p>
@@ -332,14 +345,30 @@
       <w:r>
         <w:t xml:space="preserve">Figure </w:t>
       </w:r>
-      <w:fldSimple w:instr=" SEQ Figure \* ARABIC ">
-        <w:r>
-          <w:rPr>
-            <w:noProof/>
-          </w:rPr>
-          <w:t>1</w:t>
-        </w:r>
-      </w:fldSimple>
+      <w:r>
+        <w:fldChar w:fldCharType="begin"/>
+      </w:r>
+      <w:r>
+        <w:instrText xml:space="preserve"> SEQ Figure</w:instrText>
+      </w:r>
+      <w:r>
+        <w:instrText xml:space="preserve"> \* ARABIC </w:instrText>
+      </w:r>
+      <w:r>
+        <w:fldChar w:fldCharType="separate"/>
+      </w:r>
+      <w:r>
+        <w:rPr>
+          <w:noProof/>
+        </w:rPr>
+        <w:t>1</w:t>
+      </w:r>
+      <w:r>
+        <w:rPr>
+          <w:noProof/>
+        </w:rPr>
+        <w:fldChar w:fldCharType="end"/>
+      </w:r>
       <w:r>
         <w:t xml:space="preserve"> Animated gif of Motoman sorting gears</w:t>
       </w:r>
@@ -1055,14 +1084,27 @@
       <w:r>
         <w:t xml:space="preserve">Figure </w:t>
       </w:r>
-      <w:fldSimple w:instr=" SEQ Figure \* ARABIC ">
-        <w:r>
-          <w:rPr>
-            <w:noProof/>
-          </w:rPr>
-          <w:t>2</w:t>
-        </w:r>
-      </w:fldSimple>
+      <w:r>
+        <w:fldChar w:fldCharType="begin"/>
+      </w:r>
+      <w:r>
+        <w:instrText xml:space="preserve"> SEQ Figure \* ARABIC </w:instrText>
+      </w:r>
+      <w:r>
+        <w:fldChar w:fldCharType="separate"/>
+      </w:r>
+      <w:r>
+        <w:rPr>
+          <w:noProof/>
+        </w:rPr>
+        <w:t>2</w:t>
+      </w:r>
+      <w:r>
+        <w:rPr>
+          <w:noProof/>
+        </w:rPr>
+        <w:fldChar w:fldCharType="end"/>
+      </w:r>
       <w:r>
         <w:t xml:space="preserve"> Position Equation</w:t>
       </w:r>
@@ -1521,14 +1563,27 @@
       <w:r>
         <w:t xml:space="preserve">Figure </w:t>
       </w:r>
-      <w:fldSimple w:instr=" SEQ Figure \* ARABIC ">
-        <w:r>
-          <w:rPr>
-            <w:noProof/>
-          </w:rPr>
-          <w:t>3</w:t>
-        </w:r>
-      </w:fldSimple>
+      <w:r>
+        <w:fldChar w:fldCharType="begin"/>
+      </w:r>
+      <w:r>
+        <w:instrText xml:space="preserve"> SEQ Figure \* ARABIC </w:instrText>
+      </w:r>
+      <w:r>
+        <w:fldChar w:fldCharType="separate"/>
+      </w:r>
+      <w:r>
+        <w:rPr>
+          <w:noProof/>
+        </w:rPr>
+        <w:t>3</w:t>
+      </w:r>
+      <w:r>
+        <w:rPr>
+          <w:noProof/>
+        </w:rPr>
+        <w:fldChar w:fldCharType="end"/>
+      </w:r>
       <w:bookmarkEnd w:id="0"/>
       <w:r>
         <w:t xml:space="preserve"> Fanuc LR Mate 200iD With Robotiq 2 Finger Gripper</w:t>
@@ -1627,14 +1682,27 @@
       <w:r>
         <w:t xml:space="preserve">Figure </w:t>
       </w:r>
-      <w:fldSimple w:instr=" SEQ Figure \* ARABIC ">
-        <w:r>
-          <w:rPr>
-            <w:noProof/>
-          </w:rPr>
-          <w:t>4</w:t>
-        </w:r>
-      </w:fldSimple>
+      <w:r>
+        <w:fldChar w:fldCharType="begin"/>
+      </w:r>
+      <w:r>
+        <w:instrText xml:space="preserve"> SEQ Figure \* ARABIC </w:instrText>
+      </w:r>
+      <w:r>
+        <w:fldChar w:fldCharType="separate"/>
+      </w:r>
+      <w:r>
+        <w:rPr>
+          <w:noProof/>
+        </w:rPr>
+        <w:t>4</w:t>
+      </w:r>
+      <w:r>
+        <w:rPr>
+          <w:noProof/>
+        </w:rPr>
+        <w:fldChar w:fldCharType="end"/>
+      </w:r>
       <w:bookmarkEnd w:id="1"/>
       <w:r>
         <w:t xml:space="preserve"> Fanuc Robot Arm Link 6 Axes</w:t>
@@ -2796,7 +2864,7 @@
           </mc:Choice>
           <mc:Fallback>
             <w:pict>
-              <v:rect w14:anchorId="37C4CBFF" id="Rectangle 5" o:spid="_x0000_s1026" alt="alt text" style="width:24pt;height:24pt;visibility:visible;mso-wrap-style:square;mso-left-percent:-10001;mso-top-percent:-10001;mso-position-horizontal:absolute;mso-position-horizontal-relative:char;mso-position-vertical:absolute;mso-position-vertical-relative:line;mso-left-percent:-10001;mso-top-percent:-10001;v-text-anchor:top" o:gfxdata="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" filled="f" stroked="f">
+              <v:rect w14:anchorId="6CF1A358" id="Rectangle 5" o:spid="_x0000_s1026" alt="alt text" style="width:24pt;height:24pt;visibility:visible;mso-wrap-style:square;mso-left-percent:-10001;mso-top-percent:-10001;mso-position-horizontal:absolute;mso-position-horizontal-relative:char;mso-position-vertical:absolute;mso-position-vertical-relative:line;mso-left-percent:-10001;mso-top-percent:-10001;v-text-anchor:top" o:gfxdata="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" filled="f" stroked="f">
                 <o:lock v:ext="edit" aspectratio="t"/>
                 <w10:anchorlock/>
               </v:rect>
@@ -3035,14 +3103,27 @@
       <w:r>
         <w:t xml:space="preserve">Figure </w:t>
       </w:r>
-      <w:fldSimple w:instr=" SEQ Figure \* ARABIC ">
-        <w:r>
-          <w:rPr>
-            <w:noProof/>
-          </w:rPr>
-          <w:t>5</w:t>
-        </w:r>
-      </w:fldSimple>
+      <w:r>
+        <w:fldChar w:fldCharType="begin"/>
+      </w:r>
+      <w:r>
+        <w:instrText xml:space="preserve"> SEQ Figure \* ARABIC </w:instrText>
+      </w:r>
+      <w:r>
+        <w:fldChar w:fldCharType="separate"/>
+      </w:r>
+      <w:r>
+        <w:rPr>
+          <w:noProof/>
+        </w:rPr>
+        <w:t>5</w:t>
+      </w:r>
+      <w:r>
+        <w:rPr>
+          <w:noProof/>
+        </w:rPr>
+        <w:fldChar w:fldCharType="end"/>
+      </w:r>
       <w:r>
         <w:t xml:space="preserve"> Gear and Gear Holder Objects Displayed in Rviz Scene</w:t>
       </w:r>
@@ -5054,14 +5135,27 @@
       <w:r>
         <w:t xml:space="preserve">Figure </w:t>
       </w:r>
-      <w:fldSimple w:instr=" SEQ Figure \* ARABIC ">
-        <w:r>
-          <w:rPr>
-            <w:noProof/>
-          </w:rPr>
-          <w:t>6</w:t>
-        </w:r>
-      </w:fldSimple>
+      <w:r>
+        <w:fldChar w:fldCharType="begin"/>
+      </w:r>
+      <w:r>
+        <w:instrText xml:space="preserve"> SEQ Figure \* ARABIC </w:instrText>
+      </w:r>
+      <w:r>
+        <w:fldChar w:fldCharType="separate"/>
+      </w:r>
+      <w:r>
+        <w:rPr>
+          <w:noProof/>
+        </w:rPr>
+        <w:t>6</w:t>
+      </w:r>
+      <w:r>
+        <w:rPr>
+          <w:noProof/>
+        </w:rPr>
+        <w:fldChar w:fldCharType="end"/>
+      </w:r>
       <w:r>
         <w:t xml:space="preserve"> </w:t>
       </w:r>
@@ -7279,14 +7373,27 @@
       <w:r>
         <w:t xml:space="preserve">Figure </w:t>
       </w:r>
-      <w:fldSimple w:instr=" SEQ Figure \* ARABIC ">
-        <w:r>
-          <w:rPr>
-            <w:noProof/>
-          </w:rPr>
-          <w:t>7</w:t>
-        </w:r>
-      </w:fldSimple>
+      <w:r>
+        <w:fldChar w:fldCharType="begin"/>
+      </w:r>
+      <w:r>
+        <w:instrText xml:space="preserve"> SEQ Figure \* ARABIC </w:instrText>
+      </w:r>
+      <w:r>
+        <w:fldChar w:fldCharType="separate"/>
+      </w:r>
+      <w:r>
+        <w:rPr>
+          <w:noProof/>
+        </w:rPr>
+        <w:t>7</w:t>
+      </w:r>
+      <w:r>
+        <w:rPr>
+          <w:noProof/>
+        </w:rPr>
+        <w:fldChar w:fldCharType="end"/>
+      </w:r>
       <w:r>
         <w:t xml:space="preserve"> Small Gear Vessel Dimensions</w:t>
       </w:r>
@@ -7353,14 +7460,27 @@
       <w:r>
         <w:t xml:space="preserve">Figure </w:t>
       </w:r>
-      <w:fldSimple w:instr=" SEQ Figure \* ARABIC ">
-        <w:r>
-          <w:rPr>
-            <w:noProof/>
-          </w:rPr>
-          <w:t>8</w:t>
-        </w:r>
-      </w:fldSimple>
+      <w:r>
+        <w:fldChar w:fldCharType="begin"/>
+      </w:r>
+      <w:r>
+        <w:instrText xml:space="preserve"> SEQ Figure \* ARABIC </w:instrText>
+      </w:r>
+      <w:r>
+        <w:fldChar w:fldCharType="separate"/>
+      </w:r>
+      <w:r>
+        <w:rPr>
+          <w:noProof/>
+        </w:rPr>
+        <w:t>8</w:t>
+      </w:r>
+      <w:r>
+        <w:rPr>
+          <w:noProof/>
+        </w:rPr>
+        <w:fldChar w:fldCharType="end"/>
+      </w:r>
       <w:r>
         <w:t xml:space="preserve"> Medium Gear Vessel Dimensions</w:t>
       </w:r>
@@ -7750,32 +7870,37 @@
       <w:pPr>
         <w:pStyle w:val="BoxedCode"/>
         <w:rPr>
+          <w:color w:val="555555"/>
+        </w:rPr>
+      </w:pPr>
+      <w:r>
+        <w:rPr>
           <w:rStyle w:val="sbrace"/>
           <w:rFonts w:ascii="Consolas" w:hAnsi="Consolas" w:cs="Consolas"/>
           <w:color w:val="666666"/>
         </w:rPr>
-      </w:pPr>
-      <w:r>
-        <w:rPr>
-          <w:rStyle w:val="sbrace"/>
+        <w:t>{</w:t>
+      </w:r>
+      <w:r>
+        <w:rPr>
+          <w:rStyle w:val="apple-converted-space"/>
           <w:rFonts w:ascii="Consolas" w:hAnsi="Consolas" w:cs="Consolas"/>
           <w:color w:val="666666"/>
         </w:rPr>
-        <w:t>{</w:t>
-      </w:r>
-      <w:r>
-        <w:rPr>
-          <w:rStyle w:val="apple-converted-space"/>
-          <w:rFonts w:ascii="Consolas" w:hAnsi="Consolas" w:cs="Consolas"/>
-          <w:color w:val="666666"/>
-        </w:rPr>
         <w:t>  </w:t>
       </w:r>
-      <w:r>
+    </w:p>
+    <w:p>
+      <w:pPr>
+        <w:pStyle w:val="BoxedCode"/>
         <w:rPr>
           <w:color w:val="555555"/>
         </w:rPr>
-        <w:br/>
+      </w:pPr>
+      <w:r>
+        <w:rPr>
+          <w:color w:val="555555"/>
+        </w:rPr>
         <w:t>   </w:t>
       </w:r>
       <w:r>
@@ -7812,11 +7937,18 @@
         </w:rPr>
         <w:t>  </w:t>
       </w:r>
-      <w:r>
+    </w:p>
+    <w:p>
+      <w:pPr>
+        <w:pStyle w:val="BoxedCode"/>
         <w:rPr>
           <w:color w:val="555555"/>
         </w:rPr>
-        <w:br/>
+      </w:pPr>
+      <w:r>
+        <w:rPr>
+          <w:color w:val="555555"/>
+        </w:rPr>
         <w:t>      </w:t>
       </w:r>
       <w:r>
@@ -7869,11 +8001,18 @@
         </w:rPr>
         <w:t>,</w:t>
       </w:r>
-      <w:r>
+    </w:p>
+    <w:p>
+      <w:pPr>
+        <w:pStyle w:val="BoxedCode"/>
         <w:rPr>
           <w:color w:val="555555"/>
         </w:rPr>
-        <w:br/>
+      </w:pPr>
+      <w:r>
+        <w:rPr>
+          <w:color w:val="555555"/>
+        </w:rPr>
         <w:t>      </w:t>
       </w:r>
       <w:r>
@@ -7926,11 +8065,18 @@
         </w:rPr>
         <w:t>,</w:t>
       </w:r>
-      <w:r>
+    </w:p>
+    <w:p>
+      <w:pPr>
+        <w:pStyle w:val="BoxedCode"/>
         <w:rPr>
           <w:color w:val="555555"/>
         </w:rPr>
-        <w:br/>
+      </w:pPr>
+      <w:r>
+        <w:rPr>
+          <w:color w:val="555555"/>
+        </w:rPr>
         <w:t>      </w:t>
       </w:r>
       <w:r>
@@ -7983,11 +8129,18 @@
         </w:rPr>
         <w:t>,</w:t>
       </w:r>
-      <w:r>
+    </w:p>
+    <w:p>
+      <w:pPr>
+        <w:pStyle w:val="BoxedCode"/>
         <w:rPr>
           <w:color w:val="555555"/>
         </w:rPr>
-        <w:br/>
+      </w:pPr>
+      <w:r>
+        <w:rPr>
+          <w:color w:val="555555"/>
+        </w:rPr>
         <w:t>      </w:t>
       </w:r>
       <w:r>
@@ -8032,11 +8185,18 @@
         </w:rPr>
         <w:t>}</w:t>
       </w:r>
-      <w:r>
+    </w:p>
+    <w:p>
+      <w:pPr>
+        <w:pStyle w:val="BoxedCode"/>
         <w:rPr>
           <w:color w:val="555555"/>
         </w:rPr>
-        <w:br/>
+      </w:pPr>
+      <w:r>
+        <w:rPr>
+          <w:color w:val="555555"/>
+        </w:rPr>
         <w:t>   </w:t>
       </w:r>
       <w:r>
@@ -8055,11 +8215,18 @@
         </w:rPr>
         <w:t>,</w:t>
       </w:r>
-      <w:r>
+    </w:p>
+    <w:p>
+      <w:pPr>
+        <w:pStyle w:val="BoxedCode"/>
         <w:rPr>
           <w:color w:val="555555"/>
         </w:rPr>
-        <w:br/>
+      </w:pPr>
+      <w:r>
+        <w:rPr>
+          <w:color w:val="555555"/>
+        </w:rPr>
         <w:t>   </w:t>
       </w:r>
       <w:r>
@@ -8096,11 +8263,18 @@
         </w:rPr>
         <w:t>  </w:t>
       </w:r>
-      <w:r>
+    </w:p>
+    <w:p>
+      <w:pPr>
+        <w:pStyle w:val="BoxedCode"/>
         <w:rPr>
           <w:color w:val="555555"/>
         </w:rPr>
-        <w:br/>
+      </w:pPr>
+      <w:r>
+        <w:rPr>
+          <w:color w:val="555555"/>
+        </w:rPr>
         <w:t>      </w:t>
       </w:r>
       <w:r>
@@ -8153,11 +8327,18 @@
         </w:rPr>
         <w:t>,</w:t>
       </w:r>
-      <w:r>
+    </w:p>
+    <w:p>
+      <w:pPr>
+        <w:pStyle w:val="BoxedCode"/>
         <w:rPr>
           <w:color w:val="555555"/>
         </w:rPr>
-        <w:br/>
+      </w:pPr>
+      <w:r>
+        <w:rPr>
+          <w:color w:val="555555"/>
+        </w:rPr>
         <w:t>      </w:t>
       </w:r>
       <w:r>
@@ -8210,11 +8391,18 @@
         </w:rPr>
         <w:t>,</w:t>
       </w:r>
-      <w:r>
+    </w:p>
+    <w:p>
+      <w:pPr>
+        <w:pStyle w:val="BoxedCode"/>
         <w:rPr>
           <w:color w:val="555555"/>
         </w:rPr>
-        <w:br/>
+      </w:pPr>
+      <w:r>
+        <w:rPr>
+          <w:color w:val="555555"/>
+        </w:rPr>
         <w:t>      </w:t>
       </w:r>
       <w:r>
@@ -8267,11 +8455,18 @@
         </w:rPr>
         <w:t>,</w:t>
       </w:r>
-      <w:r>
+    </w:p>
+    <w:p>
+      <w:pPr>
+        <w:pStyle w:val="BoxedCode"/>
         <w:rPr>
           <w:color w:val="555555"/>
         </w:rPr>
-        <w:br/>
+      </w:pPr>
+      <w:r>
+        <w:rPr>
+          <w:color w:val="555555"/>
+        </w:rPr>
         <w:t>      </w:t>
       </w:r>
       <w:r>
@@ -8324,11 +8519,18 @@
         </w:rPr>
         <w:t>,</w:t>
       </w:r>
-      <w:r>
+    </w:p>
+    <w:p>
+      <w:pPr>
+        <w:pStyle w:val="BoxedCode"/>
         <w:rPr>
           <w:color w:val="555555"/>
         </w:rPr>
-        <w:br/>
+      </w:pPr>
+      <w:r>
+        <w:rPr>
+          <w:color w:val="555555"/>
+        </w:rPr>
         <w:t>      </w:t>
       </w:r>
       <w:r>
@@ -8381,11 +8583,18 @@
         </w:rPr>
         <w:t>,</w:t>
       </w:r>
-      <w:r>
+    </w:p>
+    <w:p>
+      <w:pPr>
+        <w:pStyle w:val="BoxedCode"/>
         <w:rPr>
           <w:color w:val="555555"/>
         </w:rPr>
-        <w:br/>
+      </w:pPr>
+      <w:r>
+        <w:rPr>
+          <w:color w:val="555555"/>
+        </w:rPr>
         <w:t>      </w:t>
       </w:r>
       <w:r>
@@ -8438,11 +8647,18 @@
         </w:rPr>
         <w:t>,</w:t>
       </w:r>
-      <w:r>
+    </w:p>
+    <w:p>
+      <w:pPr>
+        <w:pStyle w:val="BoxedCode"/>
         <w:rPr>
           <w:color w:val="555555"/>
         </w:rPr>
-        <w:br/>
+      </w:pPr>
+      <w:r>
+        <w:rPr>
+          <w:color w:val="555555"/>
+        </w:rPr>
         <w:t>      </w:t>
       </w:r>
       <w:r>
@@ -8495,11 +8711,18 @@
         </w:rPr>
         <w:t>,</w:t>
       </w:r>
-      <w:r>
+    </w:p>
+    <w:p>
+      <w:pPr>
+        <w:pStyle w:val="BoxedCode"/>
         <w:rPr>
           <w:color w:val="555555"/>
         </w:rPr>
-        <w:br/>
+      </w:pPr>
+      <w:r>
+        <w:rPr>
+          <w:color w:val="555555"/>
+        </w:rPr>
         <w:t>      </w:t>
       </w:r>
       <w:r>
@@ -8544,11 +8767,18 @@
         </w:rPr>
         <w:t>}</w:t>
       </w:r>
-      <w:r>
+    </w:p>
+    <w:p>
+      <w:pPr>
+        <w:pStyle w:val="BoxedCode"/>
         <w:rPr>
           <w:color w:val="555555"/>
         </w:rPr>
-        <w:br/>
+      </w:pPr>
+      <w:r>
+        <w:rPr>
+          <w:color w:val="555555"/>
+        </w:rPr>
         <w:t>   </w:t>
       </w:r>
       <w:r>
@@ -8559,22 +8789,29 @@
         </w:rPr>
         <w:t>}</w:t>
       </w:r>
-      <w:r>
-        <w:rPr>
-          <w:color w:val="555555"/>
-        </w:rPr>
-        <w:br/>
-      </w:r>
-      <w:r>
+    </w:p>
+    <w:p>
+      <w:pPr>
+        <w:pStyle w:val="BoxedCode"/>
         <w:rPr>
           <w:rStyle w:val="sbrace"/>
           <w:rFonts w:ascii="Consolas" w:hAnsi="Consolas" w:cs="Consolas"/>
           <w:color w:val="666666"/>
         </w:rPr>
+      </w:pPr>
+      <w:r>
+        <w:rPr>
+          <w:rStyle w:val="sbrace"/>
+          <w:rFonts w:ascii="Consolas" w:hAnsi="Consolas" w:cs="Consolas"/>
+          <w:color w:val="666666"/>
+        </w:rPr>
         <w:t>}</w:t>
       </w:r>
     </w:p>
-    <w:p>
+    <w:p/>
+    <w:p>
+      <w:bookmarkStart w:id="2" w:name="_GoBack"/>
+      <w:bookmarkEnd w:id="2"/>
       <w:r>
         <w:t xml:space="preserve">In the controller, the instances are drawn in ROS as RVIZ markers. The instance name given by the child branches under the instance branch (i.e., </w:t>
       </w:r>
@@ -8761,14 +8998,27 @@
       <w:r>
         <w:t xml:space="preserve">Figure </w:t>
       </w:r>
-      <w:fldSimple w:instr=" SEQ Figure \* ARABIC ">
-        <w:r>
-          <w:rPr>
-            <w:noProof/>
-          </w:rPr>
-          <w:t>9</w:t>
-        </w:r>
-      </w:fldSimple>
+      <w:r>
+        <w:fldChar w:fldCharType="begin"/>
+      </w:r>
+      <w:r>
+        <w:instrText xml:space="preserve"> SEQ Figure \* ARABIC </w:instrText>
+      </w:r>
+      <w:r>
+        <w:fldChar w:fldCharType="separate"/>
+      </w:r>
+      <w:r>
+        <w:rPr>
+          <w:noProof/>
+        </w:rPr>
+        <w:t>9</w:t>
+      </w:r>
+      <w:r>
+        <w:rPr>
+          <w:noProof/>
+        </w:rPr>
+        <w:fldChar w:fldCharType="end"/>
+      </w:r>
       <w:r>
         <w:t xml:space="preserve"> STL Visualization of the Medium Gear Vessel</w:t>
       </w:r>
@@ -11908,14 +12158,27 @@
       <w:r>
         <w:t xml:space="preserve">Figure </w:t>
       </w:r>
-      <w:fldSimple w:instr=" SEQ Figure \* ARABIC ">
-        <w:r>
-          <w:rPr>
-            <w:noProof/>
-          </w:rPr>
-          <w:t>10</w:t>
-        </w:r>
-      </w:fldSimple>
+      <w:r>
+        <w:fldChar w:fldCharType="begin"/>
+      </w:r>
+      <w:r>
+        <w:instrText xml:space="preserve"> SEQ Figure \* ARABIC </w:instrText>
+      </w:r>
+      <w:r>
+        <w:fldChar w:fldCharType="separate"/>
+      </w:r>
+      <w:r>
+        <w:rPr>
+          <w:noProof/>
+        </w:rPr>
+        <w:t>10</w:t>
+      </w:r>
+      <w:r>
+        <w:rPr>
+          <w:noProof/>
+        </w:rPr>
+        <w:fldChar w:fldCharType="end"/>
+      </w:r>
       <w:r>
         <w:t xml:space="preserve"> </w:t>
       </w:r>
@@ -12002,14 +12265,27 @@
       <w:r>
         <w:t xml:space="preserve">Figure </w:t>
       </w:r>
-      <w:fldSimple w:instr=" SEQ Figure \* ARABIC ">
-        <w:r>
-          <w:rPr>
-            <w:noProof/>
-          </w:rPr>
-          <w:t>11</w:t>
-        </w:r>
-      </w:fldSimple>
+      <w:r>
+        <w:fldChar w:fldCharType="begin"/>
+      </w:r>
+      <w:r>
+        <w:instrText xml:space="preserve"> SEQ Figure \* ARABIC </w:instrText>
+      </w:r>
+      <w:r>
+        <w:fldChar w:fldCharType="separate"/>
+      </w:r>
+      <w:r>
+        <w:rPr>
+          <w:noProof/>
+        </w:rPr>
+        <w:t>11</w:t>
+      </w:r>
+      <w:r>
+        <w:rPr>
+          <w:noProof/>
+        </w:rPr>
+        <w:fldChar w:fldCharType="end"/>
+      </w:r>
       <w:r>
         <w:t xml:space="preserve">Fanuc LR Mate  </w:t>
       </w:r>
@@ -12650,12 +12926,7 @@
     </w:p>
     <w:p>
       <w:r>
-        <w:t>The algorithm chooses from min to max range for all joints in a robot. The joint values act like an odometer or other sequential distance measurement instrument – joint values are incremented and each digit causes a rollover in the next digit when the maximum is reached, and that value is reset to the minumum. Using this "odometer" like joint increment, each set of joint values are feed into a Forward Kinematics computation to compute the Cartesian pose. Then the Inverse Kinematics is performed on the pose and if successful, the exact same joint values should be computed.</w:t>
-      </w:r>
-      <w:bookmarkStart w:id="2" w:name="_GoBack"/>
-      <w:bookmarkEnd w:id="2"/>
-      <w:r>
-        <w:t xml:space="preserve"> </w:t>
+        <w:t xml:space="preserve">The algorithm chooses from min to max range for all joints in a robot. The joint values act like an odometer or other sequential distance measurement instrument – joint values are incremented and each digit causes a rollover in the next digit when the maximum is reached, and that value is reset to the minumum. Using this "odometer" like joint increment, each set of joint values are feed into a Forward Kinematics computation to compute the Cartesian pose. Then the Inverse Kinematics is performed on the pose and if successful, the exact same joint values should be computed. </w:t>
       </w:r>
     </w:p>
     <w:p/>
@@ -12726,7 +12997,7 @@
 </file>
 
 <file path=word/endnotes.xml><?xml version="1.0" encoding="utf-8"?>
-<w:endnotes xmlns:wpc="http://schemas.microsoft.com/office/word/2010/wordprocessingCanvas" xmlns:cx="http://schemas.microsoft.com/office/drawing/2014/chartex" xmlns:cx1="http://schemas.microsoft.com/office/drawing/2015/9/8/chartex" xmlns:cx2="http://schemas.microsoft.com/office/drawing/2015/10/21/chartex" xmlns:mc="http://schemas.openxmlformats.org/markup-compatibility/2006" xmlns:o="urn:schemas-microsoft-com:office:office" xmlns:r="http://schemas.openxmlformats.org/officeDocument/2006/relationships" xmlns:m="http://schemas.openxmlformats.org/officeDocument/2006/math" xmlns:v="urn:schemas-microsoft-com:vml" xmlns:wp14="http://schemas.microsoft.com/office/word/2010/wordprocessingDrawing" xmlns:wp="http://schemas.openxmlformats.org/drawingml/2006/wordprocessingDrawing" xmlns:w10="urn:schemas-microsoft-com:office:word" xmlns:w="http://schemas.openxmlformats.org/wordprocessingml/2006/main" xmlns:w14="http://schemas.microsoft.com/office/word/2010/wordml" xmlns:w15="http://schemas.microsoft.com/office/word/2012/wordml" xmlns:w16se="http://schemas.microsoft.com/office/word/2015/wordml/symex" xmlns:wpg="http://schemas.microsoft.com/office/word/2010/wordprocessingGroup" xmlns:wpi="http://schemas.microsoft.com/office/word/2010/wordprocessingInk" xmlns:wne="http://schemas.microsoft.com/office/word/2006/wordml" xmlns:wps="http://schemas.microsoft.com/office/word/2010/wordprocessingShape" mc:Ignorable="w14 w15 w16se wp14">
+<w:endnotes xmlns:wpc="http://schemas.microsoft.com/office/word/2010/wordprocessingCanvas" xmlns:cx="http://schemas.microsoft.com/office/drawing/2014/chartex" xmlns:cx1="http://schemas.microsoft.com/office/drawing/2015/9/8/chartex" xmlns:cx2="http://schemas.microsoft.com/office/drawing/2015/10/21/chartex" xmlns:cx3="http://schemas.microsoft.com/office/drawing/2016/5/9/chartex" xmlns:cx4="http://schemas.microsoft.com/office/drawing/2016/5/10/chartex" xmlns:cx5="http://schemas.microsoft.com/office/drawing/2016/5/11/chartex" xmlns:mc="http://schemas.openxmlformats.org/markup-compatibility/2006" xmlns:o="urn:schemas-microsoft-com:office:office" xmlns:r="http://schemas.openxmlformats.org/officeDocument/2006/relationships" xmlns:m="http://schemas.openxmlformats.org/officeDocument/2006/math" xmlns:v="urn:schemas-microsoft-com:vml" xmlns:wp14="http://schemas.microsoft.com/office/word/2010/wordprocessingDrawing" xmlns:wp="http://schemas.openxmlformats.org/drawingml/2006/wordprocessingDrawing" xmlns:w10="urn:schemas-microsoft-com:office:word" xmlns:w="http://schemas.openxmlformats.org/wordprocessingml/2006/main" xmlns:w14="http://schemas.microsoft.com/office/word/2010/wordml" xmlns:w15="http://schemas.microsoft.com/office/word/2012/wordml" xmlns:w16se="http://schemas.microsoft.com/office/word/2015/wordml/symex" xmlns:wpg="http://schemas.microsoft.com/office/word/2010/wordprocessingGroup" xmlns:wpi="http://schemas.microsoft.com/office/word/2010/wordprocessingInk" xmlns:wne="http://schemas.microsoft.com/office/word/2006/wordml" xmlns:wps="http://schemas.microsoft.com/office/word/2010/wordprocessingShape" mc:Ignorable="w14 w15 w16se wp14">
   <w:endnote w:type="separator" w:id="-1">
     <w:p>
       <w:pPr>
@@ -12751,7 +13022,7 @@
 </file>
 
 <file path=word/footnotes.xml><?xml version="1.0" encoding="utf-8"?>
-<w:footnotes xmlns:wpc="http://schemas.microsoft.com/office/word/2010/wordprocessingCanvas" xmlns:cx="http://schemas.microsoft.com/office/drawing/2014/chartex" xmlns:cx1="http://schemas.microsoft.com/office/drawing/2015/9/8/chartex" xmlns:cx2="http://schemas.microsoft.com/office/drawing/2015/10/21/chartex" xmlns:mc="http://schemas.openxmlformats.org/markup-compatibility/2006" xmlns:o="urn:schemas-microsoft-com:office:office" xmlns:r="http://schemas.openxmlformats.org/officeDocument/2006/relationships" xmlns:m="http://schemas.openxmlformats.org/officeDocument/2006/math" xmlns:v="urn:schemas-microsoft-com:vml" xmlns:wp14="http://schemas.microsoft.com/office/word/2010/wordprocessingDrawing" xmlns:wp="http://schemas.openxmlformats.org/drawingml/2006/wordprocessingDrawing" xmlns:w10="urn:schemas-microsoft-com:office:word" xmlns:w="http://schemas.openxmlformats.org/wordprocessingml/2006/main" xmlns:w14="http://schemas.microsoft.com/office/word/2010/wordml" xmlns:w15="http://schemas.microsoft.com/office/word/2012/wordml" xmlns:w16se="http://schemas.microsoft.com/office/word/2015/wordml/symex" xmlns:wpg="http://schemas.microsoft.com/office/word/2010/wordprocessingGroup" xmlns:wpi="http://schemas.microsoft.com/office/word/2010/wordprocessingInk" xmlns:wne="http://schemas.microsoft.com/office/word/2006/wordml" xmlns:wps="http://schemas.microsoft.com/office/word/2010/wordprocessingShape" mc:Ignorable="w14 w15 w16se wp14">
+<w:footnotes xmlns:wpc="http://schemas.microsoft.com/office/word/2010/wordprocessingCanvas" xmlns:cx="http://schemas.microsoft.com/office/drawing/2014/chartex" xmlns:cx1="http://schemas.microsoft.com/office/drawing/2015/9/8/chartex" xmlns:cx2="http://schemas.microsoft.com/office/drawing/2015/10/21/chartex" xmlns:cx3="http://schemas.microsoft.com/office/drawing/2016/5/9/chartex" xmlns:cx4="http://schemas.microsoft.com/office/drawing/2016/5/10/chartex" xmlns:cx5="http://schemas.microsoft.com/office/drawing/2016/5/11/chartex" xmlns:mc="http://schemas.openxmlformats.org/markup-compatibility/2006" xmlns:o="urn:schemas-microsoft-com:office:office" xmlns:r="http://schemas.openxmlformats.org/officeDocument/2006/relationships" xmlns:m="http://schemas.openxmlformats.org/officeDocument/2006/math" xmlns:v="urn:schemas-microsoft-com:vml" xmlns:wp14="http://schemas.microsoft.com/office/word/2010/wordprocessingDrawing" xmlns:wp="http://schemas.openxmlformats.org/drawingml/2006/wordprocessingDrawing" xmlns:w10="urn:schemas-microsoft-com:office:word" xmlns:w="http://schemas.openxmlformats.org/wordprocessingml/2006/main" xmlns:w14="http://schemas.microsoft.com/office/word/2010/wordml" xmlns:w15="http://schemas.microsoft.com/office/word/2012/wordml" xmlns:w16se="http://schemas.microsoft.com/office/word/2015/wordml/symex" xmlns:wpg="http://schemas.microsoft.com/office/word/2010/wordprocessingGroup" xmlns:wpi="http://schemas.microsoft.com/office/word/2010/wordprocessingInk" xmlns:wne="http://schemas.microsoft.com/office/word/2006/wordml" xmlns:wps="http://schemas.microsoft.com/office/word/2010/wordprocessingShape" mc:Ignorable="w14 w15 w16se wp14">
   <w:footnote w:type="separator" w:id="-1">
     <w:p>
       <w:pPr>
@@ -12776,7 +13047,7 @@
 </file>
 
 <file path=word/numbering.xml><?xml version="1.0" encoding="utf-8"?>
-<w:numbering xmlns:wpc="http://schemas.microsoft.com/office/word/2010/wordprocessingCanvas" xmlns:cx="http://schemas.microsoft.com/office/drawing/2014/chartex" xmlns:cx1="http://schemas.microsoft.com/office/drawing/2015/9/8/chartex" xmlns:cx2="http://schemas.microsoft.com/office/drawing/2015/10/21/chartex" xmlns:mc="http://schemas.openxmlformats.org/markup-compatibility/2006" xmlns:o="urn:schemas-microsoft-com:office:office" xmlns:r="http://schemas.openxmlformats.org/officeDocument/2006/relationships" xmlns:m="http://schemas.openxmlformats.org/officeDocument/2006/math" xmlns:v="urn:schemas-microsoft-com:vml" xmlns:wp14="http://schemas.microsoft.com/office/word/2010/wordprocessingDrawing" xmlns:wp="http://schemas.openxmlformats.org/drawingml/2006/wordprocessingDrawing" xmlns:w10="urn:schemas-microsoft-com:office:word" xmlns:w="http://schemas.openxmlformats.org/wordprocessingml/2006/main" xmlns:w14="http://schemas.microsoft.com/office/word/2010/wordml" xmlns:w15="http://schemas.microsoft.com/office/word/2012/wordml" xmlns:w16se="http://schemas.microsoft.com/office/word/2015/wordml/symex" xmlns:wpg="http://schemas.microsoft.com/office/word/2010/wordprocessingGroup" xmlns:wpi="http://schemas.microsoft.com/office/word/2010/wordprocessingInk" xmlns:wne="http://schemas.microsoft.com/office/word/2006/wordml" xmlns:wps="http://schemas.microsoft.com/office/word/2010/wordprocessingShape" mc:Ignorable="w14 w15 w16se wp14">
+<w:numbering xmlns:wpc="http://schemas.microsoft.com/office/word/2010/wordprocessingCanvas" xmlns:cx="http://schemas.microsoft.com/office/drawing/2014/chartex" xmlns:cx1="http://schemas.microsoft.com/office/drawing/2015/9/8/chartex" xmlns:cx2="http://schemas.microsoft.com/office/drawing/2015/10/21/chartex" xmlns:cx3="http://schemas.microsoft.com/office/drawing/2016/5/9/chartex" xmlns:cx4="http://schemas.microsoft.com/office/drawing/2016/5/10/chartex" xmlns:cx5="http://schemas.microsoft.com/office/drawing/2016/5/11/chartex" xmlns:mc="http://schemas.openxmlformats.org/markup-compatibility/2006" xmlns:o="urn:schemas-microsoft-com:office:office" xmlns:r="http://schemas.openxmlformats.org/officeDocument/2006/relationships" xmlns:m="http://schemas.openxmlformats.org/officeDocument/2006/math" xmlns:v="urn:schemas-microsoft-com:vml" xmlns:wp14="http://schemas.microsoft.com/office/word/2010/wordprocessingDrawing" xmlns:wp="http://schemas.openxmlformats.org/drawingml/2006/wordprocessingDrawing" xmlns:w10="urn:schemas-microsoft-com:office:word" xmlns:w="http://schemas.openxmlformats.org/wordprocessingml/2006/main" xmlns:w14="http://schemas.microsoft.com/office/word/2010/wordml" xmlns:w15="http://schemas.microsoft.com/office/word/2012/wordml" xmlns:w16se="http://schemas.microsoft.com/office/word/2015/wordml/symex" xmlns:wpg="http://schemas.microsoft.com/office/word/2010/wordprocessingGroup" xmlns:wpi="http://schemas.microsoft.com/office/word/2010/wordprocessingInk" xmlns:wne="http://schemas.microsoft.com/office/word/2006/wordml" xmlns:wps="http://schemas.microsoft.com/office/word/2010/wordprocessingShape" mc:Ignorable="w14 w15 w16se wp14">
   <w:abstractNum w:abstractNumId="0" w15:restartNumberingAfterBreak="0">
     <w:nsid w:val="0BC238F2"/>
     <w:multiLevelType w:val="hybridMultilevel"/>
@@ -14636,7 +14907,7 @@
       </w:pPr>
     </w:pPrDefault>
   </w:docDefaults>
-  <w:latentStyles w:defLockedState="0" w:defUIPriority="99" w:defSemiHidden="0" w:defUnhideWhenUsed="0" w:defQFormat="0" w:count="372">
+  <w:latentStyles w:defLockedState="0" w:defUIPriority="99" w:defSemiHidden="0" w:defUnhideWhenUsed="0" w:defQFormat="0" w:count="374">
     <w:lsdException w:name="Normal" w:uiPriority="0" w:qFormat="1"/>
     <w:lsdException w:name="heading 1" w:uiPriority="9" w:qFormat="1"/>
     <w:lsdException w:name="heading 2" w:semiHidden="1" w:uiPriority="9" w:unhideWhenUsed="1" w:qFormat="1"/>
@@ -14742,7 +15013,6 @@
     <w:lsdException w:name="HTML Sample" w:semiHidden="1" w:unhideWhenUsed="1"/>
     <w:lsdException w:name="HTML Typewriter" w:semiHidden="1" w:unhideWhenUsed="1"/>
     <w:lsdException w:name="HTML Variable" w:semiHidden="1" w:unhideWhenUsed="1"/>
-    <w:lsdException w:name="Normal Table" w:semiHidden="1" w:unhideWhenUsed="1"/>
     <w:lsdException w:name="annotation subject" w:semiHidden="1" w:unhideWhenUsed="1"/>
     <w:lsdException w:name="No List" w:semiHidden="1" w:unhideWhenUsed="1"/>
     <w:lsdException w:name="Outline List 1" w:semiHidden="1" w:unhideWhenUsed="1"/>
@@ -14788,11 +15058,9 @@
     <w:lsdException w:name="Table Subtle 1" w:semiHidden="1" w:unhideWhenUsed="1"/>
     <w:lsdException w:name="Table Subtle 2" w:semiHidden="1" w:unhideWhenUsed="1"/>
     <w:lsdException w:name="Table Web 1" w:semiHidden="1" w:unhideWhenUsed="1"/>
-    <w:lsdException w:name="Table Web 2" w:semiHidden="1" w:unhideWhenUsed="1"/>
     <w:lsdException w:name="Table Web 3" w:semiHidden="1" w:unhideWhenUsed="1"/>
     <w:lsdException w:name="Balloon Text" w:semiHidden="1" w:unhideWhenUsed="1"/>
     <w:lsdException w:name="Table Grid" w:uiPriority="59"/>
-    <w:lsdException w:name="Table Theme" w:semiHidden="1" w:unhideWhenUsed="1"/>
     <w:lsdException w:name="Placeholder Text" w:semiHidden="1"/>
     <w:lsdException w:name="No Spacing" w:uiPriority="1" w:qFormat="1"/>
     <w:lsdException w:name="Light Shading" w:uiPriority="60"/>
@@ -15009,6 +15277,8 @@
     <w:lsdException w:name="List Table 6 Colorful Accent 6" w:uiPriority="51"/>
     <w:lsdException w:name="List Table 7 Colorful Accent 6" w:uiPriority="52"/>
     <w:lsdException w:name="Mention" w:semiHidden="1" w:unhideWhenUsed="1"/>
+    <w:lsdException w:name="Smart Hyperlink" w:semiHidden="1" w:unhideWhenUsed="1"/>
+    <w:lsdException w:name="Hashtag" w:semiHidden="1" w:unhideWhenUsed="1"/>
   </w:latentStyles>
   <w:style w:type="paragraph" w:default="1" w:styleId="Normal">
     <w:name w:val="Normal"/>
@@ -15553,7 +15823,7 @@
 </file>
 
 <file path=word/glossary/document.xml><?xml version="1.0" encoding="utf-8"?>
-<w:glossaryDocument xmlns:wpc="http://schemas.microsoft.com/office/word/2010/wordprocessingCanvas" xmlns:cx="http://schemas.microsoft.com/office/drawing/2014/chartex" xmlns:cx1="http://schemas.microsoft.com/office/drawing/2015/9/8/chartex" xmlns:cx2="http://schemas.microsoft.com/office/drawing/2015/10/21/chartex" xmlns:mc="http://schemas.openxmlformats.org/markup-compatibility/2006" xmlns:o="urn:schemas-microsoft-com:office:office" xmlns:r="http://schemas.openxmlformats.org/officeDocument/2006/relationships" xmlns:m="http://schemas.openxmlformats.org/officeDocument/2006/math" xmlns:v="urn:schemas-microsoft-com:vml" xmlns:wp14="http://schemas.microsoft.com/office/word/2010/wordprocessingDrawing" xmlns:wp="http://schemas.openxmlformats.org/drawingml/2006/wordprocessingDrawing" xmlns:w10="urn:schemas-microsoft-com:office:word" xmlns:w="http://schemas.openxmlformats.org/wordprocessingml/2006/main" xmlns:w14="http://schemas.microsoft.com/office/word/2010/wordml" xmlns:w15="http://schemas.microsoft.com/office/word/2012/wordml" xmlns:w16se="http://schemas.microsoft.com/office/word/2015/wordml/symex" xmlns:wpg="http://schemas.microsoft.com/office/word/2010/wordprocessingGroup" xmlns:wpi="http://schemas.microsoft.com/office/word/2010/wordprocessingInk" xmlns:wne="http://schemas.microsoft.com/office/word/2006/wordml" xmlns:wps="http://schemas.microsoft.com/office/word/2010/wordprocessingShape" mc:Ignorable="w14 w15 w16se wp14">
+<w:glossaryDocument xmlns:wpc="http://schemas.microsoft.com/office/word/2010/wordprocessingCanvas" xmlns:cx="http://schemas.microsoft.com/office/drawing/2014/chartex" xmlns:cx1="http://schemas.microsoft.com/office/drawing/2015/9/8/chartex" xmlns:cx2="http://schemas.microsoft.com/office/drawing/2015/10/21/chartex" xmlns:cx3="http://schemas.microsoft.com/office/drawing/2016/5/9/chartex" xmlns:cx4="http://schemas.microsoft.com/office/drawing/2016/5/10/chartex" xmlns:cx5="http://schemas.microsoft.com/office/drawing/2016/5/11/chartex" xmlns:mc="http://schemas.openxmlformats.org/markup-compatibility/2006" xmlns:o="urn:schemas-microsoft-com:office:office" xmlns:r="http://schemas.openxmlformats.org/officeDocument/2006/relationships" xmlns:m="http://schemas.openxmlformats.org/officeDocument/2006/math" xmlns:v="urn:schemas-microsoft-com:vml" xmlns:wp14="http://schemas.microsoft.com/office/word/2010/wordprocessingDrawing" xmlns:wp="http://schemas.openxmlformats.org/drawingml/2006/wordprocessingDrawing" xmlns:w10="urn:schemas-microsoft-com:office:word" xmlns:w="http://schemas.openxmlformats.org/wordprocessingml/2006/main" xmlns:w14="http://schemas.microsoft.com/office/word/2010/wordml" xmlns:w15="http://schemas.microsoft.com/office/word/2012/wordml" xmlns:w16se="http://schemas.microsoft.com/office/word/2015/wordml/symex" xmlns:wpg="http://schemas.microsoft.com/office/word/2010/wordprocessingGroup" xmlns:wpi="http://schemas.microsoft.com/office/word/2010/wordprocessingInk" xmlns:wne="http://schemas.microsoft.com/office/word/2006/wordml" xmlns:wps="http://schemas.microsoft.com/office/word/2010/wordprocessingShape" mc:Ignorable="w14 w15 w16se wp14">
   <w:docParts>
     <w:docPart>
       <w:docPartPr>
@@ -15735,7 +16005,7 @@
       </w:pPr>
     </w:pPrDefault>
   </w:docDefaults>
-  <w:latentStyles w:defLockedState="0" w:defUIPriority="99" w:defSemiHidden="0" w:defUnhideWhenUsed="0" w:defQFormat="0" w:count="372">
+  <w:latentStyles w:defLockedState="0" w:defUIPriority="99" w:defSemiHidden="0" w:defUnhideWhenUsed="0" w:defQFormat="0" w:count="374">
     <w:lsdException w:name="Normal" w:uiPriority="0" w:qFormat="1"/>
     <w:lsdException w:name="heading 1" w:uiPriority="9" w:qFormat="1"/>
     <w:lsdException w:name="heading 2" w:semiHidden="1" w:uiPriority="9" w:unhideWhenUsed="1" w:qFormat="1"/>
@@ -15841,7 +16111,6 @@
     <w:lsdException w:name="HTML Sample" w:semiHidden="1" w:unhideWhenUsed="1"/>
     <w:lsdException w:name="HTML Typewriter" w:semiHidden="1" w:unhideWhenUsed="1"/>
     <w:lsdException w:name="HTML Variable" w:semiHidden="1" w:unhideWhenUsed="1"/>
-    <w:lsdException w:name="Normal Table" w:semiHidden="1" w:unhideWhenUsed="1"/>
     <w:lsdException w:name="annotation subject" w:semiHidden="1" w:unhideWhenUsed="1"/>
     <w:lsdException w:name="No List" w:semiHidden="1" w:unhideWhenUsed="1"/>
     <w:lsdException w:name="Outline List 1" w:semiHidden="1" w:unhideWhenUsed="1"/>
@@ -15887,11 +16156,9 @@
     <w:lsdException w:name="Table Subtle 1" w:semiHidden="1" w:unhideWhenUsed="1"/>
     <w:lsdException w:name="Table Subtle 2" w:semiHidden="1" w:unhideWhenUsed="1"/>
     <w:lsdException w:name="Table Web 1" w:semiHidden="1" w:unhideWhenUsed="1"/>
-    <w:lsdException w:name="Table Web 2" w:semiHidden="1" w:unhideWhenUsed="1"/>
     <w:lsdException w:name="Table Web 3" w:semiHidden="1" w:unhideWhenUsed="1"/>
     <w:lsdException w:name="Balloon Text" w:semiHidden="1" w:unhideWhenUsed="1"/>
     <w:lsdException w:name="Table Grid" w:uiPriority="39"/>
-    <w:lsdException w:name="Table Theme" w:semiHidden="1" w:unhideWhenUsed="1"/>
     <w:lsdException w:name="Placeholder Text" w:semiHidden="1"/>
     <w:lsdException w:name="No Spacing" w:uiPriority="1" w:qFormat="1"/>
     <w:lsdException w:name="Light Shading" w:uiPriority="60"/>
@@ -16108,6 +16375,8 @@
     <w:lsdException w:name="List Table 6 Colorful Accent 6" w:uiPriority="51"/>
     <w:lsdException w:name="List Table 7 Colorful Accent 6" w:uiPriority="52"/>
     <w:lsdException w:name="Mention" w:semiHidden="1" w:unhideWhenUsed="1"/>
+    <w:lsdException w:name="Smart Hyperlink" w:semiHidden="1" w:unhideWhenUsed="1"/>
+    <w:lsdException w:name="Hashtag" w:semiHidden="1" w:unhideWhenUsed="1"/>
   </w:latentStyles>
   <w:style w:type="paragraph" w:default="1" w:styleId="Normal">
     <w:name w:val="Normal"/>
@@ -16475,7 +16744,7 @@
 </file>
 
 <file path=customXml/itemProps1.xml><?xml version="1.0" encoding="utf-8"?>
-<ds:datastoreItem xmlns:ds="http://schemas.openxmlformats.org/officeDocument/2006/customXml" ds:itemID="{6A2B41B1-D77A-43EA-AEA8-3933305F7BD2}">
+<ds:datastoreItem xmlns:ds="http://schemas.openxmlformats.org/officeDocument/2006/customXml" ds:itemID="{43BC1F2B-B160-4272-ACBA-58A9CF43579F}">
   <ds:schemaRefs>
     <ds:schemaRef ds:uri="http://schemas.openxmlformats.org/officeDocument/2006/bibliography"/>
   </ds:schemaRefs>

</xml_diff>

<commit_message>
updated checkers documentation coding
</commit_message>
<xml_diff>
--- a/nistfanuc_ws/NistControllerReadme.docx
+++ b/nistfanuc_ws/NistControllerReadme.docx
@@ -78,30 +78,18 @@
           <w:noProof/>
         </w:rPr>
       </w:pPr>
-      <w:r>
-        <w:fldChar w:fldCharType="begin"/>
-      </w:r>
-      <w:r>
-        <w:instrText xml:space="preserve"> FILENAME   \* MERGEFORMAT </w:instrText>
-      </w:r>
-      <w:r>
-        <w:fldChar w:fldCharType="separate"/>
-      </w:r>
-      <w:r>
-        <w:rPr>
-          <w:noProof/>
-        </w:rPr>
-        <w:t>NistControllerReadme.docx</w:t>
-      </w:r>
-      <w:r>
-        <w:rPr>
-          <w:noProof/>
-        </w:rPr>
-        <w:fldChar w:fldCharType="end"/>
-      </w:r>
+      <w:fldSimple w:instr=" FILENAME   \* MERGEFORMAT ">
+        <w:r>
+          <w:rPr>
+            <w:noProof/>
+          </w:rPr>
+          <w:t>NistControllerReadme.docx</w:t>
+        </w:r>
+      </w:fldSimple>
     </w:p>
     <w:p/>
     <w:p>
+      <w:bookmarkStart w:id="0" w:name="_GoBack"/>
       <w:r>
         <w:t>This document presents</w:t>
       </w:r>
@@ -109,24 +97,12 @@
         <w:t xml:space="preserve"> a Robot</w:t>
       </w:r>
       <w:r>
-        <w:rPr>
-          <w:rFonts w:ascii="Helvetica" w:hAnsi="Helvetica" w:cs="Helvetica"/>
-          <w:color w:val="000000"/>
-          <w:sz w:val="20"/>
-          <w:szCs w:val="20"/>
-        </w:rPr>
         <w:t xml:space="preserve"> Operating System (ROS) </w:t>
       </w:r>
       <w:r>
         <w:t xml:space="preserve"> </w:t>
       </w:r>
       <w:r>
-        <w:rPr>
-          <w:rFonts w:ascii="Helvetica" w:hAnsi="Helvetica" w:cs="Helvetica"/>
-          <w:color w:val="000000"/>
-          <w:sz w:val="20"/>
-          <w:szCs w:val="20"/>
-        </w:rPr>
         <w:t xml:space="preserve">package </w:t>
       </w:r>
       <w:r>
@@ -136,48 +112,22 @@
         <w:t xml:space="preserve"> trajectory motion and gripper open/close control </w:t>
       </w:r>
       <w:r>
-        <w:rPr>
-          <w:rFonts w:ascii="Helvetica" w:hAnsi="Helvetica" w:cs="Helvetica"/>
-          <w:color w:val="000000"/>
-          <w:sz w:val="20"/>
-          <w:szCs w:val="20"/>
-        </w:rPr>
         <w:t>that accepts</w:t>
       </w:r>
       <w:r>
         <w:t xml:space="preserve"> </w:t>
       </w:r>
       <w:r>
-        <w:rPr>
-          <w:rFonts w:ascii="Helvetica" w:hAnsi="Helvetica" w:cs="Helvetica"/>
-          <w:color w:val="000000"/>
-          <w:sz w:val="20"/>
-          <w:szCs w:val="20"/>
-        </w:rPr>
-        <w:t>Canonical Robot Control Language</w:t>
-      </w:r>
-      <w:r>
-        <w:rPr>
-          <w:rFonts w:ascii="Helvetica" w:hAnsi="Helvetica" w:cs="Helvetica"/>
-          <w:color w:val="000000"/>
-          <w:sz w:val="20"/>
-          <w:szCs w:val="20"/>
-        </w:rPr>
-        <w:t xml:space="preserve"> (CRCL) </w:t>
-      </w:r>
-      <w:r>
-        <w:rPr>
-          <w:rFonts w:ascii="Helvetica" w:hAnsi="Helvetica" w:cs="Helvetica"/>
-          <w:color w:val="000000"/>
-          <w:sz w:val="20"/>
-          <w:szCs w:val="20"/>
-        </w:rPr>
+        <w:t xml:space="preserve">Canonical Robot Control Language (CRCL) </w:t>
+      </w:r>
+      <w:r>
         <w:t>commands and reports robot status using ROS subscribe and advertise communication topics</w:t>
       </w:r>
       <w:r>
         <w:t>.</w:t>
       </w:r>
     </w:p>
+    <w:bookmarkEnd w:id="0"/>
     <w:p>
       <w:r>
         <w:t xml:space="preserve">This implementation provides a simulation that is displayed in RVIZ yet differs from other ROS trajectory packages, e.g., moveit, in that it does not use the trajectory or kinematic functionality of moveit. It does use the </w:t>
@@ -345,30 +295,14 @@
       <w:r>
         <w:t xml:space="preserve">Figure </w:t>
       </w:r>
-      <w:r>
-        <w:fldChar w:fldCharType="begin"/>
-      </w:r>
-      <w:r>
-        <w:instrText xml:space="preserve"> SEQ Figure</w:instrText>
-      </w:r>
-      <w:r>
-        <w:instrText xml:space="preserve"> \* ARABIC </w:instrText>
-      </w:r>
-      <w:r>
-        <w:fldChar w:fldCharType="separate"/>
-      </w:r>
-      <w:r>
-        <w:rPr>
-          <w:noProof/>
-        </w:rPr>
-        <w:t>1</w:t>
-      </w:r>
-      <w:r>
-        <w:rPr>
-          <w:noProof/>
-        </w:rPr>
-        <w:fldChar w:fldCharType="end"/>
-      </w:r>
+      <w:fldSimple w:instr=" SEQ Figure \* ARABIC ">
+        <w:r>
+          <w:rPr>
+            <w:noProof/>
+          </w:rPr>
+          <w:t>1</w:t>
+        </w:r>
+      </w:fldSimple>
       <w:r>
         <w:t xml:space="preserve"> Animated gif of Motoman sorting gears</w:t>
       </w:r>
@@ -1084,27 +1018,14 @@
       <w:r>
         <w:t xml:space="preserve">Figure </w:t>
       </w:r>
-      <w:r>
-        <w:fldChar w:fldCharType="begin"/>
-      </w:r>
-      <w:r>
-        <w:instrText xml:space="preserve"> SEQ Figure \* ARABIC </w:instrText>
-      </w:r>
-      <w:r>
-        <w:fldChar w:fldCharType="separate"/>
-      </w:r>
-      <w:r>
-        <w:rPr>
-          <w:noProof/>
-        </w:rPr>
-        <w:t>2</w:t>
-      </w:r>
-      <w:r>
-        <w:rPr>
-          <w:noProof/>
-        </w:rPr>
-        <w:fldChar w:fldCharType="end"/>
-      </w:r>
+      <w:fldSimple w:instr=" SEQ Figure \* ARABIC ">
+        <w:r>
+          <w:rPr>
+            <w:noProof/>
+          </w:rPr>
+          <w:t>2</w:t>
+        </w:r>
+      </w:fldSimple>
       <w:r>
         <w:t xml:space="preserve"> Position Equation</w:t>
       </w:r>
@@ -1559,32 +1480,19 @@
         <w:pStyle w:val="Caption"/>
         <w:jc w:val="center"/>
       </w:pPr>
-      <w:bookmarkStart w:id="0" w:name="_Ref461539547"/>
+      <w:bookmarkStart w:id="1" w:name="_Ref461539547"/>
       <w:r>
         <w:t xml:space="preserve">Figure </w:t>
       </w:r>
-      <w:r>
-        <w:fldChar w:fldCharType="begin"/>
-      </w:r>
-      <w:r>
-        <w:instrText xml:space="preserve"> SEQ Figure \* ARABIC </w:instrText>
-      </w:r>
-      <w:r>
-        <w:fldChar w:fldCharType="separate"/>
-      </w:r>
-      <w:r>
-        <w:rPr>
-          <w:noProof/>
-        </w:rPr>
-        <w:t>3</w:t>
-      </w:r>
-      <w:r>
-        <w:rPr>
-          <w:noProof/>
-        </w:rPr>
-        <w:fldChar w:fldCharType="end"/>
-      </w:r>
-      <w:bookmarkEnd w:id="0"/>
+      <w:fldSimple w:instr=" SEQ Figure \* ARABIC ">
+        <w:r>
+          <w:rPr>
+            <w:noProof/>
+          </w:rPr>
+          <w:t>3</w:t>
+        </w:r>
+      </w:fldSimple>
+      <w:bookmarkEnd w:id="1"/>
       <w:r>
         <w:t xml:space="preserve"> Fanuc LR Mate 200iD With Robotiq 2 Finger Gripper</w:t>
       </w:r>
@@ -1678,32 +1586,19 @@
         <w:pStyle w:val="Caption"/>
         <w:jc w:val="center"/>
       </w:pPr>
-      <w:bookmarkStart w:id="1" w:name="_Ref461541819"/>
+      <w:bookmarkStart w:id="2" w:name="_Ref461541819"/>
       <w:r>
         <w:t xml:space="preserve">Figure </w:t>
       </w:r>
-      <w:r>
-        <w:fldChar w:fldCharType="begin"/>
-      </w:r>
-      <w:r>
-        <w:instrText xml:space="preserve"> SEQ Figure \* ARABIC </w:instrText>
-      </w:r>
-      <w:r>
-        <w:fldChar w:fldCharType="separate"/>
-      </w:r>
-      <w:r>
-        <w:rPr>
-          <w:noProof/>
-        </w:rPr>
-        <w:t>4</w:t>
-      </w:r>
-      <w:r>
-        <w:rPr>
-          <w:noProof/>
-        </w:rPr>
-        <w:fldChar w:fldCharType="end"/>
-      </w:r>
-      <w:bookmarkEnd w:id="1"/>
+      <w:fldSimple w:instr=" SEQ Figure \* ARABIC ">
+        <w:r>
+          <w:rPr>
+            <w:noProof/>
+          </w:rPr>
+          <w:t>4</w:t>
+        </w:r>
+      </w:fldSimple>
+      <w:bookmarkEnd w:id="2"/>
       <w:r>
         <w:t xml:space="preserve"> Fanuc Robot Arm Link 6 Axes</w:t>
       </w:r>
@@ -2864,7 +2759,7 @@
           </mc:Choice>
           <mc:Fallback>
             <w:pict>
-              <v:rect w14:anchorId="6CF1A358" id="Rectangle 5" o:spid="_x0000_s1026" alt="alt text" style="width:24pt;height:24pt;visibility:visible;mso-wrap-style:square;mso-left-percent:-10001;mso-top-percent:-10001;mso-position-horizontal:absolute;mso-position-horizontal-relative:char;mso-position-vertical:absolute;mso-position-vertical-relative:line;mso-left-percent:-10001;mso-top-percent:-10001;v-text-anchor:top" o:gfxdata="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" filled="f" stroked="f">
+              <v:rect w14:anchorId="473BDB5C" id="Rectangle 5" o:spid="_x0000_s1026" alt="alt text" style="width:24pt;height:24pt;visibility:visible;mso-wrap-style:square;mso-left-percent:-10001;mso-top-percent:-10001;mso-position-horizontal:absolute;mso-position-horizontal-relative:char;mso-position-vertical:absolute;mso-position-vertical-relative:line;mso-left-percent:-10001;mso-top-percent:-10001;v-text-anchor:top" o:gfxdata="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" filled="f" stroked="f">
                 <o:lock v:ext="edit" aspectratio="t"/>
                 <w10:anchorlock/>
               </v:rect>
@@ -3103,27 +2998,14 @@
       <w:r>
         <w:t xml:space="preserve">Figure </w:t>
       </w:r>
-      <w:r>
-        <w:fldChar w:fldCharType="begin"/>
-      </w:r>
-      <w:r>
-        <w:instrText xml:space="preserve"> SEQ Figure \* ARABIC </w:instrText>
-      </w:r>
-      <w:r>
-        <w:fldChar w:fldCharType="separate"/>
-      </w:r>
-      <w:r>
-        <w:rPr>
-          <w:noProof/>
-        </w:rPr>
-        <w:t>5</w:t>
-      </w:r>
-      <w:r>
-        <w:rPr>
-          <w:noProof/>
-        </w:rPr>
-        <w:fldChar w:fldCharType="end"/>
-      </w:r>
+      <w:fldSimple w:instr=" SEQ Figure \* ARABIC ">
+        <w:r>
+          <w:rPr>
+            <w:noProof/>
+          </w:rPr>
+          <w:t>5</w:t>
+        </w:r>
+      </w:fldSimple>
       <w:r>
         <w:t xml:space="preserve"> Gear and Gear Holder Objects Displayed in Rviz Scene</w:t>
       </w:r>
@@ -5135,27 +5017,14 @@
       <w:r>
         <w:t xml:space="preserve">Figure </w:t>
       </w:r>
-      <w:r>
-        <w:fldChar w:fldCharType="begin"/>
-      </w:r>
-      <w:r>
-        <w:instrText xml:space="preserve"> SEQ Figure \* ARABIC </w:instrText>
-      </w:r>
-      <w:r>
-        <w:fldChar w:fldCharType="separate"/>
-      </w:r>
-      <w:r>
-        <w:rPr>
-          <w:noProof/>
-        </w:rPr>
-        <w:t>6</w:t>
-      </w:r>
-      <w:r>
-        <w:rPr>
-          <w:noProof/>
-        </w:rPr>
-        <w:fldChar w:fldCharType="end"/>
-      </w:r>
+      <w:fldSimple w:instr=" SEQ Figure \* ARABIC ">
+        <w:r>
+          <w:rPr>
+            <w:noProof/>
+          </w:rPr>
+          <w:t>6</w:t>
+        </w:r>
+      </w:fldSimple>
       <w:r>
         <w:t xml:space="preserve"> </w:t>
       </w:r>
@@ -7373,27 +7242,14 @@
       <w:r>
         <w:t xml:space="preserve">Figure </w:t>
       </w:r>
-      <w:r>
-        <w:fldChar w:fldCharType="begin"/>
-      </w:r>
-      <w:r>
-        <w:instrText xml:space="preserve"> SEQ Figure \* ARABIC </w:instrText>
-      </w:r>
-      <w:r>
-        <w:fldChar w:fldCharType="separate"/>
-      </w:r>
-      <w:r>
-        <w:rPr>
-          <w:noProof/>
-        </w:rPr>
-        <w:t>7</w:t>
-      </w:r>
-      <w:r>
-        <w:rPr>
-          <w:noProof/>
-        </w:rPr>
-        <w:fldChar w:fldCharType="end"/>
-      </w:r>
+      <w:fldSimple w:instr=" SEQ Figure \* ARABIC ">
+        <w:r>
+          <w:rPr>
+            <w:noProof/>
+          </w:rPr>
+          <w:t>7</w:t>
+        </w:r>
+      </w:fldSimple>
       <w:r>
         <w:t xml:space="preserve"> Small Gear Vessel Dimensions</w:t>
       </w:r>
@@ -7460,27 +7316,14 @@
       <w:r>
         <w:t xml:space="preserve">Figure </w:t>
       </w:r>
-      <w:r>
-        <w:fldChar w:fldCharType="begin"/>
-      </w:r>
-      <w:r>
-        <w:instrText xml:space="preserve"> SEQ Figure \* ARABIC </w:instrText>
-      </w:r>
-      <w:r>
-        <w:fldChar w:fldCharType="separate"/>
-      </w:r>
-      <w:r>
-        <w:rPr>
-          <w:noProof/>
-        </w:rPr>
-        <w:t>8</w:t>
-      </w:r>
-      <w:r>
-        <w:rPr>
-          <w:noProof/>
-        </w:rPr>
-        <w:fldChar w:fldCharType="end"/>
-      </w:r>
+      <w:fldSimple w:instr=" SEQ Figure \* ARABIC ">
+        <w:r>
+          <w:rPr>
+            <w:noProof/>
+          </w:rPr>
+          <w:t>8</w:t>
+        </w:r>
+      </w:fldSimple>
       <w:r>
         <w:t xml:space="preserve"> Medium Gear Vessel Dimensions</w:t>
       </w:r>
@@ -8810,8 +8653,6 @@
     </w:p>
     <w:p/>
     <w:p>
-      <w:bookmarkStart w:id="2" w:name="_GoBack"/>
-      <w:bookmarkEnd w:id="2"/>
       <w:r>
         <w:t xml:space="preserve">In the controller, the instances are drawn in ROS as RVIZ markers. The instance name given by the child branches under the instance branch (i.e., </w:t>
       </w:r>
@@ -8998,27 +8839,14 @@
       <w:r>
         <w:t xml:space="preserve">Figure </w:t>
       </w:r>
-      <w:r>
-        <w:fldChar w:fldCharType="begin"/>
-      </w:r>
-      <w:r>
-        <w:instrText xml:space="preserve"> SEQ Figure \* ARABIC </w:instrText>
-      </w:r>
-      <w:r>
-        <w:fldChar w:fldCharType="separate"/>
-      </w:r>
-      <w:r>
-        <w:rPr>
-          <w:noProof/>
-        </w:rPr>
-        <w:t>9</w:t>
-      </w:r>
-      <w:r>
-        <w:rPr>
-          <w:noProof/>
-        </w:rPr>
-        <w:fldChar w:fldCharType="end"/>
-      </w:r>
+      <w:fldSimple w:instr=" SEQ Figure \* ARABIC ">
+        <w:r>
+          <w:rPr>
+            <w:noProof/>
+          </w:rPr>
+          <w:t>9</w:t>
+        </w:r>
+      </w:fldSimple>
       <w:r>
         <w:t xml:space="preserve"> STL Visualization of the Medium Gear Vessel</w:t>
       </w:r>
@@ -12158,27 +11986,14 @@
       <w:r>
         <w:t xml:space="preserve">Figure </w:t>
       </w:r>
-      <w:r>
-        <w:fldChar w:fldCharType="begin"/>
-      </w:r>
-      <w:r>
-        <w:instrText xml:space="preserve"> SEQ Figure \* ARABIC </w:instrText>
-      </w:r>
-      <w:r>
-        <w:fldChar w:fldCharType="separate"/>
-      </w:r>
-      <w:r>
-        <w:rPr>
-          <w:noProof/>
-        </w:rPr>
-        <w:t>10</w:t>
-      </w:r>
-      <w:r>
-        <w:rPr>
-          <w:noProof/>
-        </w:rPr>
-        <w:fldChar w:fldCharType="end"/>
-      </w:r>
+      <w:fldSimple w:instr=" SEQ Figure \* ARABIC ">
+        <w:r>
+          <w:rPr>
+            <w:noProof/>
+          </w:rPr>
+          <w:t>10</w:t>
+        </w:r>
+      </w:fldSimple>
       <w:r>
         <w:t xml:space="preserve"> </w:t>
       </w:r>
@@ -12265,27 +12080,14 @@
       <w:r>
         <w:t xml:space="preserve">Figure </w:t>
       </w:r>
-      <w:r>
-        <w:fldChar w:fldCharType="begin"/>
-      </w:r>
-      <w:r>
-        <w:instrText xml:space="preserve"> SEQ Figure \* ARABIC </w:instrText>
-      </w:r>
-      <w:r>
-        <w:fldChar w:fldCharType="separate"/>
-      </w:r>
-      <w:r>
-        <w:rPr>
-          <w:noProof/>
-        </w:rPr>
-        <w:t>11</w:t>
-      </w:r>
-      <w:r>
-        <w:rPr>
-          <w:noProof/>
-        </w:rPr>
-        <w:fldChar w:fldCharType="end"/>
-      </w:r>
+      <w:fldSimple w:instr=" SEQ Figure \* ARABIC ">
+        <w:r>
+          <w:rPr>
+            <w:noProof/>
+          </w:rPr>
+          <w:t>11</w:t>
+        </w:r>
+      </w:fldSimple>
       <w:r>
         <w:t xml:space="preserve">Fanuc LR Mate  </w:t>
       </w:r>
@@ -15013,6 +14815,7 @@
     <w:lsdException w:name="HTML Sample" w:semiHidden="1" w:unhideWhenUsed="1"/>
     <w:lsdException w:name="HTML Typewriter" w:semiHidden="1" w:unhideWhenUsed="1"/>
     <w:lsdException w:name="HTML Variable" w:semiHidden="1" w:unhideWhenUsed="1"/>
+    <w:lsdException w:name="Normal Table" w:semiHidden="1" w:unhideWhenUsed="1"/>
     <w:lsdException w:name="annotation subject" w:semiHidden="1" w:unhideWhenUsed="1"/>
     <w:lsdException w:name="No List" w:semiHidden="1" w:unhideWhenUsed="1"/>
     <w:lsdException w:name="Outline List 1" w:semiHidden="1" w:unhideWhenUsed="1"/>
@@ -15058,9 +14861,11 @@
     <w:lsdException w:name="Table Subtle 1" w:semiHidden="1" w:unhideWhenUsed="1"/>
     <w:lsdException w:name="Table Subtle 2" w:semiHidden="1" w:unhideWhenUsed="1"/>
     <w:lsdException w:name="Table Web 1" w:semiHidden="1" w:unhideWhenUsed="1"/>
+    <w:lsdException w:name="Table Web 2" w:semiHidden="1" w:unhideWhenUsed="1"/>
     <w:lsdException w:name="Table Web 3" w:semiHidden="1" w:unhideWhenUsed="1"/>
     <w:lsdException w:name="Balloon Text" w:semiHidden="1" w:unhideWhenUsed="1"/>
     <w:lsdException w:name="Table Grid" w:uiPriority="59"/>
+    <w:lsdException w:name="Table Theme" w:semiHidden="1" w:unhideWhenUsed="1"/>
     <w:lsdException w:name="Placeholder Text" w:semiHidden="1"/>
     <w:lsdException w:name="No Spacing" w:uiPriority="1" w:qFormat="1"/>
     <w:lsdException w:name="Light Shading" w:uiPriority="60"/>
@@ -15909,13 +15714,6 @@
     <w:pitch w:val="variable"/>
     <w:sig w:usb0="E1002EFF" w:usb1="C000605B" w:usb2="00000029" w:usb3="00000000" w:csb0="000101FF" w:csb1="00000000"/>
   </w:font>
-  <w:font w:name="Helvetica">
-    <w:panose1 w:val="020B0604020202020204"/>
-    <w:charset w:val="00"/>
-    <w:family w:val="swiss"/>
-    <w:pitch w:val="variable"/>
-    <w:sig w:usb0="E0002AFF" w:usb1="C0007843" w:usb2="00000009" w:usb3="00000000" w:csb0="000001FF" w:csb1="00000000"/>
-  </w:font>
   <w:font w:name="Consolas">
     <w:panose1 w:val="020B0609020204030204"/>
     <w:charset w:val="00"/>
@@ -16111,6 +15909,7 @@
     <w:lsdException w:name="HTML Sample" w:semiHidden="1" w:unhideWhenUsed="1"/>
     <w:lsdException w:name="HTML Typewriter" w:semiHidden="1" w:unhideWhenUsed="1"/>
     <w:lsdException w:name="HTML Variable" w:semiHidden="1" w:unhideWhenUsed="1"/>
+    <w:lsdException w:name="Normal Table" w:semiHidden="1" w:unhideWhenUsed="1"/>
     <w:lsdException w:name="annotation subject" w:semiHidden="1" w:unhideWhenUsed="1"/>
     <w:lsdException w:name="No List" w:semiHidden="1" w:unhideWhenUsed="1"/>
     <w:lsdException w:name="Outline List 1" w:semiHidden="1" w:unhideWhenUsed="1"/>
@@ -16156,9 +15955,11 @@
     <w:lsdException w:name="Table Subtle 1" w:semiHidden="1" w:unhideWhenUsed="1"/>
     <w:lsdException w:name="Table Subtle 2" w:semiHidden="1" w:unhideWhenUsed="1"/>
     <w:lsdException w:name="Table Web 1" w:semiHidden="1" w:unhideWhenUsed="1"/>
+    <w:lsdException w:name="Table Web 2" w:semiHidden="1" w:unhideWhenUsed="1"/>
     <w:lsdException w:name="Table Web 3" w:semiHidden="1" w:unhideWhenUsed="1"/>
     <w:lsdException w:name="Balloon Text" w:semiHidden="1" w:unhideWhenUsed="1"/>
     <w:lsdException w:name="Table Grid" w:uiPriority="39"/>
+    <w:lsdException w:name="Table Theme" w:semiHidden="1" w:unhideWhenUsed="1"/>
     <w:lsdException w:name="Placeholder Text" w:semiHidden="1"/>
     <w:lsdException w:name="No Spacing" w:uiPriority="1" w:qFormat="1"/>
     <w:lsdException w:name="Light Shading" w:uiPriority="60"/>
@@ -16744,7 +16545,7 @@
 </file>
 
 <file path=customXml/itemProps1.xml><?xml version="1.0" encoding="utf-8"?>
-<ds:datastoreItem xmlns:ds="http://schemas.openxmlformats.org/officeDocument/2006/customXml" ds:itemID="{43BC1F2B-B160-4272-ACBA-58A9CF43579F}">
+<ds:datastoreItem xmlns:ds="http://schemas.openxmlformats.org/officeDocument/2006/customXml" ds:itemID="{8EF4D382-35E4-495E-A26B-52FFE1641A49}">
   <ds:schemaRefs>
     <ds:schemaRef ds:uri="http://schemas.openxmlformats.org/officeDocument/2006/bibliography"/>
   </ds:schemaRefs>

</xml_diff>